<commit_message>
done debug, add kfold cross validation, score=0.29
</commit_message>
<xml_diff>
--- a/hw2-sentiment-analysis/report.docx
+++ b/hw2-sentiment-analysis/report.docx
@@ -45,97 +45,669 @@
     </w:p>
     <w:p>
       <w:pPr>
-        <w:pStyle w:val="a3"/>
-        <w:numPr>
-          <w:ilvl w:val="0"/>
-          <w:numId w:val="2"/>
-        </w:numPr>
-        <w:ind w:leftChars="0"/>
-        <w:rPr>
-          <w:rFonts w:ascii="Times New Roman" w:hAnsi="Times New Roman" w:cs="Times New Roman"/>
-        </w:rPr>
-      </w:pPr>
+        <w:rPr>
+          <w:rFonts w:ascii="Times New Roman" w:hAnsi="Times New Roman" w:cs="Times New Roman"/>
+        </w:rPr>
+      </w:pPr>
+      <w:r>
+        <w:rPr>
+          <w:rFonts w:ascii="Times New Roman" w:hAnsi="Times New Roman" w:cs="Times New Roman"/>
+        </w:rPr>
+        <w:t xml:space="preserve">1. </w:t>
+      </w:r>
+      <w:r>
+        <w:rPr>
+          <w:rFonts w:ascii="Times New Roman" w:hAnsi="Times New Roman" w:cs="Times New Roman"/>
+          <w:shd w:val="pct15" w:color="auto" w:fill="FFFFFF"/>
+        </w:rPr>
+        <w:t>Describe how you build your model ?</w:t>
+      </w:r>
+      <w:r>
+        <w:rPr>
+          <w:rFonts w:ascii="Times New Roman" w:hAnsi="Times New Roman" w:cs="Times New Roman"/>
+        </w:rPr>
+        <w:t xml:space="preserve"> How did you do to preprocess your data from dataset ?    The distribution of the emotion is unbalance, what did you do to improve the accuracy on  those emotion which are in small scale?(30%)</w:t>
+      </w:r>
+    </w:p>
+    <w:p>
+      <w:pPr>
+        <w:rPr>
+          <w:rFonts w:ascii="Times New Roman" w:hAnsi="Times New Roman" w:cs="Times New Roman"/>
+        </w:rPr>
+      </w:pPr>
+      <w:proofErr w:type="spellStart"/>
       <w:r>
         <w:rPr>
           <w:rFonts w:ascii="Times New Roman" w:hAnsi="Times New Roman" w:cs="Times New Roman" w:hint="eastAsia"/>
         </w:rPr>
-        <w:t>a</w:t>
-      </w:r>
-      <w:r>
-        <w:rPr>
-          <w:rFonts w:ascii="Times New Roman" w:hAnsi="Times New Roman" w:cs="Times New Roman"/>
-        </w:rPr>
-        <w:t xml:space="preserve">dd speaker </w:t>
+        <w:t>Ans</w:t>
+      </w:r>
+      <w:proofErr w:type="spellEnd"/>
+      <w:r>
+        <w:rPr>
+          <w:rFonts w:ascii="Times New Roman" w:hAnsi="Times New Roman" w:cs="Times New Roman" w:hint="eastAsia"/>
+        </w:rPr>
+        <w:t xml:space="preserve">: </w:t>
+      </w:r>
+    </w:p>
+    <w:p>
+      <w:pPr>
+        <w:rPr>
+          <w:rFonts w:ascii="Times New Roman" w:hAnsi="Times New Roman" w:cs="Times New Roman"/>
+        </w:rPr>
+      </w:pPr>
+      <w:r>
+        <w:rPr>
+          <w:rFonts w:ascii="Times New Roman" w:hAnsi="Times New Roman" w:cs="Times New Roman"/>
+        </w:rPr>
+        <w:t>- Model:</w:t>
+      </w:r>
+    </w:p>
+    <w:p>
+      <w:pPr>
+        <w:rPr>
+          <w:rFonts w:ascii="Consolas" w:eastAsia="新細明體" w:hAnsi="Consolas" w:cs="新細明體"/>
+          <w:color w:val="D4D4D4"/>
+          <w:kern w:val="0"/>
+          <w:sz w:val="21"/>
+          <w:szCs w:val="21"/>
+        </w:rPr>
+      </w:pPr>
+      <w:r>
+        <w:rPr>
+          <w:rFonts w:ascii="Times New Roman" w:hAnsi="Times New Roman" w:cs="Times New Roman" w:hint="eastAsia"/>
+        </w:rPr>
+        <w:t xml:space="preserve">Use </w:t>
       </w:r>
       <w:proofErr w:type="spellStart"/>
       <w:r>
         <w:rPr>
-          <w:rFonts w:ascii="Times New Roman" w:hAnsi="Times New Roman" w:cs="Times New Roman"/>
-        </w:rPr>
-        <w:t>idx</w:t>
+          <w:rFonts w:ascii="Times New Roman" w:hAnsi="Times New Roman" w:cs="Times New Roman" w:hint="eastAsia"/>
+        </w:rPr>
+        <w:t>Pytorch</w:t>
       </w:r>
       <w:proofErr w:type="spellEnd"/>
       <w:r>
         <w:rPr>
-          <w:rFonts w:ascii="Times New Roman" w:hAnsi="Times New Roman" w:cs="Times New Roman"/>
-        </w:rPr>
-        <w:t xml:space="preserve"> in the end and at the beginning of training set :</w:t>
-      </w:r>
-    </w:p>
-    <w:p>
-      <w:pPr>
-        <w:pStyle w:val="a3"/>
-        <w:numPr>
-          <w:ilvl w:val="0"/>
-          <w:numId w:val="2"/>
-        </w:numPr>
-        <w:ind w:leftChars="0"/>
-        <w:rPr>
           <w:rFonts w:ascii="Times New Roman" w:hAnsi="Times New Roman" w:cs="Times New Roman" w:hint="eastAsia"/>
         </w:rPr>
-      </w:pPr>
-      <w:r>
-        <w:rPr>
-          <w:rFonts w:ascii="Times New Roman" w:hAnsi="Times New Roman" w:cs="Times New Roman"/>
-        </w:rPr>
-        <w:drawing>
-          <wp:inline distT="0" distB="0" distL="0" distR="0" wp14:anchorId="2A0856E0" wp14:editId="0EFDDB8A">
-            <wp:extent cx="3615315" cy="1107315"/>
-            <wp:effectExtent l="0" t="0" r="4445" b="0"/>
-            <wp:docPr id="1" name="圖片 1"/>
-            <wp:cNvGraphicFramePr>
-              <a:graphicFrameLocks xmlns:a="http://schemas.openxmlformats.org/drawingml/2006/main" noChangeAspect="1"/>
-            </wp:cNvGraphicFramePr>
-            <a:graphic xmlns:a="http://schemas.openxmlformats.org/drawingml/2006/main">
-              <a:graphicData uri="http://schemas.openxmlformats.org/drawingml/2006/picture">
-                <pic:pic xmlns:pic="http://schemas.openxmlformats.org/drawingml/2006/picture">
-                  <pic:nvPicPr>
-                    <pic:cNvPr id="1" name=""/>
-                    <pic:cNvPicPr/>
-                  </pic:nvPicPr>
-                  <pic:blipFill>
-                    <a:blip r:embed="rId5"/>
-                    <a:stretch>
-                      <a:fillRect/>
-                    </a:stretch>
-                  </pic:blipFill>
-                  <pic:spPr>
-                    <a:xfrm>
-                      <a:off x="0" y="0"/>
-                      <a:ext cx="3629491" cy="1111657"/>
-                    </a:xfrm>
-                    <a:prstGeom prst="rect">
-                      <a:avLst/>
-                    </a:prstGeom>
-                  </pic:spPr>
-                </pic:pic>
-              </a:graphicData>
-            </a:graphic>
-          </wp:inline>
-        </w:drawing>
+        <w:t xml:space="preserve"> to build a multi-layer long short-term memory (LSTM) RNN.</w:t>
+      </w:r>
+      <w:r>
+        <w:rPr>
+          <w:rFonts w:ascii="Times New Roman" w:hAnsi="Times New Roman" w:cs="Times New Roman"/>
+        </w:rPr>
+        <w:t xml:space="preserve"> </w:t>
+      </w:r>
+      <w:r>
+        <w:rPr>
+          <w:rFonts w:ascii="Times New Roman" w:hAnsi="Times New Roman" w:cs="Times New Roman"/>
+        </w:rPr>
+        <w:t>P</w:t>
+      </w:r>
+      <w:r>
+        <w:rPr>
+          <w:rFonts w:ascii="Times New Roman" w:hAnsi="Times New Roman" w:cs="Times New Roman"/>
+        </w:rPr>
+        <w:t>arameters of LSTM:</w:t>
+      </w:r>
+    </w:p>
+    <w:p>
+      <w:pPr>
+        <w:widowControl/>
+        <w:shd w:val="clear" w:color="auto" w:fill="1E1E1E"/>
+        <w:spacing w:line="285" w:lineRule="atLeast"/>
+        <w:rPr>
+          <w:rFonts w:ascii="Consolas" w:eastAsia="新細明體" w:hAnsi="Consolas" w:cs="新細明體"/>
+          <w:color w:val="D4D4D4"/>
+          <w:kern w:val="0"/>
+          <w:sz w:val="21"/>
+          <w:szCs w:val="21"/>
+        </w:rPr>
+      </w:pPr>
+      <w:proofErr w:type="spellStart"/>
+      <w:r>
+        <w:rPr>
+          <w:rFonts w:ascii="Consolas" w:eastAsia="新細明體" w:hAnsi="Consolas" w:cs="新細明體"/>
+          <w:color w:val="9CDCFE"/>
+          <w:kern w:val="0"/>
+          <w:sz w:val="21"/>
+          <w:szCs w:val="21"/>
+        </w:rPr>
+        <w:t>dimension_model</w:t>
+      </w:r>
+      <w:proofErr w:type="spellEnd"/>
+      <w:r>
+        <w:rPr>
+          <w:rFonts w:ascii="Consolas" w:eastAsia="新細明體" w:hAnsi="Consolas" w:cs="新細明體"/>
+          <w:color w:val="D4D4D4"/>
+          <w:kern w:val="0"/>
+          <w:sz w:val="21"/>
+          <w:szCs w:val="21"/>
+        </w:rPr>
+        <w:t xml:space="preserve"> = </w:t>
+      </w:r>
+      <w:r>
+        <w:rPr>
+          <w:rFonts w:ascii="Consolas" w:eastAsia="新細明體" w:hAnsi="Consolas" w:cs="新細明體"/>
+          <w:color w:val="B5CEA8"/>
+          <w:kern w:val="0"/>
+          <w:sz w:val="21"/>
+          <w:szCs w:val="21"/>
+        </w:rPr>
+        <w:t>128</w:t>
+      </w:r>
+    </w:p>
+    <w:p>
+      <w:pPr>
+        <w:widowControl/>
+        <w:shd w:val="clear" w:color="auto" w:fill="1E1E1E"/>
+        <w:spacing w:line="285" w:lineRule="atLeast"/>
+        <w:rPr>
+          <w:rFonts w:ascii="Consolas" w:eastAsia="新細明體" w:hAnsi="Consolas" w:cs="新細明體"/>
+          <w:color w:val="D4D4D4"/>
+          <w:kern w:val="0"/>
+          <w:sz w:val="21"/>
+          <w:szCs w:val="21"/>
+        </w:rPr>
+      </w:pPr>
+      <w:proofErr w:type="spellStart"/>
+      <w:r>
+        <w:rPr>
+          <w:rFonts w:ascii="Consolas" w:eastAsia="新細明體" w:hAnsi="Consolas" w:cs="新細明體"/>
+          <w:color w:val="9CDCFE"/>
+          <w:kern w:val="0"/>
+          <w:sz w:val="21"/>
+          <w:szCs w:val="21"/>
+        </w:rPr>
+        <w:t>num_layers</w:t>
+      </w:r>
+      <w:proofErr w:type="spellEnd"/>
+      <w:r>
+        <w:rPr>
+          <w:rFonts w:ascii="Consolas" w:eastAsia="新細明體" w:hAnsi="Consolas" w:cs="新細明體"/>
+          <w:color w:val="D4D4D4"/>
+          <w:kern w:val="0"/>
+          <w:sz w:val="21"/>
+          <w:szCs w:val="21"/>
+        </w:rPr>
+        <w:t xml:space="preserve"> = </w:t>
+      </w:r>
+      <w:r>
+        <w:rPr>
+          <w:rFonts w:ascii="Consolas" w:eastAsia="新細明體" w:hAnsi="Consolas" w:cs="新細明體"/>
+          <w:color w:val="B5CEA8"/>
+          <w:kern w:val="0"/>
+          <w:sz w:val="21"/>
+          <w:szCs w:val="21"/>
+        </w:rPr>
+        <w:t>5</w:t>
+      </w:r>
+    </w:p>
+    <w:p>
+      <w:pPr>
+        <w:widowControl/>
+        <w:shd w:val="clear" w:color="auto" w:fill="1E1E1E"/>
+        <w:spacing w:line="285" w:lineRule="atLeast"/>
+        <w:rPr>
+          <w:rFonts w:ascii="Consolas" w:eastAsia="新細明體" w:hAnsi="Consolas" w:cs="新細明體"/>
+          <w:color w:val="D4D4D4"/>
+          <w:kern w:val="0"/>
+          <w:sz w:val="21"/>
+          <w:szCs w:val="21"/>
+        </w:rPr>
+      </w:pPr>
+      <w:proofErr w:type="spellStart"/>
+      <w:r>
+        <w:rPr>
+          <w:rFonts w:ascii="Consolas" w:eastAsia="新細明體" w:hAnsi="Consolas" w:cs="新細明體"/>
+          <w:color w:val="9CDCFE"/>
+          <w:kern w:val="0"/>
+          <w:sz w:val="21"/>
+          <w:szCs w:val="21"/>
+        </w:rPr>
+        <w:t>hidden_size</w:t>
+      </w:r>
+      <w:proofErr w:type="spellEnd"/>
+      <w:r>
+        <w:rPr>
+          <w:rFonts w:ascii="Consolas" w:eastAsia="新細明體" w:hAnsi="Consolas" w:cs="新細明體"/>
+          <w:color w:val="D4D4D4"/>
+          <w:kern w:val="0"/>
+          <w:sz w:val="21"/>
+          <w:szCs w:val="21"/>
+        </w:rPr>
+        <w:t xml:space="preserve"> = </w:t>
+      </w:r>
+      <w:r>
+        <w:rPr>
+          <w:rFonts w:ascii="Consolas" w:eastAsia="新細明體" w:hAnsi="Consolas" w:cs="新細明體"/>
+          <w:color w:val="B5CEA8"/>
+          <w:kern w:val="0"/>
+          <w:sz w:val="21"/>
+          <w:szCs w:val="21"/>
+        </w:rPr>
+        <w:t>60</w:t>
+      </w:r>
+    </w:p>
+    <w:p>
+      <w:pPr>
+        <w:widowControl/>
+        <w:shd w:val="clear" w:color="auto" w:fill="1E1E1E"/>
+        <w:spacing w:line="285" w:lineRule="atLeast"/>
+        <w:rPr>
+          <w:rFonts w:ascii="Consolas" w:eastAsia="新細明體" w:hAnsi="Consolas" w:cs="新細明體"/>
+          <w:color w:val="D4D4D4"/>
+          <w:kern w:val="0"/>
+          <w:sz w:val="21"/>
+          <w:szCs w:val="21"/>
+        </w:rPr>
+      </w:pPr>
+      <w:proofErr w:type="spellStart"/>
+      <w:r>
+        <w:rPr>
+          <w:rFonts w:ascii="Consolas" w:eastAsia="新細明體" w:hAnsi="Consolas" w:cs="新細明體"/>
+          <w:color w:val="9CDCFE"/>
+          <w:kern w:val="0"/>
+          <w:sz w:val="21"/>
+          <w:szCs w:val="21"/>
+        </w:rPr>
+        <w:t>linear_hidden_size</w:t>
+      </w:r>
+      <w:proofErr w:type="spellEnd"/>
+      <w:r>
+        <w:rPr>
+          <w:rFonts w:ascii="Consolas" w:eastAsia="新細明體" w:hAnsi="Consolas" w:cs="新細明體"/>
+          <w:color w:val="D4D4D4"/>
+          <w:kern w:val="0"/>
+          <w:sz w:val="21"/>
+          <w:szCs w:val="21"/>
+        </w:rPr>
+        <w:t xml:space="preserve"> = </w:t>
+      </w:r>
+      <w:r>
+        <w:rPr>
+          <w:rFonts w:ascii="Consolas" w:eastAsia="新細明體" w:hAnsi="Consolas" w:cs="新細明體"/>
+          <w:color w:val="B5CEA8"/>
+          <w:kern w:val="0"/>
+          <w:sz w:val="21"/>
+          <w:szCs w:val="21"/>
+        </w:rPr>
+        <w:t>30</w:t>
+      </w:r>
+    </w:p>
+    <w:p>
+      <w:pPr>
+        <w:widowControl/>
+        <w:shd w:val="clear" w:color="auto" w:fill="1E1E1E"/>
+        <w:spacing w:line="285" w:lineRule="atLeast"/>
+        <w:rPr>
+          <w:rFonts w:ascii="Consolas" w:eastAsia="新細明體" w:hAnsi="Consolas" w:cs="新細明體"/>
+          <w:color w:val="D4D4D4"/>
+          <w:kern w:val="0"/>
+          <w:sz w:val="21"/>
+          <w:szCs w:val="21"/>
+        </w:rPr>
+      </w:pPr>
+      <w:r>
+        <w:rPr>
+          <w:rFonts w:ascii="Consolas" w:eastAsia="新細明體" w:hAnsi="Consolas" w:cs="新細明體"/>
+          <w:color w:val="9CDCFE"/>
+          <w:kern w:val="0"/>
+          <w:sz w:val="21"/>
+          <w:szCs w:val="21"/>
+        </w:rPr>
+        <w:t>dropout</w:t>
+      </w:r>
+      <w:r>
+        <w:rPr>
+          <w:rFonts w:ascii="Consolas" w:eastAsia="新細明體" w:hAnsi="Consolas" w:cs="新細明體"/>
+          <w:color w:val="D4D4D4"/>
+          <w:kern w:val="0"/>
+          <w:sz w:val="21"/>
+          <w:szCs w:val="21"/>
+        </w:rPr>
+        <w:t xml:space="preserve"> = </w:t>
+      </w:r>
+      <w:r>
+        <w:rPr>
+          <w:rFonts w:ascii="Consolas" w:eastAsia="新細明體" w:hAnsi="Consolas" w:cs="新細明體"/>
+          <w:color w:val="B5CEA8"/>
+          <w:kern w:val="0"/>
+          <w:sz w:val="21"/>
+          <w:szCs w:val="21"/>
+        </w:rPr>
+        <w:t>0.2</w:t>
+      </w:r>
+    </w:p>
+    <w:p>
+      <w:pPr>
+        <w:rPr>
+          <w:rFonts w:ascii="Times New Roman" w:hAnsi="Times New Roman" w:cs="Times New Roman" w:hint="eastAsia"/>
+        </w:rPr>
+      </w:pPr>
+    </w:p>
+    <w:p>
+      <w:pPr>
+        <w:rPr>
+          <w:rFonts w:ascii="Times New Roman" w:hAnsi="Times New Roman" w:cs="Times New Roman"/>
+        </w:rPr>
+      </w:pPr>
+      <w:r>
+        <w:rPr>
+          <w:rFonts w:ascii="Times New Roman" w:hAnsi="Times New Roman" w:cs="Times New Roman"/>
+        </w:rPr>
+        <w:t xml:space="preserve">- </w:t>
+      </w:r>
+      <w:r>
+        <w:rPr>
+          <w:rFonts w:ascii="Times New Roman" w:hAnsi="Times New Roman" w:cs="Times New Roman"/>
+        </w:rPr>
+        <w:t xml:space="preserve">Data </w:t>
+      </w:r>
+      <w:r>
+        <w:rPr>
+          <w:rFonts w:ascii="Times New Roman" w:hAnsi="Times New Roman" w:cs="Times New Roman" w:hint="eastAsia"/>
+        </w:rPr>
+        <w:t>p</w:t>
+      </w:r>
+      <w:r>
+        <w:rPr>
+          <w:rFonts w:ascii="Times New Roman" w:hAnsi="Times New Roman" w:cs="Times New Roman" w:hint="eastAsia"/>
+        </w:rPr>
+        <w:t>reprocess</w:t>
+      </w:r>
+      <w:r>
+        <w:rPr>
+          <w:rFonts w:ascii="Times New Roman" w:hAnsi="Times New Roman" w:cs="Times New Roman"/>
+        </w:rPr>
+        <w:t xml:space="preserve">: </w:t>
+      </w:r>
+    </w:p>
+    <w:p>
+      <w:pPr>
+        <w:ind w:leftChars="100" w:left="240"/>
+        <w:rPr>
+          <w:rFonts w:ascii="Times New Roman" w:hAnsi="Times New Roman" w:cs="Times New Roman"/>
+        </w:rPr>
+      </w:pPr>
+      <w:r>
+        <w:rPr>
+          <w:rFonts w:ascii="Times New Roman" w:hAnsi="Times New Roman" w:cs="Times New Roman"/>
+        </w:rPr>
+        <w:t xml:space="preserve">(1) </w:t>
+      </w:r>
+      <w:r>
+        <w:rPr>
+          <w:rFonts w:ascii="Times New Roman" w:hAnsi="Times New Roman" w:cs="Times New Roman"/>
+        </w:rPr>
+        <w:t xml:space="preserve">Use </w:t>
+      </w:r>
+      <w:proofErr w:type="spellStart"/>
+      <w:r>
+        <w:rPr>
+          <w:rFonts w:ascii="Times New Roman" w:hAnsi="Times New Roman" w:cs="Times New Roman"/>
+        </w:rPr>
+        <w:t>collections.Cou</w:t>
       </w:r>
       <w:bookmarkStart w:id="0" w:name="_GoBack"/>
       <w:bookmarkEnd w:id="0"/>
+      <w:r>
+        <w:rPr>
+          <w:rFonts w:ascii="Times New Roman" w:hAnsi="Times New Roman" w:cs="Times New Roman"/>
+        </w:rPr>
+        <w:t>nter</w:t>
+      </w:r>
+      <w:proofErr w:type="spellEnd"/>
+      <w:r>
+        <w:rPr>
+          <w:rFonts w:ascii="Times New Roman" w:hAnsi="Times New Roman" w:cs="Times New Roman"/>
+        </w:rPr>
+        <w:t xml:space="preserve"> and </w:t>
+      </w:r>
+      <w:proofErr w:type="spellStart"/>
+      <w:r>
+        <w:rPr>
+          <w:rFonts w:ascii="Times New Roman" w:hAnsi="Times New Roman" w:cs="Times New Roman"/>
+        </w:rPr>
+        <w:t>nltk.tokenize</w:t>
+      </w:r>
+      <w:r>
+        <w:rPr>
+          <w:rFonts w:ascii="Times New Roman" w:hAnsi="Times New Roman" w:cs="Times New Roman"/>
+        </w:rPr>
+        <w:t>.word_tokenize</w:t>
+      </w:r>
+      <w:proofErr w:type="spellEnd"/>
+      <w:r>
+        <w:rPr>
+          <w:rFonts w:ascii="Times New Roman" w:hAnsi="Times New Roman" w:cs="Times New Roman"/>
+        </w:rPr>
+        <w:t xml:space="preserve"> to calculate the frequency of each word in training data set.</w:t>
+      </w:r>
+    </w:p>
+    <w:p>
+      <w:pPr>
+        <w:ind w:leftChars="100" w:left="240"/>
+        <w:rPr>
+          <w:rFonts w:ascii="Times New Roman" w:hAnsi="Times New Roman" w:cs="Times New Roman"/>
+        </w:rPr>
+      </w:pPr>
+      <w:r>
+        <w:rPr>
+          <w:rFonts w:ascii="Times New Roman" w:hAnsi="Times New Roman" w:cs="Times New Roman"/>
+        </w:rPr>
+        <w:t xml:space="preserve">(2) </w:t>
+      </w:r>
+      <w:r>
+        <w:rPr>
+          <w:rFonts w:ascii="Times New Roman" w:hAnsi="Times New Roman" w:cs="Times New Roman"/>
+        </w:rPr>
+        <w:t xml:space="preserve">Remove low frequency word ( exist </w:t>
+      </w:r>
+      <w:r>
+        <w:rPr>
+          <w:rFonts w:ascii="Times New Roman" w:hAnsi="Times New Roman" w:cs="Times New Roman"/>
+        </w:rPr>
+        <w:t>=</w:t>
+      </w:r>
+      <w:r>
+        <w:rPr>
+          <w:rFonts w:ascii="Times New Roman" w:hAnsi="Times New Roman" w:cs="Times New Roman" w:hint="eastAsia"/>
+        </w:rPr>
+        <w:t xml:space="preserve"> </w:t>
+      </w:r>
+      <w:r>
+        <w:rPr>
+          <w:rFonts w:ascii="Times New Roman" w:hAnsi="Times New Roman" w:cs="Times New Roman"/>
+        </w:rPr>
+        <w:t>1</w:t>
+      </w:r>
+      <w:r>
+        <w:rPr>
+          <w:rFonts w:ascii="Times New Roman" w:hAnsi="Times New Roman" w:cs="Times New Roman"/>
+        </w:rPr>
+        <w:t xml:space="preserve"> )</w:t>
+      </w:r>
+    </w:p>
+    <w:p>
+      <w:pPr>
+        <w:ind w:leftChars="100" w:left="240"/>
+        <w:rPr>
+          <w:rFonts w:ascii="Times New Roman" w:hAnsi="Times New Roman" w:cs="Times New Roman"/>
+        </w:rPr>
+      </w:pPr>
+      <w:r>
+        <w:rPr>
+          <w:rFonts w:ascii="Times New Roman" w:hAnsi="Times New Roman" w:cs="Times New Roman"/>
+        </w:rPr>
+        <w:t>(3) Encode</w:t>
+      </w:r>
+      <w:r>
+        <w:rPr>
+          <w:rFonts w:ascii="Times New Roman" w:hAnsi="Times New Roman" w:cs="Times New Roman"/>
+        </w:rPr>
+        <w:t xml:space="preserve"> each utterance into a vector of indexes that represent the word</w:t>
+      </w:r>
+      <w:r>
+        <w:rPr>
+          <w:rFonts w:ascii="Times New Roman" w:hAnsi="Times New Roman" w:cs="Times New Roman"/>
+        </w:rPr>
+        <w:t>s.</w:t>
+      </w:r>
+    </w:p>
+    <w:p>
+      <w:pPr>
+        <w:rPr>
+          <w:rFonts w:ascii="Times New Roman" w:hAnsi="Times New Roman" w:cs="Times New Roman"/>
+        </w:rPr>
+      </w:pPr>
+      <w:r>
+        <w:rPr>
+          <w:rFonts w:ascii="Times New Roman" w:hAnsi="Times New Roman" w:cs="Times New Roman" w:hint="eastAsia"/>
+        </w:rPr>
+        <w:t xml:space="preserve">- Deal with </w:t>
+      </w:r>
+      <w:r>
+        <w:rPr>
+          <w:rFonts w:ascii="Times New Roman" w:hAnsi="Times New Roman" w:cs="Times New Roman"/>
+        </w:rPr>
+        <w:t>unbalance</w:t>
+      </w:r>
+      <w:r>
+        <w:rPr>
+          <w:rFonts w:ascii="Times New Roman" w:hAnsi="Times New Roman" w:cs="Times New Roman" w:hint="eastAsia"/>
+        </w:rPr>
+        <w:t xml:space="preserve"> data</w:t>
+      </w:r>
+      <w:r>
+        <w:rPr>
+          <w:rFonts w:ascii="Times New Roman" w:hAnsi="Times New Roman" w:cs="Times New Roman"/>
+        </w:rPr>
+        <w:t>:</w:t>
+      </w:r>
+    </w:p>
+    <w:p>
+      <w:pPr>
+        <w:ind w:leftChars="100" w:left="240"/>
+        <w:rPr>
+          <w:rFonts w:ascii="Times New Roman" w:hAnsi="Times New Roman" w:cs="Times New Roman"/>
+        </w:rPr>
+      </w:pPr>
+      <w:r>
+        <w:rPr>
+          <w:rFonts w:ascii="Times New Roman" w:hAnsi="Times New Roman" w:cs="Times New Roman"/>
+        </w:rPr>
+        <w:t>(1) Use K-fold cross validation with k=5 to repeatedly resampling the data and introduced randomness to the dataset.</w:t>
+      </w:r>
+    </w:p>
+    <w:p>
+      <w:pPr>
+        <w:rPr>
+          <w:rFonts w:ascii="Times New Roman" w:hAnsi="Times New Roman" w:cs="Times New Roman" w:hint="eastAsia"/>
+        </w:rPr>
+      </w:pPr>
+    </w:p>
+    <w:p>
+      <w:pPr>
+        <w:rPr>
+          <w:rFonts w:ascii="Times New Roman" w:hAnsi="Times New Roman" w:cs="Times New Roman"/>
+        </w:rPr>
+      </w:pPr>
+      <w:r>
+        <w:rPr>
+          <w:rFonts w:ascii="Times New Roman" w:hAnsi="Times New Roman" w:cs="Times New Roman"/>
+        </w:rPr>
+        <w:t xml:space="preserve">2. Have you tried </w:t>
+      </w:r>
+      <w:proofErr w:type="spellStart"/>
+      <w:r>
+        <w:rPr>
+          <w:rFonts w:ascii="Times New Roman" w:hAnsi="Times New Roman" w:cs="Times New Roman"/>
+        </w:rPr>
+        <w:t>pretrain</w:t>
+      </w:r>
+      <w:proofErr w:type="spellEnd"/>
+      <w:r>
+        <w:rPr>
+          <w:rFonts w:ascii="Times New Roman" w:hAnsi="Times New Roman" w:cs="Times New Roman"/>
+        </w:rPr>
+        <w:t xml:space="preserve"> word embedding?( e.g. Glove or Word2vec).What is the influence of   the result after you using them?(30%)</w:t>
+      </w:r>
+    </w:p>
+    <w:p>
+      <w:pPr>
+        <w:rPr>
+          <w:rFonts w:ascii="Times New Roman" w:hAnsi="Times New Roman" w:cs="Times New Roman"/>
+        </w:rPr>
+      </w:pPr>
+    </w:p>
+    <w:p>
+      <w:pPr>
+        <w:rPr>
+          <w:rFonts w:ascii="Times New Roman" w:hAnsi="Times New Roman" w:cs="Times New Roman"/>
+        </w:rPr>
+      </w:pPr>
+      <w:r>
+        <w:rPr>
+          <w:rFonts w:ascii="Times New Roman" w:hAnsi="Times New Roman" w:cs="Times New Roman"/>
+        </w:rPr>
+        <w:t>3. Have you tried attention on your model? What is the influence of the result after you using them? Which text your model attention on when it predict the emotion?(30%)</w:t>
+      </w:r>
+    </w:p>
+    <w:p>
+      <w:pPr>
+        <w:rPr>
+          <w:rFonts w:ascii="Times New Roman" w:hAnsi="Times New Roman" w:cs="Times New Roman"/>
+        </w:rPr>
+      </w:pPr>
+    </w:p>
+    <w:p>
+      <w:pPr>
+        <w:rPr>
+          <w:rFonts w:ascii="Times New Roman" w:hAnsi="Times New Roman" w:cs="Times New Roman"/>
+        </w:rPr>
+      </w:pPr>
+      <w:r>
+        <w:rPr>
+          <w:rFonts w:ascii="Times New Roman" w:hAnsi="Times New Roman" w:cs="Times New Roman"/>
+        </w:rPr>
+        <w:t>4.Have you used other information form dataset to improve your model performance?(e.g. Speaker) What is the influence of the result after you using them?(10%)</w:t>
+      </w:r>
+    </w:p>
+    <w:p>
+      <w:pPr>
+        <w:rPr>
+          <w:rFonts w:ascii="Times New Roman" w:hAnsi="Times New Roman" w:cs="Times New Roman" w:hint="eastAsia"/>
+        </w:rPr>
+      </w:pPr>
+      <w:proofErr w:type="spellStart"/>
+      <w:r>
+        <w:rPr>
+          <w:rFonts w:ascii="Times New Roman" w:hAnsi="Times New Roman" w:cs="Times New Roman"/>
+        </w:rPr>
+        <w:t>A</w:t>
+      </w:r>
+      <w:r>
+        <w:rPr>
+          <w:rFonts w:ascii="Times New Roman" w:hAnsi="Times New Roman" w:cs="Times New Roman" w:hint="eastAsia"/>
+        </w:rPr>
+        <w:t>ns</w:t>
+      </w:r>
+      <w:proofErr w:type="spellEnd"/>
+      <w:r>
+        <w:rPr>
+          <w:rFonts w:ascii="Times New Roman" w:hAnsi="Times New Roman" w:cs="Times New Roman" w:hint="eastAsia"/>
+        </w:rPr>
+        <w:t xml:space="preserve">: Yes, I add speaker into </w:t>
+      </w:r>
+    </w:p>
+    <w:p>
+      <w:pPr>
+        <w:rPr>
+          <w:rFonts w:ascii="Times New Roman" w:hAnsi="Times New Roman" w:cs="Times New Roman" w:hint="eastAsia"/>
+        </w:rPr>
+      </w:pPr>
     </w:p>
     <w:sectPr>
       <w:pgSz w:w="11906" w:h="16838"/>
@@ -779,7 +1351,6 @@
   <w:style w:type="character" w:default="1" w:styleId="a0">
     <w:name w:val="Default Paragraph Font"/>
     <w:uiPriority w:val="1"/>
-    <w:semiHidden/>
     <w:unhideWhenUsed/>
   </w:style>
   <w:style w:type="table" w:default="1" w:styleId="a1">

</xml_diff>

<commit_message>
add porter stemming, but with lower scores
</commit_message>
<xml_diff>
--- a/hw2-sentiment-analysis/report.docx
+++ b/hw2-sentiment-analysis/report.docx
@@ -53,20 +53,19 @@
         <w:rPr>
           <w:rFonts w:ascii="Times New Roman" w:hAnsi="Times New Roman" w:cs="Times New Roman"/>
         </w:rPr>
-        <w:t xml:space="preserve">1. </w:t>
-      </w:r>
-      <w:r>
-        <w:rPr>
-          <w:rFonts w:ascii="Times New Roman" w:hAnsi="Times New Roman" w:cs="Times New Roman"/>
-          <w:shd w:val="pct15" w:color="auto" w:fill="FFFFFF"/>
-        </w:rPr>
-        <w:t>Describe how you build your model ?</w:t>
-      </w:r>
-      <w:r>
-        <w:rPr>
-          <w:rFonts w:ascii="Times New Roman" w:hAnsi="Times New Roman" w:cs="Times New Roman"/>
-        </w:rPr>
-        <w:t xml:space="preserve"> How did you do to preprocess your data from dataset ?    The distribution of the emotion is unbalance, what did you do to improve the accuracy on  those emotion which are in small scale?(30%)</w:t>
+        <w:t>1.</w:t>
+      </w:r>
+      <w:r>
+        <w:rPr>
+          <w:rFonts w:ascii="Times New Roman" w:hAnsi="Times New Roman" w:cs="Times New Roman"/>
+        </w:rPr>
+        <w:t xml:space="preserve"> Describe how you build your model ? </w:t>
+      </w:r>
+      <w:r>
+        <w:rPr>
+          <w:rFonts w:ascii="Times New Roman" w:hAnsi="Times New Roman" w:cs="Times New Roman"/>
+        </w:rPr>
+        <w:t>How did you do to preprocess your data from dataset ?    The distribution of the emotion is unbalance, what did you do to improve the accuracy on  those emotion which are in small scale?(30%)</w:t>
       </w:r>
     </w:p>
     <w:p>
@@ -342,7 +341,7 @@
         <w:shd w:val="clear" w:color="auto" w:fill="1E1E1E"/>
         <w:spacing w:line="285" w:lineRule="atLeast"/>
         <w:rPr>
-          <w:rFonts w:ascii="Consolas" w:eastAsia="新細明體" w:hAnsi="Consolas" w:cs="新細明體"/>
+          <w:rFonts w:ascii="Consolas" w:eastAsia="新細明體" w:hAnsi="Consolas" w:cs="新細明體" w:hint="eastAsia"/>
           <w:color w:val="D4D4D4"/>
           <w:kern w:val="0"/>
           <w:sz w:val="21"/>
@@ -383,229 +382,1781 @@
     <w:p>
       <w:pPr>
         <w:rPr>
+          <w:rFonts w:ascii="Times New Roman" w:hAnsi="Times New Roman" w:cs="Times New Roman"/>
+        </w:rPr>
+      </w:pPr>
+      <w:r>
+        <w:rPr>
+          <w:rFonts w:ascii="Times New Roman" w:hAnsi="Times New Roman" w:cs="Times New Roman"/>
+        </w:rPr>
+        <w:t xml:space="preserve">- </w:t>
+      </w:r>
+      <w:r>
+        <w:rPr>
+          <w:rFonts w:ascii="Times New Roman" w:hAnsi="Times New Roman" w:cs="Times New Roman"/>
+        </w:rPr>
+        <w:t xml:space="preserve">Data </w:t>
+      </w:r>
+      <w:r>
+        <w:rPr>
           <w:rFonts w:ascii="Times New Roman" w:hAnsi="Times New Roman" w:cs="Times New Roman" w:hint="eastAsia"/>
         </w:rPr>
-      </w:pPr>
-    </w:p>
-    <w:p>
-      <w:pPr>
-        <w:rPr>
-          <w:rFonts w:ascii="Times New Roman" w:hAnsi="Times New Roman" w:cs="Times New Roman"/>
-        </w:rPr>
-      </w:pPr>
-      <w:r>
-        <w:rPr>
-          <w:rFonts w:ascii="Times New Roman" w:hAnsi="Times New Roman" w:cs="Times New Roman"/>
-        </w:rPr>
-        <w:t xml:space="preserve">- </w:t>
-      </w:r>
-      <w:r>
-        <w:rPr>
-          <w:rFonts w:ascii="Times New Roman" w:hAnsi="Times New Roman" w:cs="Times New Roman"/>
-        </w:rPr>
-        <w:t xml:space="preserve">Data </w:t>
+        <w:t>p</w:t>
       </w:r>
       <w:r>
         <w:rPr>
           <w:rFonts w:ascii="Times New Roman" w:hAnsi="Times New Roman" w:cs="Times New Roman" w:hint="eastAsia"/>
         </w:rPr>
-        <w:t>p</w:t>
+        <w:t>reprocess</w:t>
+      </w:r>
+      <w:r>
+        <w:rPr>
+          <w:rFonts w:ascii="Times New Roman" w:hAnsi="Times New Roman" w:cs="Times New Roman"/>
+        </w:rPr>
+        <w:t xml:space="preserve">: </w:t>
+      </w:r>
+    </w:p>
+    <w:p>
+      <w:pPr>
+        <w:ind w:leftChars="100" w:left="240"/>
+        <w:rPr>
+          <w:rFonts w:ascii="Times New Roman" w:hAnsi="Times New Roman" w:cs="Times New Roman"/>
+        </w:rPr>
+      </w:pPr>
+      <w:r>
+        <w:rPr>
+          <w:rFonts w:ascii="Times New Roman" w:hAnsi="Times New Roman" w:cs="Times New Roman"/>
+        </w:rPr>
+        <w:t xml:space="preserve">(1) </w:t>
+      </w:r>
+      <w:r>
+        <w:rPr>
+          <w:rFonts w:ascii="Times New Roman" w:hAnsi="Times New Roman" w:cs="Times New Roman"/>
+        </w:rPr>
+        <w:t xml:space="preserve">Use </w:t>
+      </w:r>
+      <w:proofErr w:type="spellStart"/>
+      <w:r>
+        <w:rPr>
+          <w:rFonts w:ascii="Times New Roman" w:hAnsi="Times New Roman" w:cs="Times New Roman"/>
+        </w:rPr>
+        <w:t>collections.Counter</w:t>
+      </w:r>
+      <w:proofErr w:type="spellEnd"/>
+      <w:r>
+        <w:rPr>
+          <w:rFonts w:ascii="Times New Roman" w:hAnsi="Times New Roman" w:cs="Times New Roman"/>
+        </w:rPr>
+        <w:t xml:space="preserve"> and </w:t>
+      </w:r>
+      <w:proofErr w:type="spellStart"/>
+      <w:r>
+        <w:rPr>
+          <w:rFonts w:ascii="Times New Roman" w:hAnsi="Times New Roman" w:cs="Times New Roman"/>
+        </w:rPr>
+        <w:t>nltk.tokenize</w:t>
+      </w:r>
+      <w:r>
+        <w:rPr>
+          <w:rFonts w:ascii="Times New Roman" w:hAnsi="Times New Roman" w:cs="Times New Roman"/>
+        </w:rPr>
+        <w:t>.word_tokenize</w:t>
+      </w:r>
+      <w:proofErr w:type="spellEnd"/>
+      <w:r>
+        <w:rPr>
+          <w:rFonts w:ascii="Times New Roman" w:hAnsi="Times New Roman" w:cs="Times New Roman"/>
+        </w:rPr>
+        <w:t xml:space="preserve"> to calculate the frequency of each word in training data set.</w:t>
+      </w:r>
+    </w:p>
+    <w:p>
+      <w:pPr>
+        <w:ind w:leftChars="100" w:left="240"/>
+        <w:rPr>
+          <w:rFonts w:ascii="Times New Roman" w:hAnsi="Times New Roman" w:cs="Times New Roman"/>
+        </w:rPr>
+      </w:pPr>
+      <w:r>
+        <w:rPr>
+          <w:rFonts w:ascii="Times New Roman" w:hAnsi="Times New Roman" w:cs="Times New Roman"/>
+        </w:rPr>
+        <w:t xml:space="preserve">(2) </w:t>
+      </w:r>
+      <w:r>
+        <w:rPr>
+          <w:rFonts w:ascii="Times New Roman" w:hAnsi="Times New Roman" w:cs="Times New Roman"/>
+        </w:rPr>
+        <w:t xml:space="preserve">Remove low frequency word ( exist </w:t>
+      </w:r>
+      <w:r>
+        <w:rPr>
+          <w:rFonts w:ascii="Times New Roman" w:hAnsi="Times New Roman" w:cs="Times New Roman"/>
+        </w:rPr>
+        <w:t>=</w:t>
       </w:r>
       <w:r>
         <w:rPr>
           <w:rFonts w:ascii="Times New Roman" w:hAnsi="Times New Roman" w:cs="Times New Roman" w:hint="eastAsia"/>
         </w:rPr>
-        <w:t>reprocess</w:t>
-      </w:r>
-      <w:r>
-        <w:rPr>
-          <w:rFonts w:ascii="Times New Roman" w:hAnsi="Times New Roman" w:cs="Times New Roman"/>
-        </w:rPr>
-        <w:t xml:space="preserve">: </w:t>
+        <w:t xml:space="preserve"> </w:t>
+      </w:r>
+      <w:r>
+        <w:rPr>
+          <w:rFonts w:ascii="Times New Roman" w:hAnsi="Times New Roman" w:cs="Times New Roman"/>
+        </w:rPr>
+        <w:t>1</w:t>
+      </w:r>
+      <w:r>
+        <w:rPr>
+          <w:rFonts w:ascii="Times New Roman" w:hAnsi="Times New Roman" w:cs="Times New Roman"/>
+        </w:rPr>
+        <w:t xml:space="preserve"> )</w:t>
       </w:r>
     </w:p>
     <w:p>
       <w:pPr>
         <w:ind w:leftChars="100" w:left="240"/>
         <w:rPr>
-          <w:rFonts w:ascii="Times New Roman" w:hAnsi="Times New Roman" w:cs="Times New Roman"/>
-        </w:rPr>
-      </w:pPr>
-      <w:r>
-        <w:rPr>
-          <w:rFonts w:ascii="Times New Roman" w:hAnsi="Times New Roman" w:cs="Times New Roman"/>
-        </w:rPr>
-        <w:t xml:space="preserve">(1) </w:t>
-      </w:r>
-      <w:r>
-        <w:rPr>
-          <w:rFonts w:ascii="Times New Roman" w:hAnsi="Times New Roman" w:cs="Times New Roman"/>
-        </w:rPr>
-        <w:t xml:space="preserve">Use </w:t>
-      </w:r>
-      <w:proofErr w:type="spellStart"/>
-      <w:r>
-        <w:rPr>
-          <w:rFonts w:ascii="Times New Roman" w:hAnsi="Times New Roman" w:cs="Times New Roman"/>
-        </w:rPr>
-        <w:t>collections.Cou</w:t>
+          <w:rFonts w:ascii="Times New Roman" w:hAnsi="Times New Roman" w:cs="Times New Roman" w:hint="eastAsia"/>
+        </w:rPr>
+      </w:pPr>
+      <w:r>
+        <w:rPr>
+          <w:rFonts w:ascii="Times New Roman" w:hAnsi="Times New Roman" w:cs="Times New Roman"/>
+        </w:rPr>
+        <w:t>(3) Encode</w:t>
+      </w:r>
+      <w:r>
+        <w:rPr>
+          <w:rFonts w:ascii="Times New Roman" w:hAnsi="Times New Roman" w:cs="Times New Roman"/>
+        </w:rPr>
+        <w:t xml:space="preserve"> each utterance into a vector of indexes that represent the word</w:t>
+      </w:r>
+      <w:r>
+        <w:rPr>
+          <w:rFonts w:ascii="Times New Roman" w:hAnsi="Times New Roman" w:cs="Times New Roman"/>
+        </w:rPr>
+        <w:t>s.</w:t>
+      </w:r>
+    </w:p>
+    <w:p>
+      <w:pPr>
+        <w:rPr>
+          <w:rFonts w:ascii="Times New Roman" w:hAnsi="Times New Roman" w:cs="Times New Roman"/>
+        </w:rPr>
+      </w:pPr>
+      <w:r>
+        <w:rPr>
+          <w:rFonts w:ascii="Times New Roman" w:hAnsi="Times New Roman" w:cs="Times New Roman" w:hint="eastAsia"/>
+        </w:rPr>
+        <w:t xml:space="preserve">- Deal with </w:t>
+      </w:r>
+      <w:r>
+        <w:rPr>
+          <w:rFonts w:ascii="Times New Roman" w:hAnsi="Times New Roman" w:cs="Times New Roman"/>
+        </w:rPr>
+        <w:t>unbalance</w:t>
+      </w:r>
+      <w:r>
+        <w:rPr>
+          <w:rFonts w:ascii="Times New Roman" w:hAnsi="Times New Roman" w:cs="Times New Roman" w:hint="eastAsia"/>
+        </w:rPr>
+        <w:t xml:space="preserve"> data</w:t>
+      </w:r>
+      <w:r>
+        <w:rPr>
+          <w:rFonts w:ascii="Times New Roman" w:hAnsi="Times New Roman" w:cs="Times New Roman"/>
+        </w:rPr>
+        <w:t>:</w:t>
       </w:r>
       <w:bookmarkStart w:id="0" w:name="_GoBack"/>
       <w:bookmarkEnd w:id="0"/>
-      <w:r>
-        <w:rPr>
-          <w:rFonts w:ascii="Times New Roman" w:hAnsi="Times New Roman" w:cs="Times New Roman"/>
-        </w:rPr>
-        <w:t>nter</w:t>
-      </w:r>
-      <w:proofErr w:type="spellEnd"/>
-      <w:r>
-        <w:rPr>
-          <w:rFonts w:ascii="Times New Roman" w:hAnsi="Times New Roman" w:cs="Times New Roman"/>
-        </w:rPr>
-        <w:t xml:space="preserve"> and </w:t>
-      </w:r>
-      <w:proofErr w:type="spellStart"/>
-      <w:r>
-        <w:rPr>
-          <w:rFonts w:ascii="Times New Roman" w:hAnsi="Times New Roman" w:cs="Times New Roman"/>
-        </w:rPr>
-        <w:t>nltk.tokenize</w:t>
-      </w:r>
-      <w:r>
-        <w:rPr>
-          <w:rFonts w:ascii="Times New Roman" w:hAnsi="Times New Roman" w:cs="Times New Roman"/>
-        </w:rPr>
-        <w:t>.word_tokenize</w:t>
-      </w:r>
-      <w:proofErr w:type="spellEnd"/>
-      <w:r>
-        <w:rPr>
-          <w:rFonts w:ascii="Times New Roman" w:hAnsi="Times New Roman" w:cs="Times New Roman"/>
-        </w:rPr>
-        <w:t xml:space="preserve"> to calculate the frequency of each word in training data set.</w:t>
-      </w:r>
-    </w:p>
-    <w:p>
-      <w:pPr>
-        <w:ind w:leftChars="100" w:left="240"/>
-        <w:rPr>
-          <w:rFonts w:ascii="Times New Roman" w:hAnsi="Times New Roman" w:cs="Times New Roman"/>
-        </w:rPr>
-      </w:pPr>
-      <w:r>
-        <w:rPr>
-          <w:rFonts w:ascii="Times New Roman" w:hAnsi="Times New Roman" w:cs="Times New Roman"/>
-        </w:rPr>
-        <w:t xml:space="preserve">(2) </w:t>
-      </w:r>
-      <w:r>
-        <w:rPr>
-          <w:rFonts w:ascii="Times New Roman" w:hAnsi="Times New Roman" w:cs="Times New Roman"/>
-        </w:rPr>
-        <w:t xml:space="preserve">Remove low frequency word ( exist </w:t>
-      </w:r>
-      <w:r>
-        <w:rPr>
-          <w:rFonts w:ascii="Times New Roman" w:hAnsi="Times New Roman" w:cs="Times New Roman"/>
+    </w:p>
+    <w:p>
+      <w:pPr>
+        <w:rPr>
+          <w:rFonts w:ascii="Times New Roman" w:hAnsi="Times New Roman" w:cs="Times New Roman"/>
+        </w:rPr>
+      </w:pPr>
+      <w:r>
+        <w:rPr>
+          <w:rFonts w:ascii="Times New Roman" w:hAnsi="Times New Roman" w:cs="Times New Roman"/>
+        </w:rPr>
+        <w:t>Use K-fold cross validation with k=5 to repeatedly resampling the data and introduced randomness to the dataset.</w:t>
+      </w:r>
+    </w:p>
+    <w:p>
+      <w:pPr>
+        <w:widowControl/>
+        <w:shd w:val="clear" w:color="auto" w:fill="1E1E1E"/>
+        <w:spacing w:line="285" w:lineRule="atLeast"/>
+        <w:rPr>
+          <w:rFonts w:ascii="Consolas" w:eastAsia="新細明體" w:hAnsi="Consolas" w:cs="新細明體"/>
+          <w:color w:val="D4D4D4"/>
+          <w:kern w:val="0"/>
+          <w:sz w:val="18"/>
+          <w:szCs w:val="21"/>
+        </w:rPr>
+      </w:pPr>
+      <w:proofErr w:type="spellStart"/>
+      <w:r>
+        <w:rPr>
+          <w:rFonts w:ascii="Consolas" w:eastAsia="新細明體" w:hAnsi="Consolas" w:cs="新細明體"/>
+          <w:color w:val="569CD6"/>
+          <w:kern w:val="0"/>
+          <w:sz w:val="18"/>
+          <w:szCs w:val="21"/>
+        </w:rPr>
+        <w:t>def</w:t>
+      </w:r>
+      <w:proofErr w:type="spellEnd"/>
+      <w:r>
+        <w:rPr>
+          <w:rFonts w:ascii="Consolas" w:eastAsia="新細明體" w:hAnsi="Consolas" w:cs="新細明體"/>
+          <w:color w:val="D4D4D4"/>
+          <w:kern w:val="0"/>
+          <w:sz w:val="18"/>
+          <w:szCs w:val="21"/>
+        </w:rPr>
+        <w:t xml:space="preserve"> </w:t>
+      </w:r>
+      <w:proofErr w:type="spellStart"/>
+      <w:r>
+        <w:rPr>
+          <w:rFonts w:ascii="Consolas" w:eastAsia="新細明體" w:hAnsi="Consolas" w:cs="新細明體"/>
+          <w:color w:val="DCDCAA"/>
+          <w:kern w:val="0"/>
+          <w:sz w:val="18"/>
+          <w:szCs w:val="21"/>
+        </w:rPr>
+        <w:t>cross_val</w:t>
+      </w:r>
+      <w:proofErr w:type="spellEnd"/>
+      <w:r>
+        <w:rPr>
+          <w:rFonts w:ascii="Consolas" w:eastAsia="新細明體" w:hAnsi="Consolas" w:cs="新細明體"/>
+          <w:color w:val="D4D4D4"/>
+          <w:kern w:val="0"/>
+          <w:sz w:val="18"/>
+          <w:szCs w:val="21"/>
+        </w:rPr>
+        <w:t>(</w:t>
+      </w:r>
+      <w:proofErr w:type="spellStart"/>
+      <w:r>
+        <w:rPr>
+          <w:rFonts w:ascii="Consolas" w:eastAsia="新細明體" w:hAnsi="Consolas" w:cs="新細明體"/>
+          <w:color w:val="9CDCFE"/>
+          <w:kern w:val="0"/>
+          <w:sz w:val="18"/>
+          <w:szCs w:val="21"/>
+        </w:rPr>
+        <w:t>i</w:t>
+      </w:r>
+      <w:proofErr w:type="spellEnd"/>
+      <w:r>
+        <w:rPr>
+          <w:rFonts w:ascii="Consolas" w:eastAsia="新細明體" w:hAnsi="Consolas" w:cs="新細明體"/>
+          <w:color w:val="D4D4D4"/>
+          <w:kern w:val="0"/>
+          <w:sz w:val="18"/>
+          <w:szCs w:val="21"/>
+        </w:rPr>
+        <w:t>):</w:t>
+      </w:r>
+    </w:p>
+    <w:p>
+      <w:pPr>
+        <w:widowControl/>
+        <w:shd w:val="clear" w:color="auto" w:fill="1E1E1E"/>
+        <w:spacing w:line="285" w:lineRule="atLeast"/>
+        <w:rPr>
+          <w:rFonts w:ascii="Consolas" w:eastAsia="新細明體" w:hAnsi="Consolas" w:cs="新細明體"/>
+          <w:color w:val="D4D4D4"/>
+          <w:kern w:val="0"/>
+          <w:sz w:val="18"/>
+          <w:szCs w:val="21"/>
+        </w:rPr>
+      </w:pPr>
+      <w:r>
+        <w:rPr>
+          <w:rFonts w:ascii="Consolas" w:eastAsia="新細明體" w:hAnsi="Consolas" w:cs="新細明體"/>
+          <w:color w:val="D4D4D4"/>
+          <w:kern w:val="0"/>
+          <w:sz w:val="18"/>
+          <w:szCs w:val="21"/>
+        </w:rPr>
+        <w:t xml:space="preserve">    </w:t>
+      </w:r>
+      <w:proofErr w:type="spellStart"/>
+      <w:r>
+        <w:rPr>
+          <w:rFonts w:ascii="Consolas" w:eastAsia="新細明體" w:hAnsi="Consolas" w:cs="新細明體"/>
+          <w:color w:val="9CDCFE"/>
+          <w:kern w:val="0"/>
+          <w:sz w:val="18"/>
+          <w:szCs w:val="21"/>
+        </w:rPr>
+        <w:t>batch_size</w:t>
+      </w:r>
+      <w:proofErr w:type="spellEnd"/>
+      <w:r>
+        <w:rPr>
+          <w:rFonts w:ascii="Consolas" w:eastAsia="新細明體" w:hAnsi="Consolas" w:cs="新細明體"/>
+          <w:color w:val="D4D4D4"/>
+          <w:kern w:val="0"/>
+          <w:sz w:val="18"/>
+          <w:szCs w:val="21"/>
+        </w:rPr>
+        <w:t xml:space="preserve"> = </w:t>
+      </w:r>
+      <w:r>
+        <w:rPr>
+          <w:rFonts w:ascii="Consolas" w:eastAsia="新細明體" w:hAnsi="Consolas" w:cs="新細明體"/>
+          <w:color w:val="B5CEA8"/>
+          <w:kern w:val="0"/>
+          <w:sz w:val="18"/>
+          <w:szCs w:val="21"/>
+        </w:rPr>
+        <w:t>32</w:t>
+      </w:r>
+    </w:p>
+    <w:p>
+      <w:pPr>
+        <w:widowControl/>
+        <w:shd w:val="clear" w:color="auto" w:fill="1E1E1E"/>
+        <w:spacing w:line="285" w:lineRule="atLeast"/>
+        <w:rPr>
+          <w:rFonts w:ascii="Consolas" w:eastAsia="新細明體" w:hAnsi="Consolas" w:cs="新細明體"/>
+          <w:color w:val="D4D4D4"/>
+          <w:kern w:val="0"/>
+          <w:sz w:val="18"/>
+          <w:szCs w:val="21"/>
+        </w:rPr>
+      </w:pPr>
+      <w:r>
+        <w:rPr>
+          <w:rFonts w:ascii="Consolas" w:eastAsia="新細明體" w:hAnsi="Consolas" w:cs="新細明體"/>
+          <w:color w:val="D4D4D4"/>
+          <w:kern w:val="0"/>
+          <w:sz w:val="18"/>
+          <w:szCs w:val="21"/>
+        </w:rPr>
+        <w:t xml:space="preserve">    </w:t>
+      </w:r>
+      <w:proofErr w:type="spellStart"/>
+      <w:r>
+        <w:rPr>
+          <w:rFonts w:ascii="Consolas" w:eastAsia="新細明體" w:hAnsi="Consolas" w:cs="新細明體"/>
+          <w:color w:val="9CDCFE"/>
+          <w:kern w:val="0"/>
+          <w:sz w:val="18"/>
+          <w:szCs w:val="21"/>
+        </w:rPr>
+        <w:t>train_x</w:t>
+      </w:r>
+      <w:proofErr w:type="spellEnd"/>
+      <w:r>
+        <w:rPr>
+          <w:rFonts w:ascii="Consolas" w:eastAsia="新細明體" w:hAnsi="Consolas" w:cs="新細明體"/>
+          <w:color w:val="D4D4D4"/>
+          <w:kern w:val="0"/>
+          <w:sz w:val="18"/>
+          <w:szCs w:val="21"/>
+        </w:rPr>
+        <w:t xml:space="preserve"> = </w:t>
+      </w:r>
+      <w:proofErr w:type="spellStart"/>
+      <w:r>
+        <w:rPr>
+          <w:rFonts w:ascii="Consolas" w:eastAsia="新細明體" w:hAnsi="Consolas" w:cs="新細明體"/>
+          <w:color w:val="9CDCFE"/>
+          <w:kern w:val="0"/>
+          <w:sz w:val="18"/>
+          <w:szCs w:val="21"/>
+        </w:rPr>
+        <w:t>total_x</w:t>
+      </w:r>
+      <w:proofErr w:type="spellEnd"/>
+      <w:r>
+        <w:rPr>
+          <w:rFonts w:ascii="Consolas" w:eastAsia="新細明體" w:hAnsi="Consolas" w:cs="新細明體"/>
+          <w:color w:val="D4D4D4"/>
+          <w:kern w:val="0"/>
+          <w:sz w:val="18"/>
+          <w:szCs w:val="21"/>
+        </w:rPr>
+        <w:t>[</w:t>
+      </w:r>
+      <w:proofErr w:type="spellStart"/>
+      <w:r>
+        <w:rPr>
+          <w:rFonts w:ascii="Consolas" w:eastAsia="新細明體" w:hAnsi="Consolas" w:cs="新細明體"/>
+          <w:color w:val="9CDCFE"/>
+          <w:kern w:val="0"/>
+          <w:sz w:val="18"/>
+          <w:szCs w:val="21"/>
+        </w:rPr>
+        <w:t>kfold_data</w:t>
+      </w:r>
+      <w:proofErr w:type="spellEnd"/>
+      <w:r>
+        <w:rPr>
+          <w:rFonts w:ascii="Consolas" w:eastAsia="新細明體" w:hAnsi="Consolas" w:cs="新細明體"/>
+          <w:color w:val="D4D4D4"/>
+          <w:kern w:val="0"/>
+          <w:sz w:val="18"/>
+          <w:szCs w:val="21"/>
+        </w:rPr>
+        <w:t>[</w:t>
+      </w:r>
+      <w:proofErr w:type="spellStart"/>
+      <w:r>
+        <w:rPr>
+          <w:rFonts w:ascii="Consolas" w:eastAsia="新細明體" w:hAnsi="Consolas" w:cs="新細明體"/>
+          <w:color w:val="9CDCFE"/>
+          <w:kern w:val="0"/>
+          <w:sz w:val="18"/>
+          <w:szCs w:val="21"/>
+        </w:rPr>
+        <w:t>i</w:t>
+      </w:r>
+      <w:proofErr w:type="spellEnd"/>
+      <w:r>
+        <w:rPr>
+          <w:rFonts w:ascii="Consolas" w:eastAsia="新細明體" w:hAnsi="Consolas" w:cs="新細明體"/>
+          <w:color w:val="D4D4D4"/>
+          <w:kern w:val="0"/>
+          <w:sz w:val="18"/>
+          <w:szCs w:val="21"/>
+        </w:rPr>
+        <w:t>][</w:t>
+      </w:r>
+      <w:r>
+        <w:rPr>
+          <w:rFonts w:ascii="Consolas" w:eastAsia="新細明體" w:hAnsi="Consolas" w:cs="新細明體"/>
+          <w:color w:val="B5CEA8"/>
+          <w:kern w:val="0"/>
+          <w:sz w:val="18"/>
+          <w:szCs w:val="21"/>
+        </w:rPr>
+        <w:t>0</w:t>
+      </w:r>
+      <w:r>
+        <w:rPr>
+          <w:rFonts w:ascii="Consolas" w:eastAsia="新細明體" w:hAnsi="Consolas" w:cs="新細明體"/>
+          <w:color w:val="D4D4D4"/>
+          <w:kern w:val="0"/>
+          <w:sz w:val="18"/>
+          <w:szCs w:val="21"/>
+        </w:rPr>
+        <w:t>]]</w:t>
+      </w:r>
+    </w:p>
+    <w:p>
+      <w:pPr>
+        <w:widowControl/>
+        <w:shd w:val="clear" w:color="auto" w:fill="1E1E1E"/>
+        <w:spacing w:line="285" w:lineRule="atLeast"/>
+        <w:rPr>
+          <w:rFonts w:ascii="Consolas" w:eastAsia="新細明體" w:hAnsi="Consolas" w:cs="新細明體"/>
+          <w:color w:val="D4D4D4"/>
+          <w:kern w:val="0"/>
+          <w:sz w:val="18"/>
+          <w:szCs w:val="21"/>
+        </w:rPr>
+      </w:pPr>
+      <w:r>
+        <w:rPr>
+          <w:rFonts w:ascii="Consolas" w:eastAsia="新細明體" w:hAnsi="Consolas" w:cs="新細明體"/>
+          <w:color w:val="D4D4D4"/>
+          <w:kern w:val="0"/>
+          <w:sz w:val="18"/>
+          <w:szCs w:val="21"/>
+        </w:rPr>
+        <w:t xml:space="preserve">    </w:t>
+      </w:r>
+      <w:proofErr w:type="spellStart"/>
+      <w:r>
+        <w:rPr>
+          <w:rFonts w:ascii="Consolas" w:eastAsia="新細明體" w:hAnsi="Consolas" w:cs="新細明體"/>
+          <w:color w:val="9CDCFE"/>
+          <w:kern w:val="0"/>
+          <w:sz w:val="18"/>
+          <w:szCs w:val="21"/>
+        </w:rPr>
+        <w:t>train_y</w:t>
+      </w:r>
+      <w:proofErr w:type="spellEnd"/>
+      <w:r>
+        <w:rPr>
+          <w:rFonts w:ascii="Consolas" w:eastAsia="新細明體" w:hAnsi="Consolas" w:cs="新細明體"/>
+          <w:color w:val="D4D4D4"/>
+          <w:kern w:val="0"/>
+          <w:sz w:val="18"/>
+          <w:szCs w:val="21"/>
+        </w:rPr>
+        <w:t xml:space="preserve"> = </w:t>
+      </w:r>
+      <w:proofErr w:type="spellStart"/>
+      <w:r>
+        <w:rPr>
+          <w:rFonts w:ascii="Consolas" w:eastAsia="新細明體" w:hAnsi="Consolas" w:cs="新細明體"/>
+          <w:color w:val="9CDCFE"/>
+          <w:kern w:val="0"/>
+          <w:sz w:val="18"/>
+          <w:szCs w:val="21"/>
+        </w:rPr>
+        <w:t>total_y</w:t>
+      </w:r>
+      <w:proofErr w:type="spellEnd"/>
+      <w:r>
+        <w:rPr>
+          <w:rFonts w:ascii="Consolas" w:eastAsia="新細明體" w:hAnsi="Consolas" w:cs="新細明體"/>
+          <w:color w:val="D4D4D4"/>
+          <w:kern w:val="0"/>
+          <w:sz w:val="18"/>
+          <w:szCs w:val="21"/>
+        </w:rPr>
+        <w:t>[</w:t>
+      </w:r>
+      <w:proofErr w:type="spellStart"/>
+      <w:r>
+        <w:rPr>
+          <w:rFonts w:ascii="Consolas" w:eastAsia="新細明體" w:hAnsi="Consolas" w:cs="新細明體"/>
+          <w:color w:val="9CDCFE"/>
+          <w:kern w:val="0"/>
+          <w:sz w:val="18"/>
+          <w:szCs w:val="21"/>
+        </w:rPr>
+        <w:t>kfold_data</w:t>
+      </w:r>
+      <w:proofErr w:type="spellEnd"/>
+      <w:r>
+        <w:rPr>
+          <w:rFonts w:ascii="Consolas" w:eastAsia="新細明體" w:hAnsi="Consolas" w:cs="新細明體"/>
+          <w:color w:val="D4D4D4"/>
+          <w:kern w:val="0"/>
+          <w:sz w:val="18"/>
+          <w:szCs w:val="21"/>
+        </w:rPr>
+        <w:t>[</w:t>
+      </w:r>
+      <w:proofErr w:type="spellStart"/>
+      <w:r>
+        <w:rPr>
+          <w:rFonts w:ascii="Consolas" w:eastAsia="新細明體" w:hAnsi="Consolas" w:cs="新細明體"/>
+          <w:color w:val="9CDCFE"/>
+          <w:kern w:val="0"/>
+          <w:sz w:val="18"/>
+          <w:szCs w:val="21"/>
+        </w:rPr>
+        <w:t>i</w:t>
+      </w:r>
+      <w:proofErr w:type="spellEnd"/>
+      <w:r>
+        <w:rPr>
+          <w:rFonts w:ascii="Consolas" w:eastAsia="新細明體" w:hAnsi="Consolas" w:cs="新細明體"/>
+          <w:color w:val="D4D4D4"/>
+          <w:kern w:val="0"/>
+          <w:sz w:val="18"/>
+          <w:szCs w:val="21"/>
+        </w:rPr>
+        <w:t>][</w:t>
+      </w:r>
+      <w:r>
+        <w:rPr>
+          <w:rFonts w:ascii="Consolas" w:eastAsia="新細明體" w:hAnsi="Consolas" w:cs="新細明體"/>
+          <w:color w:val="B5CEA8"/>
+          <w:kern w:val="0"/>
+          <w:sz w:val="18"/>
+          <w:szCs w:val="21"/>
+        </w:rPr>
+        <w:t>0</w:t>
+      </w:r>
+      <w:r>
+        <w:rPr>
+          <w:rFonts w:ascii="Consolas" w:eastAsia="新細明體" w:hAnsi="Consolas" w:cs="新細明體"/>
+          <w:color w:val="D4D4D4"/>
+          <w:kern w:val="0"/>
+          <w:sz w:val="18"/>
+          <w:szCs w:val="21"/>
+        </w:rPr>
+        <w:t>]]</w:t>
+      </w:r>
+    </w:p>
+    <w:p>
+      <w:pPr>
+        <w:widowControl/>
+        <w:shd w:val="clear" w:color="auto" w:fill="1E1E1E"/>
+        <w:spacing w:line="285" w:lineRule="atLeast"/>
+        <w:rPr>
+          <w:rFonts w:ascii="Consolas" w:eastAsia="新細明體" w:hAnsi="Consolas" w:cs="新細明體"/>
+          <w:color w:val="D4D4D4"/>
+          <w:kern w:val="0"/>
+          <w:sz w:val="18"/>
+          <w:szCs w:val="21"/>
+        </w:rPr>
+      </w:pPr>
+      <w:r>
+        <w:rPr>
+          <w:rFonts w:ascii="Consolas" w:eastAsia="新細明體" w:hAnsi="Consolas" w:cs="新細明體"/>
+          <w:color w:val="D4D4D4"/>
+          <w:kern w:val="0"/>
+          <w:sz w:val="18"/>
+          <w:szCs w:val="21"/>
+        </w:rPr>
+        <w:t xml:space="preserve">    </w:t>
+      </w:r>
+      <w:proofErr w:type="spellStart"/>
+      <w:r>
+        <w:rPr>
+          <w:rFonts w:ascii="Consolas" w:eastAsia="新細明體" w:hAnsi="Consolas" w:cs="新細明體"/>
+          <w:color w:val="9CDCFE"/>
+          <w:kern w:val="0"/>
+          <w:sz w:val="18"/>
+          <w:szCs w:val="21"/>
+        </w:rPr>
+        <w:t>dev_x</w:t>
+      </w:r>
+      <w:proofErr w:type="spellEnd"/>
+      <w:r>
+        <w:rPr>
+          <w:rFonts w:ascii="Consolas" w:eastAsia="新細明體" w:hAnsi="Consolas" w:cs="新細明體"/>
+          <w:color w:val="D4D4D4"/>
+          <w:kern w:val="0"/>
+          <w:sz w:val="18"/>
+          <w:szCs w:val="21"/>
+        </w:rPr>
+        <w:t xml:space="preserve"> = </w:t>
+      </w:r>
+      <w:proofErr w:type="spellStart"/>
+      <w:r>
+        <w:rPr>
+          <w:rFonts w:ascii="Consolas" w:eastAsia="新細明體" w:hAnsi="Consolas" w:cs="新細明體"/>
+          <w:color w:val="9CDCFE"/>
+          <w:kern w:val="0"/>
+          <w:sz w:val="18"/>
+          <w:szCs w:val="21"/>
+        </w:rPr>
+        <w:t>total_x</w:t>
+      </w:r>
+      <w:proofErr w:type="spellEnd"/>
+      <w:r>
+        <w:rPr>
+          <w:rFonts w:ascii="Consolas" w:eastAsia="新細明體" w:hAnsi="Consolas" w:cs="新細明體"/>
+          <w:color w:val="D4D4D4"/>
+          <w:kern w:val="0"/>
+          <w:sz w:val="18"/>
+          <w:szCs w:val="21"/>
+        </w:rPr>
+        <w:t>[</w:t>
+      </w:r>
+      <w:proofErr w:type="spellStart"/>
+      <w:r>
+        <w:rPr>
+          <w:rFonts w:ascii="Consolas" w:eastAsia="新細明體" w:hAnsi="Consolas" w:cs="新細明體"/>
+          <w:color w:val="9CDCFE"/>
+          <w:kern w:val="0"/>
+          <w:sz w:val="18"/>
+          <w:szCs w:val="21"/>
+        </w:rPr>
+        <w:t>kfold_data</w:t>
+      </w:r>
+      <w:proofErr w:type="spellEnd"/>
+      <w:r>
+        <w:rPr>
+          <w:rFonts w:ascii="Consolas" w:eastAsia="新細明體" w:hAnsi="Consolas" w:cs="新細明體"/>
+          <w:color w:val="D4D4D4"/>
+          <w:kern w:val="0"/>
+          <w:sz w:val="18"/>
+          <w:szCs w:val="21"/>
+        </w:rPr>
+        <w:t>[</w:t>
+      </w:r>
+      <w:proofErr w:type="spellStart"/>
+      <w:r>
+        <w:rPr>
+          <w:rFonts w:ascii="Consolas" w:eastAsia="新細明體" w:hAnsi="Consolas" w:cs="新細明體"/>
+          <w:color w:val="9CDCFE"/>
+          <w:kern w:val="0"/>
+          <w:sz w:val="18"/>
+          <w:szCs w:val="21"/>
+        </w:rPr>
+        <w:t>i</w:t>
+      </w:r>
+      <w:proofErr w:type="spellEnd"/>
+      <w:r>
+        <w:rPr>
+          <w:rFonts w:ascii="Consolas" w:eastAsia="新細明體" w:hAnsi="Consolas" w:cs="新細明體"/>
+          <w:color w:val="D4D4D4"/>
+          <w:kern w:val="0"/>
+          <w:sz w:val="18"/>
+          <w:szCs w:val="21"/>
+        </w:rPr>
+        <w:t>][</w:t>
+      </w:r>
+      <w:r>
+        <w:rPr>
+          <w:rFonts w:ascii="Consolas" w:eastAsia="新細明體" w:hAnsi="Consolas" w:cs="新細明體"/>
+          <w:color w:val="B5CEA8"/>
+          <w:kern w:val="0"/>
+          <w:sz w:val="18"/>
+          <w:szCs w:val="21"/>
+        </w:rPr>
+        <w:t>1</w:t>
+      </w:r>
+      <w:r>
+        <w:rPr>
+          <w:rFonts w:ascii="Consolas" w:eastAsia="新細明體" w:hAnsi="Consolas" w:cs="新細明體"/>
+          <w:color w:val="D4D4D4"/>
+          <w:kern w:val="0"/>
+          <w:sz w:val="18"/>
+          <w:szCs w:val="21"/>
+        </w:rPr>
+        <w:t>]]</w:t>
+      </w:r>
+    </w:p>
+    <w:p>
+      <w:pPr>
+        <w:widowControl/>
+        <w:shd w:val="clear" w:color="auto" w:fill="1E1E1E"/>
+        <w:spacing w:line="285" w:lineRule="atLeast"/>
+        <w:rPr>
+          <w:rFonts w:ascii="Consolas" w:eastAsia="新細明體" w:hAnsi="Consolas" w:cs="新細明體"/>
+          <w:color w:val="D4D4D4"/>
+          <w:kern w:val="0"/>
+          <w:sz w:val="18"/>
+          <w:szCs w:val="21"/>
+        </w:rPr>
+      </w:pPr>
+      <w:r>
+        <w:rPr>
+          <w:rFonts w:ascii="Consolas" w:eastAsia="新細明體" w:hAnsi="Consolas" w:cs="新細明體"/>
+          <w:color w:val="D4D4D4"/>
+          <w:kern w:val="0"/>
+          <w:sz w:val="18"/>
+          <w:szCs w:val="21"/>
+        </w:rPr>
+        <w:t xml:space="preserve">    </w:t>
+      </w:r>
+      <w:proofErr w:type="spellStart"/>
+      <w:r>
+        <w:rPr>
+          <w:rFonts w:ascii="Consolas" w:eastAsia="新細明體" w:hAnsi="Consolas" w:cs="新細明體"/>
+          <w:color w:val="9CDCFE"/>
+          <w:kern w:val="0"/>
+          <w:sz w:val="18"/>
+          <w:szCs w:val="21"/>
+        </w:rPr>
+        <w:t>dev_y</w:t>
+      </w:r>
+      <w:proofErr w:type="spellEnd"/>
+      <w:r>
+        <w:rPr>
+          <w:rFonts w:ascii="Consolas" w:eastAsia="新細明體" w:hAnsi="Consolas" w:cs="新細明體"/>
+          <w:color w:val="D4D4D4"/>
+          <w:kern w:val="0"/>
+          <w:sz w:val="18"/>
+          <w:szCs w:val="21"/>
+        </w:rPr>
+        <w:t xml:space="preserve"> = </w:t>
+      </w:r>
+      <w:proofErr w:type="spellStart"/>
+      <w:r>
+        <w:rPr>
+          <w:rFonts w:ascii="Consolas" w:eastAsia="新細明體" w:hAnsi="Consolas" w:cs="新細明體"/>
+          <w:color w:val="9CDCFE"/>
+          <w:kern w:val="0"/>
+          <w:sz w:val="18"/>
+          <w:szCs w:val="21"/>
+        </w:rPr>
+        <w:t>total_y</w:t>
+      </w:r>
+      <w:proofErr w:type="spellEnd"/>
+      <w:r>
+        <w:rPr>
+          <w:rFonts w:ascii="Consolas" w:eastAsia="新細明體" w:hAnsi="Consolas" w:cs="新細明體"/>
+          <w:color w:val="D4D4D4"/>
+          <w:kern w:val="0"/>
+          <w:sz w:val="18"/>
+          <w:szCs w:val="21"/>
+        </w:rPr>
+        <w:t>[</w:t>
+      </w:r>
+      <w:proofErr w:type="spellStart"/>
+      <w:r>
+        <w:rPr>
+          <w:rFonts w:ascii="Consolas" w:eastAsia="新細明體" w:hAnsi="Consolas" w:cs="新細明體"/>
+          <w:color w:val="9CDCFE"/>
+          <w:kern w:val="0"/>
+          <w:sz w:val="18"/>
+          <w:szCs w:val="21"/>
+        </w:rPr>
+        <w:t>kfold_data</w:t>
+      </w:r>
+      <w:proofErr w:type="spellEnd"/>
+      <w:r>
+        <w:rPr>
+          <w:rFonts w:ascii="Consolas" w:eastAsia="新細明體" w:hAnsi="Consolas" w:cs="新細明體"/>
+          <w:color w:val="D4D4D4"/>
+          <w:kern w:val="0"/>
+          <w:sz w:val="18"/>
+          <w:szCs w:val="21"/>
+        </w:rPr>
+        <w:t>[</w:t>
+      </w:r>
+      <w:proofErr w:type="spellStart"/>
+      <w:r>
+        <w:rPr>
+          <w:rFonts w:ascii="Consolas" w:eastAsia="新細明體" w:hAnsi="Consolas" w:cs="新細明體"/>
+          <w:color w:val="9CDCFE"/>
+          <w:kern w:val="0"/>
+          <w:sz w:val="18"/>
+          <w:szCs w:val="21"/>
+        </w:rPr>
+        <w:t>i</w:t>
+      </w:r>
+      <w:proofErr w:type="spellEnd"/>
+      <w:r>
+        <w:rPr>
+          <w:rFonts w:ascii="Consolas" w:eastAsia="新細明體" w:hAnsi="Consolas" w:cs="新細明體"/>
+          <w:color w:val="D4D4D4"/>
+          <w:kern w:val="0"/>
+          <w:sz w:val="18"/>
+          <w:szCs w:val="21"/>
+        </w:rPr>
+        <w:t>][</w:t>
+      </w:r>
+      <w:r>
+        <w:rPr>
+          <w:rFonts w:ascii="Consolas" w:eastAsia="新細明體" w:hAnsi="Consolas" w:cs="新細明體"/>
+          <w:color w:val="B5CEA8"/>
+          <w:kern w:val="0"/>
+          <w:sz w:val="18"/>
+          <w:szCs w:val="21"/>
+        </w:rPr>
+        <w:t>1</w:t>
+      </w:r>
+      <w:r>
+        <w:rPr>
+          <w:rFonts w:ascii="Consolas" w:eastAsia="新細明體" w:hAnsi="Consolas" w:cs="新細明體"/>
+          <w:color w:val="D4D4D4"/>
+          <w:kern w:val="0"/>
+          <w:sz w:val="18"/>
+          <w:szCs w:val="21"/>
+        </w:rPr>
+        <w:t>]]</w:t>
+      </w:r>
+    </w:p>
+    <w:p>
+      <w:pPr>
+        <w:widowControl/>
+        <w:shd w:val="clear" w:color="auto" w:fill="1E1E1E"/>
+        <w:spacing w:line="285" w:lineRule="atLeast"/>
+        <w:rPr>
+          <w:rFonts w:ascii="Consolas" w:eastAsia="新細明體" w:hAnsi="Consolas" w:cs="新細明體"/>
+          <w:color w:val="D4D4D4"/>
+          <w:kern w:val="0"/>
+          <w:sz w:val="18"/>
+          <w:szCs w:val="21"/>
+        </w:rPr>
+      </w:pPr>
+      <w:r>
+        <w:rPr>
+          <w:rFonts w:ascii="Consolas" w:eastAsia="新細明體" w:hAnsi="Consolas" w:cs="新細明體"/>
+          <w:color w:val="D4D4D4"/>
+          <w:kern w:val="0"/>
+          <w:sz w:val="18"/>
+          <w:szCs w:val="21"/>
+        </w:rPr>
+        <w:t xml:space="preserve">    </w:t>
+      </w:r>
+      <w:proofErr w:type="spellStart"/>
+      <w:r>
+        <w:rPr>
+          <w:rFonts w:ascii="Consolas" w:eastAsia="新細明體" w:hAnsi="Consolas" w:cs="新細明體"/>
+          <w:color w:val="9CDCFE"/>
+          <w:kern w:val="0"/>
+          <w:sz w:val="18"/>
+          <w:szCs w:val="21"/>
+        </w:rPr>
+        <w:t>train_ds</w:t>
+      </w:r>
+      <w:proofErr w:type="spellEnd"/>
+      <w:r>
+        <w:rPr>
+          <w:rFonts w:ascii="Consolas" w:eastAsia="新細明體" w:hAnsi="Consolas" w:cs="新細明體"/>
+          <w:color w:val="D4D4D4"/>
+          <w:kern w:val="0"/>
+          <w:sz w:val="18"/>
+          <w:szCs w:val="21"/>
+        </w:rPr>
+        <w:t xml:space="preserve"> = </w:t>
+      </w:r>
+      <w:proofErr w:type="spellStart"/>
+      <w:r>
+        <w:rPr>
+          <w:rFonts w:ascii="Consolas" w:eastAsia="新細明體" w:hAnsi="Consolas" w:cs="新細明體"/>
+          <w:color w:val="4EC9B0"/>
+          <w:kern w:val="0"/>
+          <w:sz w:val="18"/>
+          <w:szCs w:val="21"/>
+        </w:rPr>
+        <w:t>TensorDataset</w:t>
+      </w:r>
+      <w:proofErr w:type="spellEnd"/>
+      <w:r>
+        <w:rPr>
+          <w:rFonts w:ascii="Consolas" w:eastAsia="新細明體" w:hAnsi="Consolas" w:cs="新細明體"/>
+          <w:color w:val="D4D4D4"/>
+          <w:kern w:val="0"/>
+          <w:sz w:val="18"/>
+          <w:szCs w:val="21"/>
+        </w:rPr>
+        <w:t>(</w:t>
+      </w:r>
+      <w:proofErr w:type="spellStart"/>
+      <w:r>
+        <w:rPr>
+          <w:rFonts w:ascii="Consolas" w:eastAsia="新細明體" w:hAnsi="Consolas" w:cs="新細明體"/>
+          <w:color w:val="4EC9B0"/>
+          <w:kern w:val="0"/>
+          <w:sz w:val="18"/>
+          <w:szCs w:val="21"/>
+        </w:rPr>
+        <w:t>torch</w:t>
+      </w:r>
+      <w:r>
+        <w:rPr>
+          <w:rFonts w:ascii="Consolas" w:eastAsia="新細明體" w:hAnsi="Consolas" w:cs="新細明體"/>
+          <w:color w:val="D4D4D4"/>
+          <w:kern w:val="0"/>
+          <w:sz w:val="18"/>
+          <w:szCs w:val="21"/>
+        </w:rPr>
+        <w:t>.</w:t>
+      </w:r>
+      <w:r>
+        <w:rPr>
+          <w:rFonts w:ascii="Consolas" w:eastAsia="新細明體" w:hAnsi="Consolas" w:cs="新細明體"/>
+          <w:color w:val="DCDCAA"/>
+          <w:kern w:val="0"/>
+          <w:sz w:val="18"/>
+          <w:szCs w:val="21"/>
+        </w:rPr>
+        <w:t>from_numpy</w:t>
+      </w:r>
+      <w:proofErr w:type="spellEnd"/>
+      <w:r>
+        <w:rPr>
+          <w:rFonts w:ascii="Consolas" w:eastAsia="新細明體" w:hAnsi="Consolas" w:cs="新細明體"/>
+          <w:color w:val="D4D4D4"/>
+          <w:kern w:val="0"/>
+          <w:sz w:val="18"/>
+          <w:szCs w:val="21"/>
+        </w:rPr>
+        <w:t>(</w:t>
+      </w:r>
+      <w:proofErr w:type="spellStart"/>
+      <w:r>
+        <w:rPr>
+          <w:rFonts w:ascii="Consolas" w:eastAsia="新細明體" w:hAnsi="Consolas" w:cs="新細明體"/>
+          <w:color w:val="9CDCFE"/>
+          <w:kern w:val="0"/>
+          <w:sz w:val="18"/>
+          <w:szCs w:val="21"/>
+        </w:rPr>
+        <w:t>train_x</w:t>
+      </w:r>
+      <w:proofErr w:type="spellEnd"/>
+      <w:r>
+        <w:rPr>
+          <w:rFonts w:ascii="Consolas" w:eastAsia="新細明體" w:hAnsi="Consolas" w:cs="新細明體"/>
+          <w:color w:val="D4D4D4"/>
+          <w:kern w:val="0"/>
+          <w:sz w:val="18"/>
+          <w:szCs w:val="21"/>
+        </w:rPr>
+        <w:t xml:space="preserve">), </w:t>
+      </w:r>
+      <w:proofErr w:type="spellStart"/>
+      <w:r>
+        <w:rPr>
+          <w:rFonts w:ascii="Consolas" w:eastAsia="新細明體" w:hAnsi="Consolas" w:cs="新細明體"/>
+          <w:color w:val="4EC9B0"/>
+          <w:kern w:val="0"/>
+          <w:sz w:val="18"/>
+          <w:szCs w:val="21"/>
+        </w:rPr>
+        <w:t>torch</w:t>
+      </w:r>
+      <w:r>
+        <w:rPr>
+          <w:rFonts w:ascii="Consolas" w:eastAsia="新細明體" w:hAnsi="Consolas" w:cs="新細明體"/>
+          <w:color w:val="D4D4D4"/>
+          <w:kern w:val="0"/>
+          <w:sz w:val="18"/>
+          <w:szCs w:val="21"/>
+        </w:rPr>
+        <w:t>.</w:t>
+      </w:r>
+      <w:r>
+        <w:rPr>
+          <w:rFonts w:ascii="Consolas" w:eastAsia="新細明體" w:hAnsi="Consolas" w:cs="新細明體"/>
+          <w:color w:val="DCDCAA"/>
+          <w:kern w:val="0"/>
+          <w:sz w:val="18"/>
+          <w:szCs w:val="21"/>
+        </w:rPr>
+        <w:t>from_numpy</w:t>
+      </w:r>
+      <w:proofErr w:type="spellEnd"/>
+      <w:r>
+        <w:rPr>
+          <w:rFonts w:ascii="Consolas" w:eastAsia="新細明體" w:hAnsi="Consolas" w:cs="新細明體"/>
+          <w:color w:val="D4D4D4"/>
+          <w:kern w:val="0"/>
+          <w:sz w:val="18"/>
+          <w:szCs w:val="21"/>
+        </w:rPr>
+        <w:t>(</w:t>
+      </w:r>
+      <w:proofErr w:type="spellStart"/>
+      <w:r>
+        <w:rPr>
+          <w:rFonts w:ascii="Consolas" w:eastAsia="新細明體" w:hAnsi="Consolas" w:cs="新細明體"/>
+          <w:color w:val="9CDCFE"/>
+          <w:kern w:val="0"/>
+          <w:sz w:val="18"/>
+          <w:szCs w:val="21"/>
+        </w:rPr>
+        <w:t>train_y</w:t>
+      </w:r>
+      <w:proofErr w:type="spellEnd"/>
+      <w:r>
+        <w:rPr>
+          <w:rFonts w:ascii="Consolas" w:eastAsia="新細明體" w:hAnsi="Consolas" w:cs="新細明體"/>
+          <w:color w:val="D4D4D4"/>
+          <w:kern w:val="0"/>
+          <w:sz w:val="18"/>
+          <w:szCs w:val="21"/>
+        </w:rPr>
+        <w:t>))</w:t>
+      </w:r>
+    </w:p>
+    <w:p>
+      <w:pPr>
+        <w:widowControl/>
+        <w:shd w:val="clear" w:color="auto" w:fill="1E1E1E"/>
+        <w:spacing w:line="285" w:lineRule="atLeast"/>
+        <w:rPr>
+          <w:rFonts w:ascii="Consolas" w:eastAsia="新細明體" w:hAnsi="Consolas" w:cs="新細明體" w:hint="eastAsia"/>
+          <w:color w:val="D4D4D4"/>
+          <w:kern w:val="0"/>
+          <w:sz w:val="18"/>
+          <w:szCs w:val="21"/>
+        </w:rPr>
+      </w:pPr>
+      <w:r>
+        <w:rPr>
+          <w:rFonts w:ascii="Consolas" w:eastAsia="新細明體" w:hAnsi="Consolas" w:cs="新細明體"/>
+          <w:color w:val="D4D4D4"/>
+          <w:kern w:val="0"/>
+          <w:sz w:val="18"/>
+          <w:szCs w:val="21"/>
+        </w:rPr>
+        <w:t xml:space="preserve">    </w:t>
+      </w:r>
+      <w:proofErr w:type="spellStart"/>
+      <w:r>
+        <w:rPr>
+          <w:rFonts w:ascii="Consolas" w:eastAsia="新細明體" w:hAnsi="Consolas" w:cs="新細明體"/>
+          <w:color w:val="9CDCFE"/>
+          <w:kern w:val="0"/>
+          <w:sz w:val="18"/>
+          <w:szCs w:val="21"/>
+        </w:rPr>
+        <w:t>dev_ds</w:t>
+      </w:r>
+      <w:proofErr w:type="spellEnd"/>
+      <w:r>
+        <w:rPr>
+          <w:rFonts w:ascii="Consolas" w:eastAsia="新細明體" w:hAnsi="Consolas" w:cs="新細明體"/>
+          <w:color w:val="D4D4D4"/>
+          <w:kern w:val="0"/>
+          <w:sz w:val="18"/>
+          <w:szCs w:val="21"/>
+        </w:rPr>
+        <w:t xml:space="preserve"> = </w:t>
+      </w:r>
+      <w:proofErr w:type="spellStart"/>
+      <w:r>
+        <w:rPr>
+          <w:rFonts w:ascii="Consolas" w:eastAsia="新細明體" w:hAnsi="Consolas" w:cs="新細明體"/>
+          <w:color w:val="4EC9B0"/>
+          <w:kern w:val="0"/>
+          <w:sz w:val="18"/>
+          <w:szCs w:val="21"/>
+        </w:rPr>
+        <w:t>TensorDataset</w:t>
+      </w:r>
+      <w:proofErr w:type="spellEnd"/>
+      <w:r>
+        <w:rPr>
+          <w:rFonts w:ascii="Consolas" w:eastAsia="新細明體" w:hAnsi="Consolas" w:cs="新細明體"/>
+          <w:color w:val="D4D4D4"/>
+          <w:kern w:val="0"/>
+          <w:sz w:val="18"/>
+          <w:szCs w:val="21"/>
+        </w:rPr>
+        <w:t>(</w:t>
+      </w:r>
+      <w:proofErr w:type="spellStart"/>
+      <w:r>
+        <w:rPr>
+          <w:rFonts w:ascii="Consolas" w:eastAsia="新細明體" w:hAnsi="Consolas" w:cs="新細明體"/>
+          <w:color w:val="4EC9B0"/>
+          <w:kern w:val="0"/>
+          <w:sz w:val="18"/>
+          <w:szCs w:val="21"/>
+        </w:rPr>
+        <w:t>torch</w:t>
+      </w:r>
+      <w:r>
+        <w:rPr>
+          <w:rFonts w:ascii="Consolas" w:eastAsia="新細明體" w:hAnsi="Consolas" w:cs="新細明體"/>
+          <w:color w:val="D4D4D4"/>
+          <w:kern w:val="0"/>
+          <w:sz w:val="18"/>
+          <w:szCs w:val="21"/>
+        </w:rPr>
+        <w:t>.</w:t>
+      </w:r>
+      <w:r>
+        <w:rPr>
+          <w:rFonts w:ascii="Consolas" w:eastAsia="新細明體" w:hAnsi="Consolas" w:cs="新細明體"/>
+          <w:color w:val="DCDCAA"/>
+          <w:kern w:val="0"/>
+          <w:sz w:val="18"/>
+          <w:szCs w:val="21"/>
+        </w:rPr>
+        <w:t>from_numpy</w:t>
+      </w:r>
+      <w:proofErr w:type="spellEnd"/>
+      <w:r>
+        <w:rPr>
+          <w:rFonts w:ascii="Consolas" w:eastAsia="新細明體" w:hAnsi="Consolas" w:cs="新細明體"/>
+          <w:color w:val="D4D4D4"/>
+          <w:kern w:val="0"/>
+          <w:sz w:val="18"/>
+          <w:szCs w:val="21"/>
+        </w:rPr>
+        <w:t>(</w:t>
+      </w:r>
+      <w:proofErr w:type="spellStart"/>
+      <w:r>
+        <w:rPr>
+          <w:rFonts w:ascii="Consolas" w:eastAsia="新細明體" w:hAnsi="Consolas" w:cs="新細明體"/>
+          <w:color w:val="9CDCFE"/>
+          <w:kern w:val="0"/>
+          <w:sz w:val="18"/>
+          <w:szCs w:val="21"/>
+        </w:rPr>
+        <w:t>dev_x</w:t>
+      </w:r>
+      <w:proofErr w:type="spellEnd"/>
+      <w:r>
+        <w:rPr>
+          <w:rFonts w:ascii="Consolas" w:eastAsia="新細明體" w:hAnsi="Consolas" w:cs="新細明體"/>
+          <w:color w:val="D4D4D4"/>
+          <w:kern w:val="0"/>
+          <w:sz w:val="18"/>
+          <w:szCs w:val="21"/>
+        </w:rPr>
+        <w:t xml:space="preserve">), </w:t>
+      </w:r>
+      <w:proofErr w:type="spellStart"/>
+      <w:r>
+        <w:rPr>
+          <w:rFonts w:ascii="Consolas" w:eastAsia="新細明體" w:hAnsi="Consolas" w:cs="新細明體"/>
+          <w:color w:val="4EC9B0"/>
+          <w:kern w:val="0"/>
+          <w:sz w:val="18"/>
+          <w:szCs w:val="21"/>
+        </w:rPr>
+        <w:t>torch</w:t>
+      </w:r>
+      <w:r>
+        <w:rPr>
+          <w:rFonts w:ascii="Consolas" w:eastAsia="新細明體" w:hAnsi="Consolas" w:cs="新細明體"/>
+          <w:color w:val="D4D4D4"/>
+          <w:kern w:val="0"/>
+          <w:sz w:val="18"/>
+          <w:szCs w:val="21"/>
+        </w:rPr>
+        <w:t>.</w:t>
+      </w:r>
+      <w:r>
+        <w:rPr>
+          <w:rFonts w:ascii="Consolas" w:eastAsia="新細明體" w:hAnsi="Consolas" w:cs="新細明體"/>
+          <w:color w:val="DCDCAA"/>
+          <w:kern w:val="0"/>
+          <w:sz w:val="18"/>
+          <w:szCs w:val="21"/>
+        </w:rPr>
+        <w:t>from_numpy</w:t>
+      </w:r>
+      <w:proofErr w:type="spellEnd"/>
+      <w:r>
+        <w:rPr>
+          <w:rFonts w:ascii="Consolas" w:eastAsia="新細明體" w:hAnsi="Consolas" w:cs="新細明體"/>
+          <w:color w:val="D4D4D4"/>
+          <w:kern w:val="0"/>
+          <w:sz w:val="18"/>
+          <w:szCs w:val="21"/>
+        </w:rPr>
+        <w:t>(</w:t>
+      </w:r>
+      <w:proofErr w:type="spellStart"/>
+      <w:r>
+        <w:rPr>
+          <w:rFonts w:ascii="Consolas" w:eastAsia="新細明體" w:hAnsi="Consolas" w:cs="新細明體"/>
+          <w:color w:val="9CDCFE"/>
+          <w:kern w:val="0"/>
+          <w:sz w:val="18"/>
+          <w:szCs w:val="21"/>
+        </w:rPr>
+        <w:t>dev_y</w:t>
+      </w:r>
+      <w:proofErr w:type="spellEnd"/>
+      <w:r>
+        <w:rPr>
+          <w:rFonts w:ascii="Consolas" w:eastAsia="新細明體" w:hAnsi="Consolas" w:cs="新細明體"/>
+          <w:color w:val="D4D4D4"/>
+          <w:kern w:val="0"/>
+          <w:sz w:val="18"/>
+          <w:szCs w:val="21"/>
+        </w:rPr>
+        <w:t>))</w:t>
+      </w:r>
+    </w:p>
+    <w:p>
+      <w:pPr>
+        <w:widowControl/>
+        <w:shd w:val="clear" w:color="auto" w:fill="1E1E1E"/>
+        <w:spacing w:line="285" w:lineRule="atLeast"/>
+        <w:rPr>
+          <w:rFonts w:ascii="Consolas" w:eastAsia="新細明體" w:hAnsi="Consolas" w:cs="新細明體"/>
+          <w:color w:val="D4D4D4"/>
+          <w:kern w:val="0"/>
+          <w:sz w:val="18"/>
+          <w:szCs w:val="21"/>
+        </w:rPr>
+      </w:pPr>
+      <w:r>
+        <w:rPr>
+          <w:rFonts w:ascii="Consolas" w:eastAsia="新細明體" w:hAnsi="Consolas" w:cs="新細明體"/>
+          <w:color w:val="D4D4D4"/>
+          <w:kern w:val="0"/>
+          <w:sz w:val="18"/>
+          <w:szCs w:val="21"/>
+        </w:rPr>
+        <w:t xml:space="preserve">    </w:t>
+      </w:r>
+      <w:proofErr w:type="spellStart"/>
+      <w:r>
+        <w:rPr>
+          <w:rFonts w:ascii="Consolas" w:eastAsia="新細明體" w:hAnsi="Consolas" w:cs="新細明體"/>
+          <w:color w:val="9CDCFE"/>
+          <w:kern w:val="0"/>
+          <w:sz w:val="18"/>
+          <w:szCs w:val="21"/>
+        </w:rPr>
+        <w:t>train_dl</w:t>
+      </w:r>
+      <w:proofErr w:type="spellEnd"/>
+      <w:r>
+        <w:rPr>
+          <w:rFonts w:ascii="Consolas" w:eastAsia="新細明體" w:hAnsi="Consolas" w:cs="新細明體"/>
+          <w:color w:val="D4D4D4"/>
+          <w:kern w:val="0"/>
+          <w:sz w:val="18"/>
+          <w:szCs w:val="21"/>
+        </w:rPr>
+        <w:t xml:space="preserve"> = </w:t>
+      </w:r>
+      <w:proofErr w:type="spellStart"/>
+      <w:r>
+        <w:rPr>
+          <w:rFonts w:ascii="Consolas" w:eastAsia="新細明體" w:hAnsi="Consolas" w:cs="新細明體"/>
+          <w:color w:val="4EC9B0"/>
+          <w:kern w:val="0"/>
+          <w:sz w:val="18"/>
+          <w:szCs w:val="21"/>
+        </w:rPr>
+        <w:t>DataLoader</w:t>
+      </w:r>
+      <w:proofErr w:type="spellEnd"/>
+      <w:r>
+        <w:rPr>
+          <w:rFonts w:ascii="Consolas" w:eastAsia="新細明體" w:hAnsi="Consolas" w:cs="新細明體"/>
+          <w:color w:val="D4D4D4"/>
+          <w:kern w:val="0"/>
+          <w:sz w:val="18"/>
+          <w:szCs w:val="21"/>
+        </w:rPr>
+        <w:t>(</w:t>
+      </w:r>
+      <w:proofErr w:type="spellStart"/>
+      <w:r>
+        <w:rPr>
+          <w:rFonts w:ascii="Consolas" w:eastAsia="新細明體" w:hAnsi="Consolas" w:cs="新細明體"/>
+          <w:color w:val="9CDCFE"/>
+          <w:kern w:val="0"/>
+          <w:sz w:val="18"/>
+          <w:szCs w:val="21"/>
+        </w:rPr>
+        <w:t>train_ds</w:t>
+      </w:r>
+      <w:proofErr w:type="spellEnd"/>
+      <w:r>
+        <w:rPr>
+          <w:rFonts w:ascii="Consolas" w:eastAsia="新細明體" w:hAnsi="Consolas" w:cs="新細明體"/>
+          <w:color w:val="D4D4D4"/>
+          <w:kern w:val="0"/>
+          <w:sz w:val="18"/>
+          <w:szCs w:val="21"/>
+        </w:rPr>
+        <w:t xml:space="preserve">, </w:t>
+      </w:r>
+      <w:r>
+        <w:rPr>
+          <w:rFonts w:ascii="Consolas" w:eastAsia="新細明體" w:hAnsi="Consolas" w:cs="新細明體"/>
+          <w:color w:val="9CDCFE"/>
+          <w:kern w:val="0"/>
+          <w:sz w:val="18"/>
+          <w:szCs w:val="21"/>
+        </w:rPr>
+        <w:t>shuffle</w:t>
+      </w:r>
+      <w:r>
+        <w:rPr>
+          <w:rFonts w:ascii="Consolas" w:eastAsia="新細明體" w:hAnsi="Consolas" w:cs="新細明體"/>
+          <w:color w:val="D4D4D4"/>
+          <w:kern w:val="0"/>
+          <w:sz w:val="18"/>
+          <w:szCs w:val="21"/>
         </w:rPr>
         <w:t>=</w:t>
       </w:r>
       <w:r>
         <w:rPr>
+          <w:rFonts w:ascii="Consolas" w:eastAsia="新細明體" w:hAnsi="Consolas" w:cs="新細明體"/>
+          <w:color w:val="569CD6"/>
+          <w:kern w:val="0"/>
+          <w:sz w:val="18"/>
+          <w:szCs w:val="21"/>
+        </w:rPr>
+        <w:t>True</w:t>
+      </w:r>
+      <w:r>
+        <w:rPr>
+          <w:rFonts w:ascii="Consolas" w:eastAsia="新細明體" w:hAnsi="Consolas" w:cs="新細明體"/>
+          <w:color w:val="D4D4D4"/>
+          <w:kern w:val="0"/>
+          <w:sz w:val="18"/>
+          <w:szCs w:val="21"/>
+        </w:rPr>
+        <w:t xml:space="preserve">, </w:t>
+      </w:r>
+      <w:proofErr w:type="spellStart"/>
+      <w:r>
+        <w:rPr>
+          <w:rFonts w:ascii="Consolas" w:eastAsia="新細明體" w:hAnsi="Consolas" w:cs="新細明體"/>
+          <w:color w:val="9CDCFE"/>
+          <w:kern w:val="0"/>
+          <w:sz w:val="18"/>
+          <w:szCs w:val="21"/>
+        </w:rPr>
+        <w:t>batch_size</w:t>
+      </w:r>
+      <w:proofErr w:type="spellEnd"/>
+      <w:r>
+        <w:rPr>
+          <w:rFonts w:ascii="Consolas" w:eastAsia="新細明體" w:hAnsi="Consolas" w:cs="新細明體"/>
+          <w:color w:val="D4D4D4"/>
+          <w:kern w:val="0"/>
+          <w:sz w:val="18"/>
+          <w:szCs w:val="21"/>
+        </w:rPr>
+        <w:t>=</w:t>
+      </w:r>
+      <w:proofErr w:type="spellStart"/>
+      <w:r>
+        <w:rPr>
+          <w:rFonts w:ascii="Consolas" w:eastAsia="新細明體" w:hAnsi="Consolas" w:cs="新細明體"/>
+          <w:color w:val="9CDCFE"/>
+          <w:kern w:val="0"/>
+          <w:sz w:val="18"/>
+          <w:szCs w:val="21"/>
+        </w:rPr>
+        <w:t>batch_size</w:t>
+      </w:r>
+      <w:proofErr w:type="spellEnd"/>
+      <w:r>
+        <w:rPr>
+          <w:rFonts w:ascii="Consolas" w:eastAsia="新細明體" w:hAnsi="Consolas" w:cs="新細明體"/>
+          <w:color w:val="D4D4D4"/>
+          <w:kern w:val="0"/>
+          <w:sz w:val="18"/>
+          <w:szCs w:val="21"/>
+        </w:rPr>
+        <w:t xml:space="preserve">, </w:t>
+      </w:r>
+      <w:proofErr w:type="spellStart"/>
+      <w:r>
+        <w:rPr>
+          <w:rFonts w:ascii="Consolas" w:eastAsia="新細明體" w:hAnsi="Consolas" w:cs="新細明體"/>
+          <w:color w:val="9CDCFE"/>
+          <w:kern w:val="0"/>
+          <w:sz w:val="18"/>
+          <w:szCs w:val="21"/>
+        </w:rPr>
+        <w:t>drop_last</w:t>
+      </w:r>
+      <w:proofErr w:type="spellEnd"/>
+      <w:r>
+        <w:rPr>
+          <w:rFonts w:ascii="Consolas" w:eastAsia="新細明體" w:hAnsi="Consolas" w:cs="新細明體"/>
+          <w:color w:val="D4D4D4"/>
+          <w:kern w:val="0"/>
+          <w:sz w:val="18"/>
+          <w:szCs w:val="21"/>
+        </w:rPr>
+        <w:t>=</w:t>
+      </w:r>
+      <w:r>
+        <w:rPr>
+          <w:rFonts w:ascii="Consolas" w:eastAsia="新細明體" w:hAnsi="Consolas" w:cs="新細明體"/>
+          <w:color w:val="569CD6"/>
+          <w:kern w:val="0"/>
+          <w:sz w:val="18"/>
+          <w:szCs w:val="21"/>
+        </w:rPr>
+        <w:t>True</w:t>
+      </w:r>
+      <w:r>
+        <w:rPr>
+          <w:rFonts w:ascii="Consolas" w:eastAsia="新細明體" w:hAnsi="Consolas" w:cs="新細明體"/>
+          <w:color w:val="D4D4D4"/>
+          <w:kern w:val="0"/>
+          <w:sz w:val="18"/>
+          <w:szCs w:val="21"/>
+        </w:rPr>
+        <w:t>)</w:t>
+      </w:r>
+    </w:p>
+    <w:p>
+      <w:pPr>
+        <w:widowControl/>
+        <w:shd w:val="clear" w:color="auto" w:fill="1E1E1E"/>
+        <w:spacing w:line="285" w:lineRule="atLeast"/>
+        <w:rPr>
+          <w:rFonts w:ascii="Consolas" w:eastAsia="新細明體" w:hAnsi="Consolas" w:cs="新細明體"/>
+          <w:color w:val="D4D4D4"/>
+          <w:kern w:val="0"/>
+          <w:sz w:val="18"/>
+          <w:szCs w:val="21"/>
+        </w:rPr>
+      </w:pPr>
+      <w:r>
+        <w:rPr>
+          <w:rFonts w:ascii="Consolas" w:eastAsia="新細明體" w:hAnsi="Consolas" w:cs="新細明體"/>
+          <w:color w:val="D4D4D4"/>
+          <w:kern w:val="0"/>
+          <w:sz w:val="18"/>
+          <w:szCs w:val="21"/>
+        </w:rPr>
+        <w:t xml:space="preserve">    </w:t>
+      </w:r>
+      <w:proofErr w:type="spellStart"/>
+      <w:r>
+        <w:rPr>
+          <w:rFonts w:ascii="Consolas" w:eastAsia="新細明體" w:hAnsi="Consolas" w:cs="新細明體"/>
+          <w:color w:val="9CDCFE"/>
+          <w:kern w:val="0"/>
+          <w:sz w:val="18"/>
+          <w:szCs w:val="21"/>
+        </w:rPr>
+        <w:t>dev_dl</w:t>
+      </w:r>
+      <w:proofErr w:type="spellEnd"/>
+      <w:r>
+        <w:rPr>
+          <w:rFonts w:ascii="Consolas" w:eastAsia="新細明體" w:hAnsi="Consolas" w:cs="新細明體"/>
+          <w:color w:val="D4D4D4"/>
+          <w:kern w:val="0"/>
+          <w:sz w:val="18"/>
+          <w:szCs w:val="21"/>
+        </w:rPr>
+        <w:t xml:space="preserve"> = </w:t>
+      </w:r>
+      <w:proofErr w:type="spellStart"/>
+      <w:r>
+        <w:rPr>
+          <w:rFonts w:ascii="Consolas" w:eastAsia="新細明體" w:hAnsi="Consolas" w:cs="新細明體"/>
+          <w:color w:val="4EC9B0"/>
+          <w:kern w:val="0"/>
+          <w:sz w:val="18"/>
+          <w:szCs w:val="21"/>
+        </w:rPr>
+        <w:t>DataLoader</w:t>
+      </w:r>
+      <w:proofErr w:type="spellEnd"/>
+      <w:r>
+        <w:rPr>
+          <w:rFonts w:ascii="Consolas" w:eastAsia="新細明體" w:hAnsi="Consolas" w:cs="新細明體"/>
+          <w:color w:val="D4D4D4"/>
+          <w:kern w:val="0"/>
+          <w:sz w:val="18"/>
+          <w:szCs w:val="21"/>
+        </w:rPr>
+        <w:t>(</w:t>
+      </w:r>
+      <w:proofErr w:type="spellStart"/>
+      <w:r>
+        <w:rPr>
+          <w:rFonts w:ascii="Consolas" w:eastAsia="新細明體" w:hAnsi="Consolas" w:cs="新細明體"/>
+          <w:color w:val="9CDCFE"/>
+          <w:kern w:val="0"/>
+          <w:sz w:val="18"/>
+          <w:szCs w:val="21"/>
+        </w:rPr>
+        <w:t>dev_ds</w:t>
+      </w:r>
+      <w:proofErr w:type="spellEnd"/>
+      <w:r>
+        <w:rPr>
+          <w:rFonts w:ascii="Consolas" w:eastAsia="新細明體" w:hAnsi="Consolas" w:cs="新細明體"/>
+          <w:color w:val="D4D4D4"/>
+          <w:kern w:val="0"/>
+          <w:sz w:val="18"/>
+          <w:szCs w:val="21"/>
+        </w:rPr>
+        <w:t xml:space="preserve">, </w:t>
+      </w:r>
+      <w:r>
+        <w:rPr>
+          <w:rFonts w:ascii="Consolas" w:eastAsia="新細明體" w:hAnsi="Consolas" w:cs="新細明體"/>
+          <w:color w:val="9CDCFE"/>
+          <w:kern w:val="0"/>
+          <w:sz w:val="18"/>
+          <w:szCs w:val="21"/>
+        </w:rPr>
+        <w:t>shuffle</w:t>
+      </w:r>
+      <w:r>
+        <w:rPr>
+          <w:rFonts w:ascii="Consolas" w:eastAsia="新細明體" w:hAnsi="Consolas" w:cs="新細明體"/>
+          <w:color w:val="D4D4D4"/>
+          <w:kern w:val="0"/>
+          <w:sz w:val="18"/>
+          <w:szCs w:val="21"/>
+        </w:rPr>
+        <w:t>=</w:t>
+      </w:r>
+      <w:r>
+        <w:rPr>
+          <w:rFonts w:ascii="Consolas" w:eastAsia="新細明體" w:hAnsi="Consolas" w:cs="新細明體"/>
+          <w:color w:val="569CD6"/>
+          <w:kern w:val="0"/>
+          <w:sz w:val="18"/>
+          <w:szCs w:val="21"/>
+        </w:rPr>
+        <w:t>True</w:t>
+      </w:r>
+      <w:r>
+        <w:rPr>
+          <w:rFonts w:ascii="Consolas" w:eastAsia="新細明體" w:hAnsi="Consolas" w:cs="新細明體"/>
+          <w:color w:val="D4D4D4"/>
+          <w:kern w:val="0"/>
+          <w:sz w:val="18"/>
+          <w:szCs w:val="21"/>
+        </w:rPr>
+        <w:t xml:space="preserve">, </w:t>
+      </w:r>
+      <w:proofErr w:type="spellStart"/>
+      <w:r>
+        <w:rPr>
+          <w:rFonts w:ascii="Consolas" w:eastAsia="新細明體" w:hAnsi="Consolas" w:cs="新細明體"/>
+          <w:color w:val="9CDCFE"/>
+          <w:kern w:val="0"/>
+          <w:sz w:val="18"/>
+          <w:szCs w:val="21"/>
+        </w:rPr>
+        <w:t>batch_size</w:t>
+      </w:r>
+      <w:proofErr w:type="spellEnd"/>
+      <w:r>
+        <w:rPr>
+          <w:rFonts w:ascii="Consolas" w:eastAsia="新細明體" w:hAnsi="Consolas" w:cs="新細明體"/>
+          <w:color w:val="D4D4D4"/>
+          <w:kern w:val="0"/>
+          <w:sz w:val="18"/>
+          <w:szCs w:val="21"/>
+        </w:rPr>
+        <w:t>=</w:t>
+      </w:r>
+      <w:proofErr w:type="spellStart"/>
+      <w:r>
+        <w:rPr>
+          <w:rFonts w:ascii="Consolas" w:eastAsia="新細明體" w:hAnsi="Consolas" w:cs="新細明體"/>
+          <w:color w:val="9CDCFE"/>
+          <w:kern w:val="0"/>
+          <w:sz w:val="18"/>
+          <w:szCs w:val="21"/>
+        </w:rPr>
+        <w:t>batch_size</w:t>
+      </w:r>
+      <w:proofErr w:type="spellEnd"/>
+      <w:r>
+        <w:rPr>
+          <w:rFonts w:ascii="Consolas" w:eastAsia="新細明體" w:hAnsi="Consolas" w:cs="新細明體"/>
+          <w:color w:val="D4D4D4"/>
+          <w:kern w:val="0"/>
+          <w:sz w:val="18"/>
+          <w:szCs w:val="21"/>
+        </w:rPr>
+        <w:t xml:space="preserve">, </w:t>
+      </w:r>
+      <w:proofErr w:type="spellStart"/>
+      <w:r>
+        <w:rPr>
+          <w:rFonts w:ascii="Consolas" w:eastAsia="新細明體" w:hAnsi="Consolas" w:cs="新細明體"/>
+          <w:color w:val="9CDCFE"/>
+          <w:kern w:val="0"/>
+          <w:sz w:val="18"/>
+          <w:szCs w:val="21"/>
+        </w:rPr>
+        <w:t>drop_last</w:t>
+      </w:r>
+      <w:proofErr w:type="spellEnd"/>
+      <w:r>
+        <w:rPr>
+          <w:rFonts w:ascii="Consolas" w:eastAsia="新細明體" w:hAnsi="Consolas" w:cs="新細明體"/>
+          <w:color w:val="D4D4D4"/>
+          <w:kern w:val="0"/>
+          <w:sz w:val="18"/>
+          <w:szCs w:val="21"/>
+        </w:rPr>
+        <w:t>=</w:t>
+      </w:r>
+      <w:r>
+        <w:rPr>
+          <w:rFonts w:ascii="Consolas" w:eastAsia="新細明體" w:hAnsi="Consolas" w:cs="新細明體"/>
+          <w:color w:val="569CD6"/>
+          <w:kern w:val="0"/>
+          <w:sz w:val="18"/>
+          <w:szCs w:val="21"/>
+        </w:rPr>
+        <w:t>True</w:t>
+      </w:r>
+      <w:r>
+        <w:rPr>
+          <w:rFonts w:ascii="Consolas" w:eastAsia="新細明體" w:hAnsi="Consolas" w:cs="新細明體"/>
+          <w:color w:val="D4D4D4"/>
+          <w:kern w:val="0"/>
+          <w:sz w:val="18"/>
+          <w:szCs w:val="21"/>
+        </w:rPr>
+        <w:t>)</w:t>
+      </w:r>
+    </w:p>
+    <w:p>
+      <w:pPr>
+        <w:widowControl/>
+        <w:shd w:val="clear" w:color="auto" w:fill="1E1E1E"/>
+        <w:spacing w:line="285" w:lineRule="atLeast"/>
+        <w:rPr>
+          <w:rFonts w:ascii="Consolas" w:eastAsia="新細明體" w:hAnsi="Consolas" w:cs="新細明體" w:hint="eastAsia"/>
+          <w:color w:val="9CDCFE"/>
+          <w:kern w:val="0"/>
+          <w:sz w:val="18"/>
+          <w:szCs w:val="21"/>
+        </w:rPr>
+      </w:pPr>
+      <w:r>
+        <w:rPr>
+          <w:rFonts w:ascii="Consolas" w:eastAsia="新細明體" w:hAnsi="Consolas" w:cs="新細明體"/>
+          <w:color w:val="D4D4D4"/>
+          <w:kern w:val="0"/>
+          <w:sz w:val="18"/>
+          <w:szCs w:val="21"/>
+        </w:rPr>
+        <w:t xml:space="preserve">    </w:t>
+      </w:r>
+      <w:r>
+        <w:rPr>
+          <w:rFonts w:ascii="Consolas" w:eastAsia="新細明體" w:hAnsi="Consolas" w:cs="新細明體"/>
+          <w:color w:val="C586C0"/>
+          <w:kern w:val="0"/>
+          <w:sz w:val="18"/>
+          <w:szCs w:val="21"/>
+        </w:rPr>
+        <w:t>return</w:t>
+      </w:r>
+      <w:r>
+        <w:rPr>
+          <w:rFonts w:ascii="Consolas" w:eastAsia="新細明體" w:hAnsi="Consolas" w:cs="新細明體"/>
+          <w:color w:val="D4D4D4"/>
+          <w:kern w:val="0"/>
+          <w:sz w:val="18"/>
+          <w:szCs w:val="21"/>
+        </w:rPr>
+        <w:t xml:space="preserve"> </w:t>
+      </w:r>
+      <w:proofErr w:type="spellStart"/>
+      <w:r>
+        <w:rPr>
+          <w:rFonts w:ascii="Consolas" w:eastAsia="新細明體" w:hAnsi="Consolas" w:cs="新細明體"/>
+          <w:color w:val="9CDCFE"/>
+          <w:kern w:val="0"/>
+          <w:sz w:val="18"/>
+          <w:szCs w:val="21"/>
+        </w:rPr>
+        <w:t>train_dl</w:t>
+      </w:r>
+      <w:proofErr w:type="spellEnd"/>
+      <w:r>
+        <w:rPr>
+          <w:rFonts w:ascii="Consolas" w:eastAsia="新細明體" w:hAnsi="Consolas" w:cs="新細明體"/>
+          <w:color w:val="D4D4D4"/>
+          <w:kern w:val="0"/>
+          <w:sz w:val="18"/>
+          <w:szCs w:val="21"/>
+        </w:rPr>
+        <w:t xml:space="preserve">, </w:t>
+      </w:r>
+      <w:proofErr w:type="spellStart"/>
+      <w:r>
+        <w:rPr>
+          <w:rFonts w:ascii="Consolas" w:eastAsia="新細明體" w:hAnsi="Consolas" w:cs="新細明體"/>
+          <w:color w:val="9CDCFE"/>
+          <w:kern w:val="0"/>
+          <w:sz w:val="18"/>
+          <w:szCs w:val="21"/>
+        </w:rPr>
+        <w:t>dev_dl</w:t>
+      </w:r>
+      <w:proofErr w:type="spellEnd"/>
+    </w:p>
+    <w:p>
+      <w:pPr>
+        <w:rPr>
           <w:rFonts w:ascii="Times New Roman" w:hAnsi="Times New Roman" w:cs="Times New Roman" w:hint="eastAsia"/>
         </w:rPr>
-        <w:t xml:space="preserve"> </w:t>
-      </w:r>
-      <w:r>
-        <w:rPr>
-          <w:rFonts w:ascii="Times New Roman" w:hAnsi="Times New Roman" w:cs="Times New Roman"/>
-        </w:rPr>
-        <w:t>1</w:t>
-      </w:r>
-      <w:r>
-        <w:rPr>
-          <w:rFonts w:ascii="Times New Roman" w:hAnsi="Times New Roman" w:cs="Times New Roman"/>
-        </w:rPr>
-        <w:t xml:space="preserve"> )</w:t>
-      </w:r>
-    </w:p>
-    <w:p>
-      <w:pPr>
-        <w:ind w:leftChars="100" w:left="240"/>
-        <w:rPr>
-          <w:rFonts w:ascii="Times New Roman" w:hAnsi="Times New Roman" w:cs="Times New Roman"/>
-        </w:rPr>
-      </w:pPr>
-      <w:r>
-        <w:rPr>
-          <w:rFonts w:ascii="Times New Roman" w:hAnsi="Times New Roman" w:cs="Times New Roman"/>
-        </w:rPr>
-        <w:t>(3) Encode</w:t>
-      </w:r>
-      <w:r>
-        <w:rPr>
-          <w:rFonts w:ascii="Times New Roman" w:hAnsi="Times New Roman" w:cs="Times New Roman"/>
-        </w:rPr>
-        <w:t xml:space="preserve"> each utterance into a vector of indexes that represent the word</w:t>
-      </w:r>
-      <w:r>
-        <w:rPr>
-          <w:rFonts w:ascii="Times New Roman" w:hAnsi="Times New Roman" w:cs="Times New Roman"/>
-        </w:rPr>
-        <w:t>s.</w:t>
-      </w:r>
-    </w:p>
-    <w:p>
-      <w:pPr>
-        <w:rPr>
-          <w:rFonts w:ascii="Times New Roman" w:hAnsi="Times New Roman" w:cs="Times New Roman"/>
-        </w:rPr>
-      </w:pPr>
-      <w:r>
-        <w:rPr>
-          <w:rFonts w:ascii="Times New Roman" w:hAnsi="Times New Roman" w:cs="Times New Roman" w:hint="eastAsia"/>
-        </w:rPr>
-        <w:t xml:space="preserve">- Deal with </w:t>
-      </w:r>
-      <w:r>
-        <w:rPr>
-          <w:rFonts w:ascii="Times New Roman" w:hAnsi="Times New Roman" w:cs="Times New Roman"/>
-        </w:rPr>
-        <w:t>unbalance</w:t>
-      </w:r>
-      <w:r>
-        <w:rPr>
-          <w:rFonts w:ascii="Times New Roman" w:hAnsi="Times New Roman" w:cs="Times New Roman" w:hint="eastAsia"/>
-        </w:rPr>
-        <w:t xml:space="preserve"> data</w:t>
-      </w:r>
-      <w:r>
-        <w:rPr>
-          <w:rFonts w:ascii="Times New Roman" w:hAnsi="Times New Roman" w:cs="Times New Roman"/>
-        </w:rPr>
-        <w:t>:</w:t>
-      </w:r>
-    </w:p>
-    <w:p>
-      <w:pPr>
-        <w:ind w:leftChars="100" w:left="240"/>
-        <w:rPr>
-          <w:rFonts w:ascii="Times New Roman" w:hAnsi="Times New Roman" w:cs="Times New Roman"/>
-        </w:rPr>
-      </w:pPr>
-      <w:r>
-        <w:rPr>
-          <w:rFonts w:ascii="Times New Roman" w:hAnsi="Times New Roman" w:cs="Times New Roman"/>
-        </w:rPr>
-        <w:t>(1) Use K-fold cross validation with k=5 to repeatedly resampling the data and introduced randomness to the dataset.</w:t>
-      </w:r>
-    </w:p>
-    <w:p>
-      <w:pPr>
-        <w:rPr>
-          <w:rFonts w:ascii="Times New Roman" w:hAnsi="Times New Roman" w:cs="Times New Roman" w:hint="eastAsia"/>
-        </w:rPr>
       </w:pPr>
     </w:p>
     <w:p>
@@ -632,7 +2183,14 @@
         <w:rPr>
           <w:rFonts w:ascii="Times New Roman" w:hAnsi="Times New Roman" w:cs="Times New Roman"/>
         </w:rPr>
-        <w:t xml:space="preserve"> word embedding?( e.g. Glove or Word2vec).What is the influence of   the result after you using them?(30%)</w:t>
+        <w:t xml:space="preserve"> word embedding?( e.g. Glove or Word2vec).What is the </w:t>
+      </w:r>
+      <w:r>
+        <w:rPr>
+          <w:rFonts w:ascii="Times New Roman" w:hAnsi="Times New Roman" w:cs="Times New Roman"/>
+        </w:rPr>
+        <w:lastRenderedPageBreak/>
+        <w:t>influence of   the result after you using them?(30%)</w:t>
       </w:r>
     </w:p>
     <w:p>

</xml_diff>

<commit_message>
add glove pretrian embedding
</commit_message>
<xml_diff>
--- a/hw2-sentiment-analysis/report.docx
+++ b/hw2-sentiment-analysis/report.docx
@@ -65,7 +65,31 @@
         <w:rPr>
           <w:rFonts w:ascii="Times New Roman" w:hAnsi="Times New Roman" w:cs="Times New Roman"/>
         </w:rPr>
-        <w:t>How did you do to preprocess your data from dataset ?    The distribution of the emotion is unbalance, what did you do to improve the accuracy on  those emotion which are in small scale?(30%)</w:t>
+        <w:t>How did you do to preproc</w:t>
+      </w:r>
+      <w:r>
+        <w:rPr>
+          <w:rFonts w:ascii="Times New Roman" w:hAnsi="Times New Roman" w:cs="Times New Roman"/>
+        </w:rPr>
+        <w:t xml:space="preserve">ess your data from dataset? </w:t>
+      </w:r>
+      <w:r>
+        <w:rPr>
+          <w:rFonts w:ascii="Times New Roman" w:hAnsi="Times New Roman" w:cs="Times New Roman"/>
+        </w:rPr>
+        <w:t>The distribution of the emotion is unbalance, what did you do to improve the accuracy on</w:t>
+      </w:r>
+      <w:r>
+        <w:rPr>
+          <w:rFonts w:ascii="Times New Roman" w:hAnsi="Times New Roman" w:cs="Times New Roman"/>
+        </w:rPr>
+        <w:t xml:space="preserve"> </w:t>
+      </w:r>
+      <w:r>
+        <w:rPr>
+          <w:rFonts w:ascii="Times New Roman" w:hAnsi="Times New Roman" w:cs="Times New Roman"/>
+        </w:rPr>
+        <w:t>those emotion which are in small scale?(30%)</w:t>
       </w:r>
     </w:p>
     <w:p>
@@ -160,17 +184,17 @@
           <w:rFonts w:ascii="Consolas" w:eastAsia="新細明體" w:hAnsi="Consolas" w:cs="新細明體"/>
           <w:color w:val="D4D4D4"/>
           <w:kern w:val="0"/>
-          <w:sz w:val="21"/>
-          <w:szCs w:val="21"/>
-        </w:rPr>
-      </w:pPr>
-      <w:proofErr w:type="spellStart"/>
-      <w:r>
-        <w:rPr>
-          <w:rFonts w:ascii="Consolas" w:eastAsia="新細明體" w:hAnsi="Consolas" w:cs="新細明體"/>
-          <w:color w:val="9CDCFE"/>
-          <w:kern w:val="0"/>
-          <w:sz w:val="21"/>
+          <w:sz w:val="18"/>
+          <w:szCs w:val="21"/>
+        </w:rPr>
+      </w:pPr>
+      <w:proofErr w:type="spellStart"/>
+      <w:r>
+        <w:rPr>
+          <w:rFonts w:ascii="Consolas" w:eastAsia="新細明體" w:hAnsi="Consolas" w:cs="新細明體"/>
+          <w:color w:val="9CDCFE"/>
+          <w:kern w:val="0"/>
+          <w:sz w:val="18"/>
           <w:szCs w:val="21"/>
         </w:rPr>
         <w:t>dimension_model</w:t>
@@ -181,7 +205,7 @@
           <w:rFonts w:ascii="Consolas" w:eastAsia="新細明體" w:hAnsi="Consolas" w:cs="新細明體"/>
           <w:color w:val="D4D4D4"/>
           <w:kern w:val="0"/>
-          <w:sz w:val="21"/>
+          <w:sz w:val="18"/>
           <w:szCs w:val="21"/>
         </w:rPr>
         <w:t xml:space="preserve"> = </w:t>
@@ -191,10 +215,10 @@
           <w:rFonts w:ascii="Consolas" w:eastAsia="新細明體" w:hAnsi="Consolas" w:cs="新細明體"/>
           <w:color w:val="B5CEA8"/>
           <w:kern w:val="0"/>
-          <w:sz w:val="21"/>
-          <w:szCs w:val="21"/>
-        </w:rPr>
-        <w:t>128</w:t>
+          <w:sz w:val="18"/>
+          <w:szCs w:val="21"/>
+        </w:rPr>
+        <w:t>300</w:t>
       </w:r>
     </w:p>
     <w:p>
@@ -206,17 +230,17 @@
           <w:rFonts w:ascii="Consolas" w:eastAsia="新細明體" w:hAnsi="Consolas" w:cs="新細明體"/>
           <w:color w:val="D4D4D4"/>
           <w:kern w:val="0"/>
-          <w:sz w:val="21"/>
-          <w:szCs w:val="21"/>
-        </w:rPr>
-      </w:pPr>
-      <w:proofErr w:type="spellStart"/>
-      <w:r>
-        <w:rPr>
-          <w:rFonts w:ascii="Consolas" w:eastAsia="新細明體" w:hAnsi="Consolas" w:cs="新細明體"/>
-          <w:color w:val="9CDCFE"/>
-          <w:kern w:val="0"/>
-          <w:sz w:val="21"/>
+          <w:sz w:val="18"/>
+          <w:szCs w:val="21"/>
+        </w:rPr>
+      </w:pPr>
+      <w:proofErr w:type="spellStart"/>
+      <w:r>
+        <w:rPr>
+          <w:rFonts w:ascii="Consolas" w:eastAsia="新細明體" w:hAnsi="Consolas" w:cs="新細明體"/>
+          <w:color w:val="9CDCFE"/>
+          <w:kern w:val="0"/>
+          <w:sz w:val="18"/>
           <w:szCs w:val="21"/>
         </w:rPr>
         <w:t>num_layers</w:t>
@@ -227,7 +251,7 @@
           <w:rFonts w:ascii="Consolas" w:eastAsia="新細明體" w:hAnsi="Consolas" w:cs="新細明體"/>
           <w:color w:val="D4D4D4"/>
           <w:kern w:val="0"/>
-          <w:sz w:val="21"/>
+          <w:sz w:val="18"/>
           <w:szCs w:val="21"/>
         </w:rPr>
         <w:t xml:space="preserve"> = </w:t>
@@ -237,7 +261,7 @@
           <w:rFonts w:ascii="Consolas" w:eastAsia="新細明體" w:hAnsi="Consolas" w:cs="新細明體"/>
           <w:color w:val="B5CEA8"/>
           <w:kern w:val="0"/>
-          <w:sz w:val="21"/>
+          <w:sz w:val="18"/>
           <w:szCs w:val="21"/>
         </w:rPr>
         <w:t>5</w:t>
@@ -252,17 +276,17 @@
           <w:rFonts w:ascii="Consolas" w:eastAsia="新細明體" w:hAnsi="Consolas" w:cs="新細明體"/>
           <w:color w:val="D4D4D4"/>
           <w:kern w:val="0"/>
-          <w:sz w:val="21"/>
-          <w:szCs w:val="21"/>
-        </w:rPr>
-      </w:pPr>
-      <w:proofErr w:type="spellStart"/>
-      <w:r>
-        <w:rPr>
-          <w:rFonts w:ascii="Consolas" w:eastAsia="新細明體" w:hAnsi="Consolas" w:cs="新細明體"/>
-          <w:color w:val="9CDCFE"/>
-          <w:kern w:val="0"/>
-          <w:sz w:val="21"/>
+          <w:sz w:val="18"/>
+          <w:szCs w:val="21"/>
+        </w:rPr>
+      </w:pPr>
+      <w:proofErr w:type="spellStart"/>
+      <w:r>
+        <w:rPr>
+          <w:rFonts w:ascii="Consolas" w:eastAsia="新細明體" w:hAnsi="Consolas" w:cs="新細明體"/>
+          <w:color w:val="9CDCFE"/>
+          <w:kern w:val="0"/>
+          <w:sz w:val="18"/>
           <w:szCs w:val="21"/>
         </w:rPr>
         <w:t>hidden_size</w:t>
@@ -273,7 +297,7 @@
           <w:rFonts w:ascii="Consolas" w:eastAsia="新細明體" w:hAnsi="Consolas" w:cs="新細明體"/>
           <w:color w:val="D4D4D4"/>
           <w:kern w:val="0"/>
-          <w:sz w:val="21"/>
+          <w:sz w:val="18"/>
           <w:szCs w:val="21"/>
         </w:rPr>
         <w:t xml:space="preserve"> = </w:t>
@@ -283,10 +307,10 @@
           <w:rFonts w:ascii="Consolas" w:eastAsia="新細明體" w:hAnsi="Consolas" w:cs="新細明體"/>
           <w:color w:val="B5CEA8"/>
           <w:kern w:val="0"/>
-          <w:sz w:val="21"/>
-          <w:szCs w:val="21"/>
-        </w:rPr>
-        <w:t>60</w:t>
+          <w:sz w:val="18"/>
+          <w:szCs w:val="21"/>
+        </w:rPr>
+        <w:t>100</w:t>
       </w:r>
     </w:p>
     <w:p>
@@ -298,17 +322,17 @@
           <w:rFonts w:ascii="Consolas" w:eastAsia="新細明體" w:hAnsi="Consolas" w:cs="新細明體"/>
           <w:color w:val="D4D4D4"/>
           <w:kern w:val="0"/>
-          <w:sz w:val="21"/>
-          <w:szCs w:val="21"/>
-        </w:rPr>
-      </w:pPr>
-      <w:proofErr w:type="spellStart"/>
-      <w:r>
-        <w:rPr>
-          <w:rFonts w:ascii="Consolas" w:eastAsia="新細明體" w:hAnsi="Consolas" w:cs="新細明體"/>
-          <w:color w:val="9CDCFE"/>
-          <w:kern w:val="0"/>
-          <w:sz w:val="21"/>
+          <w:sz w:val="18"/>
+          <w:szCs w:val="21"/>
+        </w:rPr>
+      </w:pPr>
+      <w:proofErr w:type="spellStart"/>
+      <w:r>
+        <w:rPr>
+          <w:rFonts w:ascii="Consolas" w:eastAsia="新細明體" w:hAnsi="Consolas" w:cs="新細明體"/>
+          <w:color w:val="9CDCFE"/>
+          <w:kern w:val="0"/>
+          <w:sz w:val="18"/>
           <w:szCs w:val="21"/>
         </w:rPr>
         <w:t>linear_hidden_size</w:t>
@@ -319,7 +343,7 @@
           <w:rFonts w:ascii="Consolas" w:eastAsia="新細明體" w:hAnsi="Consolas" w:cs="新細明體"/>
           <w:color w:val="D4D4D4"/>
           <w:kern w:val="0"/>
-          <w:sz w:val="21"/>
+          <w:sz w:val="18"/>
           <w:szCs w:val="21"/>
         </w:rPr>
         <w:t xml:space="preserve"> = </w:t>
@@ -329,7 +353,7 @@
           <w:rFonts w:ascii="Consolas" w:eastAsia="新細明體" w:hAnsi="Consolas" w:cs="新細明體"/>
           <w:color w:val="B5CEA8"/>
           <w:kern w:val="0"/>
-          <w:sz w:val="21"/>
+          <w:sz w:val="18"/>
           <w:szCs w:val="21"/>
         </w:rPr>
         <w:t>30</w:t>
@@ -341,19 +365,19 @@
         <w:shd w:val="clear" w:color="auto" w:fill="1E1E1E"/>
         <w:spacing w:line="285" w:lineRule="atLeast"/>
         <w:rPr>
-          <w:rFonts w:ascii="Consolas" w:eastAsia="新細明體" w:hAnsi="Consolas" w:cs="新細明體" w:hint="eastAsia"/>
-          <w:color w:val="D4D4D4"/>
-          <w:kern w:val="0"/>
-          <w:sz w:val="21"/>
-          <w:szCs w:val="21"/>
-        </w:rPr>
-      </w:pPr>
-      <w:r>
-        <w:rPr>
-          <w:rFonts w:ascii="Consolas" w:eastAsia="新細明體" w:hAnsi="Consolas" w:cs="新細明體"/>
-          <w:color w:val="9CDCFE"/>
-          <w:kern w:val="0"/>
-          <w:sz w:val="21"/>
+          <w:rFonts w:ascii="Consolas" w:eastAsia="新細明體" w:hAnsi="Consolas" w:cs="新細明體"/>
+          <w:color w:val="D4D4D4"/>
+          <w:kern w:val="0"/>
+          <w:sz w:val="18"/>
+          <w:szCs w:val="21"/>
+        </w:rPr>
+      </w:pPr>
+      <w:r>
+        <w:rPr>
+          <w:rFonts w:ascii="Consolas" w:eastAsia="新細明體" w:hAnsi="Consolas" w:cs="新細明體"/>
+          <w:color w:val="9CDCFE"/>
+          <w:kern w:val="0"/>
+          <w:sz w:val="18"/>
           <w:szCs w:val="21"/>
         </w:rPr>
         <w:t>dropout</w:t>
@@ -363,7 +387,7 @@
           <w:rFonts w:ascii="Consolas" w:eastAsia="新細明體" w:hAnsi="Consolas" w:cs="新細明體"/>
           <w:color w:val="D4D4D4"/>
           <w:kern w:val="0"/>
-          <w:sz w:val="21"/>
+          <w:sz w:val="18"/>
           <w:szCs w:val="21"/>
         </w:rPr>
         <w:t xml:space="preserve"> = </w:t>
@@ -373,7 +397,7 @@
           <w:rFonts w:ascii="Consolas" w:eastAsia="新細明體" w:hAnsi="Consolas" w:cs="新細明體"/>
           <w:color w:val="B5CEA8"/>
           <w:kern w:val="0"/>
-          <w:sz w:val="21"/>
+          <w:sz w:val="18"/>
           <w:szCs w:val="21"/>
         </w:rPr>
         <w:t>0.2</w:t>
@@ -518,72 +542,690 @@
       <w:pPr>
         <w:ind w:leftChars="100" w:left="240"/>
         <w:rPr>
+          <w:rFonts w:ascii="Times New Roman" w:hAnsi="Times New Roman" w:cs="Times New Roman"/>
+        </w:rPr>
+      </w:pPr>
+      <w:r>
+        <w:rPr>
+          <w:rFonts w:ascii="Times New Roman" w:hAnsi="Times New Roman" w:cs="Times New Roman"/>
+        </w:rPr>
+        <w:t>(3) Encode</w:t>
+      </w:r>
+      <w:r>
+        <w:rPr>
+          <w:rFonts w:ascii="Times New Roman" w:hAnsi="Times New Roman" w:cs="Times New Roman"/>
+        </w:rPr>
+        <w:t xml:space="preserve"> each utterance into a vector of indexes that represent the word</w:t>
+      </w:r>
+      <w:r>
+        <w:rPr>
+          <w:rFonts w:ascii="Times New Roman" w:hAnsi="Times New Roman" w:cs="Times New Roman"/>
+        </w:rPr>
+        <w:t>s.</w:t>
+      </w:r>
+    </w:p>
+    <w:p>
+      <w:pPr>
+        <w:ind w:leftChars="100" w:left="240"/>
+        <w:rPr>
+          <w:rFonts w:ascii="Times New Roman" w:hAnsi="Times New Roman" w:cs="Times New Roman"/>
+        </w:rPr>
+      </w:pPr>
+      <w:r>
+        <w:rPr>
+          <w:rFonts w:ascii="Times New Roman" w:hAnsi="Times New Roman" w:cs="Times New Roman"/>
+        </w:rPr>
+        <w:t>(4) I have tried to use stemming and lemmatization, but both methods result in a lower f1-score.</w:t>
+      </w:r>
+    </w:p>
+    <w:p>
+      <w:pPr>
+        <w:widowControl/>
+        <w:shd w:val="clear" w:color="auto" w:fill="1E1E1E"/>
+        <w:spacing w:line="240" w:lineRule="atLeast"/>
+        <w:rPr>
+          <w:rFonts w:ascii="Consolas" w:eastAsia="新細明體" w:hAnsi="Consolas" w:cs="新細明體"/>
+          <w:color w:val="D4D4D4"/>
+          <w:kern w:val="0"/>
+          <w:sz w:val="18"/>
+          <w:szCs w:val="21"/>
+        </w:rPr>
+      </w:pPr>
+      <w:proofErr w:type="spellStart"/>
+      <w:r>
+        <w:rPr>
+          <w:rFonts w:ascii="Consolas" w:eastAsia="新細明體" w:hAnsi="Consolas" w:cs="新細明體"/>
+          <w:color w:val="9CDCFE"/>
+          <w:kern w:val="0"/>
+          <w:sz w:val="18"/>
+          <w:szCs w:val="21"/>
+        </w:rPr>
+        <w:t>new_train_set</w:t>
+      </w:r>
+      <w:proofErr w:type="spellEnd"/>
+      <w:r>
+        <w:rPr>
+          <w:rFonts w:ascii="Consolas" w:eastAsia="新細明體" w:hAnsi="Consolas" w:cs="新細明體"/>
+          <w:color w:val="D4D4D4"/>
+          <w:kern w:val="0"/>
+          <w:sz w:val="18"/>
+          <w:szCs w:val="21"/>
+        </w:rPr>
+        <w:t xml:space="preserve"> = []</w:t>
+      </w:r>
+    </w:p>
+    <w:p>
+      <w:pPr>
+        <w:widowControl/>
+        <w:shd w:val="clear" w:color="auto" w:fill="1E1E1E"/>
+        <w:spacing w:line="240" w:lineRule="atLeast"/>
+        <w:rPr>
+          <w:rFonts w:ascii="Consolas" w:eastAsia="新細明體" w:hAnsi="Consolas" w:cs="新細明體"/>
+          <w:color w:val="D4D4D4"/>
+          <w:kern w:val="0"/>
+          <w:sz w:val="18"/>
+          <w:szCs w:val="21"/>
+        </w:rPr>
+      </w:pPr>
+      <w:r>
+        <w:rPr>
+          <w:rFonts w:ascii="Consolas" w:eastAsia="新細明體" w:hAnsi="Consolas" w:cs="新細明體"/>
+          <w:color w:val="C586C0"/>
+          <w:kern w:val="0"/>
+          <w:sz w:val="18"/>
+          <w:szCs w:val="21"/>
+        </w:rPr>
+        <w:t>for</w:t>
+      </w:r>
+      <w:r>
+        <w:rPr>
+          <w:rFonts w:ascii="Consolas" w:eastAsia="新細明體" w:hAnsi="Consolas" w:cs="新細明體"/>
+          <w:color w:val="D4D4D4"/>
+          <w:kern w:val="0"/>
+          <w:sz w:val="18"/>
+          <w:szCs w:val="21"/>
+        </w:rPr>
+        <w:t xml:space="preserve"> </w:t>
+      </w:r>
+      <w:proofErr w:type="spellStart"/>
+      <w:r>
+        <w:rPr>
+          <w:rFonts w:ascii="Consolas" w:eastAsia="新細明體" w:hAnsi="Consolas" w:cs="新細明體"/>
+          <w:color w:val="9CDCFE"/>
+          <w:kern w:val="0"/>
+          <w:sz w:val="18"/>
+          <w:szCs w:val="21"/>
+        </w:rPr>
+        <w:t>label</w:t>
+      </w:r>
+      <w:r>
+        <w:rPr>
+          <w:rFonts w:ascii="Consolas" w:eastAsia="新細明體" w:hAnsi="Consolas" w:cs="新細明體"/>
+          <w:color w:val="D4D4D4"/>
+          <w:kern w:val="0"/>
+          <w:sz w:val="18"/>
+          <w:szCs w:val="21"/>
+        </w:rPr>
+        <w:t>,</w:t>
+      </w:r>
+      <w:r>
+        <w:rPr>
+          <w:rFonts w:ascii="Consolas" w:eastAsia="新細明體" w:hAnsi="Consolas" w:cs="新細明體"/>
+          <w:color w:val="9CDCFE"/>
+          <w:kern w:val="0"/>
+          <w:sz w:val="18"/>
+          <w:szCs w:val="21"/>
+        </w:rPr>
+        <w:t>text</w:t>
+      </w:r>
+      <w:r>
+        <w:rPr>
+          <w:rFonts w:ascii="Consolas" w:eastAsia="新細明體" w:hAnsi="Consolas" w:cs="新細明體"/>
+          <w:color w:val="D4D4D4"/>
+          <w:kern w:val="0"/>
+          <w:sz w:val="18"/>
+          <w:szCs w:val="21"/>
+        </w:rPr>
+        <w:t>,</w:t>
+      </w:r>
+      <w:r>
+        <w:rPr>
+          <w:rFonts w:ascii="Consolas" w:eastAsia="新細明體" w:hAnsi="Consolas" w:cs="新細明體"/>
+          <w:color w:val="9CDCFE"/>
+          <w:kern w:val="0"/>
+          <w:sz w:val="18"/>
+          <w:szCs w:val="21"/>
+        </w:rPr>
+        <w:t>speaker</w:t>
+      </w:r>
+      <w:proofErr w:type="spellEnd"/>
+      <w:r>
+        <w:rPr>
+          <w:rFonts w:ascii="Consolas" w:eastAsia="新細明體" w:hAnsi="Consolas" w:cs="新細明體"/>
+          <w:color w:val="D4D4D4"/>
+          <w:kern w:val="0"/>
+          <w:sz w:val="18"/>
+          <w:szCs w:val="21"/>
+        </w:rPr>
+        <w:t xml:space="preserve"> </w:t>
+      </w:r>
+      <w:r>
+        <w:rPr>
+          <w:rFonts w:ascii="Consolas" w:eastAsia="新細明體" w:hAnsi="Consolas" w:cs="新細明體"/>
+          <w:color w:val="C586C0"/>
+          <w:kern w:val="0"/>
+          <w:sz w:val="18"/>
+          <w:szCs w:val="21"/>
+        </w:rPr>
+        <w:t>in</w:t>
+      </w:r>
+      <w:r>
+        <w:rPr>
+          <w:rFonts w:ascii="Consolas" w:eastAsia="新細明體" w:hAnsi="Consolas" w:cs="新細明體"/>
+          <w:color w:val="D4D4D4"/>
+          <w:kern w:val="0"/>
+          <w:sz w:val="18"/>
+          <w:szCs w:val="21"/>
+        </w:rPr>
+        <w:t xml:space="preserve"> </w:t>
+      </w:r>
+      <w:proofErr w:type="spellStart"/>
+      <w:r>
+        <w:rPr>
+          <w:rFonts w:ascii="Consolas" w:eastAsia="新細明體" w:hAnsi="Consolas" w:cs="新細明體"/>
+          <w:color w:val="9CDCFE"/>
+          <w:kern w:val="0"/>
+          <w:sz w:val="18"/>
+          <w:szCs w:val="21"/>
+        </w:rPr>
+        <w:t>train_set</w:t>
+      </w:r>
+      <w:proofErr w:type="spellEnd"/>
+      <w:r>
+        <w:rPr>
+          <w:rFonts w:ascii="Consolas" w:eastAsia="新細明體" w:hAnsi="Consolas" w:cs="新細明體"/>
+          <w:color w:val="D4D4D4"/>
+          <w:kern w:val="0"/>
+          <w:sz w:val="18"/>
+          <w:szCs w:val="21"/>
+        </w:rPr>
+        <w:t>:</w:t>
+      </w:r>
+    </w:p>
+    <w:p>
+      <w:pPr>
+        <w:widowControl/>
+        <w:shd w:val="clear" w:color="auto" w:fill="1E1E1E"/>
+        <w:spacing w:line="240" w:lineRule="atLeast"/>
+        <w:rPr>
+          <w:rFonts w:ascii="Consolas" w:eastAsia="新細明體" w:hAnsi="Consolas" w:cs="新細明體"/>
+          <w:color w:val="D4D4D4"/>
+          <w:kern w:val="0"/>
+          <w:sz w:val="18"/>
+          <w:szCs w:val="21"/>
+        </w:rPr>
+      </w:pPr>
+      <w:r>
+        <w:rPr>
+          <w:rFonts w:ascii="Consolas" w:eastAsia="新細明體" w:hAnsi="Consolas" w:cs="新細明體"/>
+          <w:color w:val="D4D4D4"/>
+          <w:kern w:val="0"/>
+          <w:sz w:val="18"/>
+          <w:szCs w:val="21"/>
+        </w:rPr>
+        <w:t xml:space="preserve">    </w:t>
+      </w:r>
+      <w:r>
+        <w:rPr>
+          <w:rFonts w:ascii="Consolas" w:eastAsia="新細明體" w:hAnsi="Consolas" w:cs="新細明體"/>
+          <w:color w:val="6A9955"/>
+          <w:kern w:val="0"/>
+          <w:sz w:val="18"/>
+          <w:szCs w:val="21"/>
+        </w:rPr>
+        <w:t>#</w:t>
+      </w:r>
+      <w:proofErr w:type="spellStart"/>
+      <w:r>
+        <w:rPr>
+          <w:rFonts w:ascii="Consolas" w:eastAsia="新細明體" w:hAnsi="Consolas" w:cs="新細明體"/>
+          <w:color w:val="6A9955"/>
+          <w:kern w:val="0"/>
+          <w:sz w:val="18"/>
+          <w:szCs w:val="21"/>
+        </w:rPr>
+        <w:t>newText</w:t>
+      </w:r>
+      <w:proofErr w:type="spellEnd"/>
+      <w:r>
+        <w:rPr>
+          <w:rFonts w:ascii="Consolas" w:eastAsia="新細明體" w:hAnsi="Consolas" w:cs="新細明體"/>
+          <w:color w:val="6A9955"/>
+          <w:kern w:val="0"/>
+          <w:sz w:val="18"/>
+          <w:szCs w:val="21"/>
+        </w:rPr>
+        <w:t xml:space="preserve"> = [</w:t>
+      </w:r>
+      <w:proofErr w:type="spellStart"/>
+      <w:r>
+        <w:rPr>
+          <w:rFonts w:ascii="Consolas" w:eastAsia="新細明體" w:hAnsi="Consolas" w:cs="新細明體"/>
+          <w:color w:val="6A9955"/>
+          <w:kern w:val="0"/>
+          <w:sz w:val="18"/>
+          <w:szCs w:val="21"/>
+        </w:rPr>
+        <w:t>ps.stem</w:t>
+      </w:r>
+      <w:proofErr w:type="spellEnd"/>
+      <w:r>
+        <w:rPr>
+          <w:rFonts w:ascii="Consolas" w:eastAsia="新細明體" w:hAnsi="Consolas" w:cs="新細明體"/>
+          <w:color w:val="6A9955"/>
+          <w:kern w:val="0"/>
+          <w:sz w:val="18"/>
+          <w:szCs w:val="21"/>
+        </w:rPr>
+        <w:t>(w) for w in text]</w:t>
+      </w:r>
+    </w:p>
+    <w:p>
+      <w:pPr>
+        <w:widowControl/>
+        <w:shd w:val="clear" w:color="auto" w:fill="1E1E1E"/>
+        <w:spacing w:line="240" w:lineRule="atLeast"/>
+        <w:rPr>
+          <w:rFonts w:ascii="Consolas" w:eastAsia="新細明體" w:hAnsi="Consolas" w:cs="新細明體"/>
+          <w:color w:val="D4D4D4"/>
+          <w:kern w:val="0"/>
+          <w:sz w:val="18"/>
+          <w:szCs w:val="21"/>
+        </w:rPr>
+      </w:pPr>
+      <w:r>
+        <w:rPr>
+          <w:rFonts w:ascii="Consolas" w:eastAsia="新細明體" w:hAnsi="Consolas" w:cs="新細明體"/>
+          <w:color w:val="D4D4D4"/>
+          <w:kern w:val="0"/>
+          <w:sz w:val="18"/>
+          <w:szCs w:val="21"/>
+        </w:rPr>
+        <w:t xml:space="preserve">    </w:t>
+      </w:r>
+      <w:proofErr w:type="spellStart"/>
+      <w:r>
+        <w:rPr>
+          <w:rFonts w:ascii="Consolas" w:eastAsia="新細明體" w:hAnsi="Consolas" w:cs="新細明體"/>
+          <w:color w:val="9CDCFE"/>
+          <w:kern w:val="0"/>
+          <w:sz w:val="18"/>
+          <w:szCs w:val="21"/>
+        </w:rPr>
+        <w:t>newText</w:t>
+      </w:r>
+      <w:proofErr w:type="spellEnd"/>
+      <w:r>
+        <w:rPr>
+          <w:rFonts w:ascii="Consolas" w:eastAsia="新細明體" w:hAnsi="Consolas" w:cs="新細明體"/>
+          <w:color w:val="D4D4D4"/>
+          <w:kern w:val="0"/>
+          <w:sz w:val="18"/>
+          <w:szCs w:val="21"/>
+        </w:rPr>
+        <w:t xml:space="preserve"> = [</w:t>
+      </w:r>
+      <w:proofErr w:type="spellStart"/>
+      <w:r>
+        <w:rPr>
+          <w:rFonts w:ascii="Consolas" w:eastAsia="新細明體" w:hAnsi="Consolas" w:cs="新細明體"/>
+          <w:color w:val="9CDCFE"/>
+          <w:kern w:val="0"/>
+          <w:sz w:val="18"/>
+          <w:szCs w:val="21"/>
+        </w:rPr>
+        <w:t>lm</w:t>
+      </w:r>
+      <w:r>
+        <w:rPr>
+          <w:rFonts w:ascii="Consolas" w:eastAsia="新細明體" w:hAnsi="Consolas" w:cs="新細明體"/>
+          <w:color w:val="D4D4D4"/>
+          <w:kern w:val="0"/>
+          <w:sz w:val="18"/>
+          <w:szCs w:val="21"/>
+        </w:rPr>
+        <w:t>.lemmatize</w:t>
+      </w:r>
+      <w:proofErr w:type="spellEnd"/>
+      <w:r>
+        <w:rPr>
+          <w:rFonts w:ascii="Consolas" w:eastAsia="新細明體" w:hAnsi="Consolas" w:cs="新細明體"/>
+          <w:color w:val="D4D4D4"/>
+          <w:kern w:val="0"/>
+          <w:sz w:val="18"/>
+          <w:szCs w:val="21"/>
+        </w:rPr>
+        <w:t>(</w:t>
+      </w:r>
+      <w:r>
+        <w:rPr>
+          <w:rFonts w:ascii="Consolas" w:eastAsia="新細明體" w:hAnsi="Consolas" w:cs="新細明體"/>
+          <w:color w:val="9CDCFE"/>
+          <w:kern w:val="0"/>
+          <w:sz w:val="18"/>
+          <w:szCs w:val="21"/>
+        </w:rPr>
+        <w:t>w</w:t>
+      </w:r>
+      <w:r>
+        <w:rPr>
+          <w:rFonts w:ascii="Consolas" w:eastAsia="新細明體" w:hAnsi="Consolas" w:cs="新細明體"/>
+          <w:color w:val="D4D4D4"/>
+          <w:kern w:val="0"/>
+          <w:sz w:val="18"/>
+          <w:szCs w:val="21"/>
+        </w:rPr>
+        <w:t xml:space="preserve">) </w:t>
+      </w:r>
+      <w:r>
+        <w:rPr>
+          <w:rFonts w:ascii="Consolas" w:eastAsia="新細明體" w:hAnsi="Consolas" w:cs="新細明體"/>
+          <w:color w:val="C586C0"/>
+          <w:kern w:val="0"/>
+          <w:sz w:val="18"/>
+          <w:szCs w:val="21"/>
+        </w:rPr>
+        <w:t>for</w:t>
+      </w:r>
+      <w:r>
+        <w:rPr>
+          <w:rFonts w:ascii="Consolas" w:eastAsia="新細明體" w:hAnsi="Consolas" w:cs="新細明體"/>
+          <w:color w:val="D4D4D4"/>
+          <w:kern w:val="0"/>
+          <w:sz w:val="18"/>
+          <w:szCs w:val="21"/>
+        </w:rPr>
+        <w:t xml:space="preserve"> </w:t>
+      </w:r>
+      <w:r>
+        <w:rPr>
+          <w:rFonts w:ascii="Consolas" w:eastAsia="新細明體" w:hAnsi="Consolas" w:cs="新細明體"/>
+          <w:color w:val="9CDCFE"/>
+          <w:kern w:val="0"/>
+          <w:sz w:val="18"/>
+          <w:szCs w:val="21"/>
+        </w:rPr>
+        <w:t>w</w:t>
+      </w:r>
+      <w:r>
+        <w:rPr>
+          <w:rFonts w:ascii="Consolas" w:eastAsia="新細明體" w:hAnsi="Consolas" w:cs="新細明體"/>
+          <w:color w:val="D4D4D4"/>
+          <w:kern w:val="0"/>
+          <w:sz w:val="18"/>
+          <w:szCs w:val="21"/>
+        </w:rPr>
+        <w:t xml:space="preserve"> </w:t>
+      </w:r>
+      <w:r>
+        <w:rPr>
+          <w:rFonts w:ascii="Consolas" w:eastAsia="新細明體" w:hAnsi="Consolas" w:cs="新細明體"/>
+          <w:color w:val="C586C0"/>
+          <w:kern w:val="0"/>
+          <w:sz w:val="18"/>
+          <w:szCs w:val="21"/>
+        </w:rPr>
+        <w:t>in</w:t>
+      </w:r>
+      <w:r>
+        <w:rPr>
+          <w:rFonts w:ascii="Consolas" w:eastAsia="新細明體" w:hAnsi="Consolas" w:cs="新細明體"/>
+          <w:color w:val="D4D4D4"/>
+          <w:kern w:val="0"/>
+          <w:sz w:val="18"/>
+          <w:szCs w:val="21"/>
+        </w:rPr>
+        <w:t xml:space="preserve"> </w:t>
+      </w:r>
+      <w:r>
+        <w:rPr>
+          <w:rFonts w:ascii="Consolas" w:eastAsia="新細明體" w:hAnsi="Consolas" w:cs="新細明體"/>
+          <w:color w:val="9CDCFE"/>
+          <w:kern w:val="0"/>
+          <w:sz w:val="18"/>
+          <w:szCs w:val="21"/>
+        </w:rPr>
+        <w:t>text</w:t>
+      </w:r>
+      <w:r>
+        <w:rPr>
+          <w:rFonts w:ascii="Consolas" w:eastAsia="新細明體" w:hAnsi="Consolas" w:cs="新細明體"/>
+          <w:color w:val="D4D4D4"/>
+          <w:kern w:val="0"/>
+          <w:sz w:val="18"/>
+          <w:szCs w:val="21"/>
+        </w:rPr>
+        <w:t>]</w:t>
+      </w:r>
+    </w:p>
+    <w:p>
+      <w:pPr>
+        <w:widowControl/>
+        <w:shd w:val="clear" w:color="auto" w:fill="1E1E1E"/>
+        <w:spacing w:line="240" w:lineRule="atLeast"/>
+        <w:rPr>
+          <w:rFonts w:ascii="Consolas" w:eastAsia="新細明體" w:hAnsi="Consolas" w:cs="新細明體"/>
+          <w:color w:val="D4D4D4"/>
+          <w:kern w:val="0"/>
+          <w:sz w:val="18"/>
+          <w:szCs w:val="21"/>
+        </w:rPr>
+      </w:pPr>
+      <w:r>
+        <w:rPr>
+          <w:rFonts w:ascii="Consolas" w:eastAsia="新細明體" w:hAnsi="Consolas" w:cs="新細明體"/>
+          <w:color w:val="D4D4D4"/>
+          <w:kern w:val="0"/>
+          <w:sz w:val="18"/>
+          <w:szCs w:val="21"/>
+        </w:rPr>
+        <w:t xml:space="preserve">    </w:t>
+      </w:r>
+      <w:proofErr w:type="spellStart"/>
+      <w:r>
+        <w:rPr>
+          <w:rFonts w:ascii="Consolas" w:eastAsia="新細明體" w:hAnsi="Consolas" w:cs="新細明體"/>
+          <w:color w:val="9CDCFE"/>
+          <w:kern w:val="0"/>
+          <w:sz w:val="18"/>
+          <w:szCs w:val="21"/>
+        </w:rPr>
+        <w:t>new_train_set</w:t>
+      </w:r>
+      <w:r>
+        <w:rPr>
+          <w:rFonts w:ascii="Consolas" w:eastAsia="新細明體" w:hAnsi="Consolas" w:cs="新細明體"/>
+          <w:color w:val="D4D4D4"/>
+          <w:kern w:val="0"/>
+          <w:sz w:val="18"/>
+          <w:szCs w:val="21"/>
+        </w:rPr>
+        <w:t>.</w:t>
+      </w:r>
+      <w:r>
+        <w:rPr>
+          <w:rFonts w:ascii="Consolas" w:eastAsia="新細明體" w:hAnsi="Consolas" w:cs="新細明體"/>
+          <w:color w:val="DCDCAA"/>
+          <w:kern w:val="0"/>
+          <w:sz w:val="18"/>
+          <w:szCs w:val="21"/>
+        </w:rPr>
+        <w:t>append</w:t>
+      </w:r>
+      <w:proofErr w:type="spellEnd"/>
+      <w:r>
+        <w:rPr>
+          <w:rFonts w:ascii="Consolas" w:eastAsia="新細明體" w:hAnsi="Consolas" w:cs="新細明體"/>
+          <w:color w:val="D4D4D4"/>
+          <w:kern w:val="0"/>
+          <w:sz w:val="18"/>
+          <w:szCs w:val="21"/>
+        </w:rPr>
+        <w:t>((</w:t>
+      </w:r>
+      <w:proofErr w:type="spellStart"/>
+      <w:r>
+        <w:rPr>
+          <w:rFonts w:ascii="Consolas" w:eastAsia="新細明體" w:hAnsi="Consolas" w:cs="新細明體"/>
+          <w:color w:val="9CDCFE"/>
+          <w:kern w:val="0"/>
+          <w:sz w:val="18"/>
+          <w:szCs w:val="21"/>
+        </w:rPr>
+        <w:t>label</w:t>
+      </w:r>
+      <w:r>
+        <w:rPr>
+          <w:rFonts w:ascii="Consolas" w:eastAsia="新細明體" w:hAnsi="Consolas" w:cs="新細明體"/>
+          <w:color w:val="D4D4D4"/>
+          <w:kern w:val="0"/>
+          <w:sz w:val="18"/>
+          <w:szCs w:val="21"/>
+        </w:rPr>
+        <w:t>,</w:t>
+      </w:r>
+      <w:r>
+        <w:rPr>
+          <w:rFonts w:ascii="Consolas" w:eastAsia="新細明體" w:hAnsi="Consolas" w:cs="新細明體"/>
+          <w:color w:val="9CDCFE"/>
+          <w:kern w:val="0"/>
+          <w:sz w:val="18"/>
+          <w:szCs w:val="21"/>
+        </w:rPr>
+        <w:t>text</w:t>
+      </w:r>
+      <w:r>
+        <w:rPr>
+          <w:rFonts w:ascii="Consolas" w:eastAsia="新細明體" w:hAnsi="Consolas" w:cs="新細明體"/>
+          <w:color w:val="D4D4D4"/>
+          <w:kern w:val="0"/>
+          <w:sz w:val="18"/>
+          <w:szCs w:val="21"/>
+        </w:rPr>
+        <w:t>,</w:t>
+      </w:r>
+      <w:r>
+        <w:rPr>
+          <w:rFonts w:ascii="Consolas" w:eastAsia="新細明體" w:hAnsi="Consolas" w:cs="新細明體"/>
+          <w:color w:val="9CDCFE"/>
+          <w:kern w:val="0"/>
+          <w:sz w:val="18"/>
+          <w:szCs w:val="21"/>
+        </w:rPr>
+        <w:t>speaker</w:t>
+      </w:r>
+      <w:proofErr w:type="spellEnd"/>
+      <w:r>
+        <w:rPr>
+          <w:rFonts w:ascii="Consolas" w:eastAsia="新細明體" w:hAnsi="Consolas" w:cs="新細明體"/>
+          <w:color w:val="D4D4D4"/>
+          <w:kern w:val="0"/>
+          <w:sz w:val="18"/>
+          <w:szCs w:val="21"/>
+        </w:rPr>
+        <w:t>))</w:t>
+      </w:r>
+    </w:p>
+    <w:p>
+      <w:pPr>
+        <w:ind w:leftChars="100" w:left="240"/>
+        <w:rPr>
+          <w:rFonts w:ascii="Times New Roman" w:hAnsi="Times New Roman" w:cs="Times New Roman"/>
+        </w:rPr>
+      </w:pPr>
+    </w:p>
+    <w:p>
+      <w:pPr>
+        <w:rPr>
+          <w:rFonts w:ascii="Times New Roman" w:hAnsi="Times New Roman" w:cs="Times New Roman"/>
+        </w:rPr>
+      </w:pPr>
+      <w:r>
+        <w:rPr>
           <w:rFonts w:ascii="Times New Roman" w:hAnsi="Times New Roman" w:cs="Times New Roman" w:hint="eastAsia"/>
         </w:rPr>
-      </w:pPr>
-      <w:r>
-        <w:rPr>
-          <w:rFonts w:ascii="Times New Roman" w:hAnsi="Times New Roman" w:cs="Times New Roman"/>
-        </w:rPr>
-        <w:t>(3) Encode</w:t>
-      </w:r>
-      <w:r>
-        <w:rPr>
-          <w:rFonts w:ascii="Times New Roman" w:hAnsi="Times New Roman" w:cs="Times New Roman"/>
-        </w:rPr>
-        <w:t xml:space="preserve"> each utterance into a vector of indexes that represent the word</w:t>
-      </w:r>
-      <w:r>
-        <w:rPr>
-          <w:rFonts w:ascii="Times New Roman" w:hAnsi="Times New Roman" w:cs="Times New Roman"/>
-        </w:rPr>
-        <w:t>s.</w:t>
-      </w:r>
-    </w:p>
-    <w:p>
-      <w:pPr>
-        <w:rPr>
-          <w:rFonts w:ascii="Times New Roman" w:hAnsi="Times New Roman" w:cs="Times New Roman"/>
-        </w:rPr>
-      </w:pPr>
+        <w:t xml:space="preserve">- Deal with </w:t>
+      </w:r>
+      <w:r>
+        <w:rPr>
+          <w:rFonts w:ascii="Times New Roman" w:hAnsi="Times New Roman" w:cs="Times New Roman"/>
+        </w:rPr>
+        <w:t>unbalance</w:t>
+      </w:r>
       <w:r>
         <w:rPr>
           <w:rFonts w:ascii="Times New Roman" w:hAnsi="Times New Roman" w:cs="Times New Roman" w:hint="eastAsia"/>
         </w:rPr>
-        <w:t xml:space="preserve">- Deal with </w:t>
-      </w:r>
-      <w:r>
-        <w:rPr>
-          <w:rFonts w:ascii="Times New Roman" w:hAnsi="Times New Roman" w:cs="Times New Roman"/>
-        </w:rPr>
-        <w:t>unbalance</w:t>
-      </w:r>
-      <w:r>
+        <w:t xml:space="preserve"> data</w:t>
+      </w:r>
+      <w:r>
+        <w:rPr>
+          <w:rFonts w:ascii="Times New Roman" w:hAnsi="Times New Roman" w:cs="Times New Roman"/>
+        </w:rPr>
+        <w:t>:</w:t>
+      </w:r>
+    </w:p>
+    <w:p>
+      <w:pPr>
         <w:rPr>
           <w:rFonts w:ascii="Times New Roman" w:hAnsi="Times New Roman" w:cs="Times New Roman" w:hint="eastAsia"/>
         </w:rPr>
-        <w:t xml:space="preserve"> data</w:t>
-      </w:r>
-      <w:r>
-        <w:rPr>
-          <w:rFonts w:ascii="Times New Roman" w:hAnsi="Times New Roman" w:cs="Times New Roman"/>
-        </w:rPr>
-        <w:t>:</w:t>
-      </w:r>
-      <w:bookmarkStart w:id="0" w:name="_GoBack"/>
-      <w:bookmarkEnd w:id="0"/>
-    </w:p>
-    <w:p>
-      <w:pPr>
-        <w:rPr>
-          <w:rFonts w:ascii="Times New Roman" w:hAnsi="Times New Roman" w:cs="Times New Roman"/>
-        </w:rPr>
       </w:pPr>
       <w:r>
         <w:rPr>
           <w:rFonts w:ascii="Times New Roman" w:hAnsi="Times New Roman" w:cs="Times New Roman"/>
         </w:rPr>
         <w:t>Use K-fold cross validation with k=5 to repeatedly resampling the data and introduced randomness to the dataset.</w:t>
+      </w:r>
+      <w:r>
+        <w:rPr>
+          <w:rFonts w:ascii="Times New Roman" w:hAnsi="Times New Roman" w:cs="Times New Roman" w:hint="eastAsia"/>
+        </w:rPr>
+        <w:t xml:space="preserve"> </w:t>
+      </w:r>
+      <w:r>
+        <w:rPr>
+          <w:rFonts w:ascii="Times New Roman" w:hAnsi="Times New Roman" w:cs="Times New Roman"/>
+        </w:rPr>
+        <w:t xml:space="preserve">The function </w:t>
+      </w:r>
+      <w:proofErr w:type="spellStart"/>
+      <w:r>
+        <w:rPr>
+          <w:rFonts w:ascii="Times New Roman" w:hAnsi="Times New Roman" w:cs="Times New Roman"/>
+        </w:rPr>
+        <w:t>cross_val</w:t>
+      </w:r>
+      <w:proofErr w:type="spellEnd"/>
+      <w:r>
+        <w:rPr>
+          <w:rFonts w:ascii="Times New Roman" w:hAnsi="Times New Roman" w:cs="Times New Roman"/>
+        </w:rPr>
+        <w:t xml:space="preserve">() return the </w:t>
+      </w:r>
+      <w:proofErr w:type="spellStart"/>
+      <w:r>
+        <w:rPr>
+          <w:rFonts w:ascii="Times New Roman" w:hAnsi="Times New Roman" w:cs="Times New Roman"/>
+        </w:rPr>
+        <w:t>ith</w:t>
+      </w:r>
+      <w:proofErr w:type="spellEnd"/>
+      <w:r>
+        <w:rPr>
+          <w:rFonts w:ascii="Times New Roman" w:hAnsi="Times New Roman" w:cs="Times New Roman"/>
+        </w:rPr>
+        <w:t xml:space="preserve"> dataset with 80% training data and 20% validation data.</w:t>
       </w:r>
     </w:p>
     <w:p>
@@ -1139,6 +1781,7 @@
           <w:sz w:val="18"/>
           <w:szCs w:val="21"/>
         </w:rPr>
+        <w:lastRenderedPageBreak/>
         <w:t xml:space="preserve">    </w:t>
       </w:r>
       <w:proofErr w:type="spellStart"/>
@@ -1452,7 +2095,7 @@
         <w:shd w:val="clear" w:color="auto" w:fill="1E1E1E"/>
         <w:spacing w:line="285" w:lineRule="atLeast"/>
         <w:rPr>
-          <w:rFonts w:ascii="Consolas" w:eastAsia="新細明體" w:hAnsi="Consolas" w:cs="新細明體" w:hint="eastAsia"/>
+          <w:rFonts w:ascii="Consolas" w:eastAsia="新細明體" w:hAnsi="Consolas" w:cs="新細明體"/>
           <w:color w:val="D4D4D4"/>
           <w:kern w:val="0"/>
           <w:sz w:val="18"/>
@@ -2080,8 +2723,1688 @@
         <w:shd w:val="clear" w:color="auto" w:fill="1E1E1E"/>
         <w:spacing w:line="285" w:lineRule="atLeast"/>
         <w:rPr>
+          <w:rFonts w:ascii="Consolas" w:eastAsia="新細明體" w:hAnsi="Consolas" w:cs="新細明體"/>
+          <w:color w:val="9CDCFE"/>
+          <w:kern w:val="0"/>
+          <w:sz w:val="18"/>
+          <w:szCs w:val="21"/>
+        </w:rPr>
+      </w:pPr>
+      <w:r>
+        <w:rPr>
+          <w:rFonts w:ascii="Consolas" w:eastAsia="新細明體" w:hAnsi="Consolas" w:cs="新細明體"/>
+          <w:color w:val="D4D4D4"/>
+          <w:kern w:val="0"/>
+          <w:sz w:val="18"/>
+          <w:szCs w:val="21"/>
+        </w:rPr>
+        <w:t xml:space="preserve">    </w:t>
+      </w:r>
+      <w:r>
+        <w:rPr>
+          <w:rFonts w:ascii="Consolas" w:eastAsia="新細明體" w:hAnsi="Consolas" w:cs="新細明體"/>
+          <w:color w:val="C586C0"/>
+          <w:kern w:val="0"/>
+          <w:sz w:val="18"/>
+          <w:szCs w:val="21"/>
+        </w:rPr>
+        <w:t>return</w:t>
+      </w:r>
+      <w:r>
+        <w:rPr>
+          <w:rFonts w:ascii="Consolas" w:eastAsia="新細明體" w:hAnsi="Consolas" w:cs="新細明體"/>
+          <w:color w:val="D4D4D4"/>
+          <w:kern w:val="0"/>
+          <w:sz w:val="18"/>
+          <w:szCs w:val="21"/>
+        </w:rPr>
+        <w:t xml:space="preserve"> </w:t>
+      </w:r>
+      <w:proofErr w:type="spellStart"/>
+      <w:r>
+        <w:rPr>
+          <w:rFonts w:ascii="Consolas" w:eastAsia="新細明體" w:hAnsi="Consolas" w:cs="新細明體"/>
+          <w:color w:val="9CDCFE"/>
+          <w:kern w:val="0"/>
+          <w:sz w:val="18"/>
+          <w:szCs w:val="21"/>
+        </w:rPr>
+        <w:t>train_dl</w:t>
+      </w:r>
+      <w:proofErr w:type="spellEnd"/>
+      <w:r>
+        <w:rPr>
+          <w:rFonts w:ascii="Consolas" w:eastAsia="新細明體" w:hAnsi="Consolas" w:cs="新細明體"/>
+          <w:color w:val="D4D4D4"/>
+          <w:kern w:val="0"/>
+          <w:sz w:val="18"/>
+          <w:szCs w:val="21"/>
+        </w:rPr>
+        <w:t xml:space="preserve">, </w:t>
+      </w:r>
+      <w:proofErr w:type="spellStart"/>
+      <w:r>
+        <w:rPr>
+          <w:rFonts w:ascii="Consolas" w:eastAsia="新細明體" w:hAnsi="Consolas" w:cs="新細明體"/>
+          <w:color w:val="9CDCFE"/>
+          <w:kern w:val="0"/>
+          <w:sz w:val="18"/>
+          <w:szCs w:val="21"/>
+        </w:rPr>
+        <w:t>dev_dl</w:t>
+      </w:r>
+      <w:proofErr w:type="spellEnd"/>
+    </w:p>
+    <w:p>
+      <w:pPr>
+        <w:rPr>
+          <w:rFonts w:ascii="Times New Roman" w:hAnsi="Times New Roman" w:cs="Times New Roman"/>
+        </w:rPr>
+      </w:pPr>
+    </w:p>
+    <w:p>
+      <w:pPr>
+        <w:rPr>
+          <w:rFonts w:ascii="Times New Roman" w:hAnsi="Times New Roman" w:cs="Times New Roman"/>
+        </w:rPr>
+      </w:pPr>
+      <w:r>
+        <w:rPr>
+          <w:rFonts w:ascii="Times New Roman" w:hAnsi="Times New Roman" w:cs="Times New Roman"/>
+        </w:rPr>
+        <w:t xml:space="preserve">2. Have you tried </w:t>
+      </w:r>
+      <w:proofErr w:type="spellStart"/>
+      <w:r>
+        <w:rPr>
+          <w:rFonts w:ascii="Times New Roman" w:hAnsi="Times New Roman" w:cs="Times New Roman"/>
+        </w:rPr>
+        <w:t>pretrain</w:t>
+      </w:r>
+      <w:proofErr w:type="spellEnd"/>
+      <w:r>
+        <w:rPr>
+          <w:rFonts w:ascii="Times New Roman" w:hAnsi="Times New Roman" w:cs="Times New Roman"/>
+        </w:rPr>
+        <w:t xml:space="preserve"> word embedding?( e.g. Glove or Word2</w:t>
+      </w:r>
+      <w:r>
+        <w:rPr>
+          <w:rFonts w:ascii="Times New Roman" w:hAnsi="Times New Roman" w:cs="Times New Roman"/>
+        </w:rPr>
+        <w:t xml:space="preserve">vec).What is the influence of </w:t>
+      </w:r>
+      <w:r>
+        <w:rPr>
+          <w:rFonts w:ascii="Times New Roman" w:hAnsi="Times New Roman" w:cs="Times New Roman"/>
+        </w:rPr>
+        <w:t>the result after you using them?(30%)</w:t>
+      </w:r>
+    </w:p>
+    <w:p>
+      <w:pPr>
+        <w:rPr>
+          <w:rFonts w:ascii="Times New Roman" w:hAnsi="Times New Roman" w:cs="Times New Roman"/>
+        </w:rPr>
+      </w:pPr>
+      <w:proofErr w:type="spellStart"/>
+      <w:r>
+        <w:rPr>
+          <w:rFonts w:ascii="Times New Roman" w:hAnsi="Times New Roman" w:cs="Times New Roman"/>
+        </w:rPr>
+        <w:t>Ans</w:t>
+      </w:r>
+      <w:proofErr w:type="spellEnd"/>
+      <w:r>
+        <w:rPr>
+          <w:rFonts w:ascii="Times New Roman" w:hAnsi="Times New Roman" w:cs="Times New Roman"/>
+        </w:rPr>
+        <w:t>:</w:t>
+      </w:r>
+    </w:p>
+    <w:p>
+      <w:pPr>
+        <w:rPr>
+          <w:rFonts w:ascii="Times New Roman" w:hAnsi="Times New Roman" w:cs="Times New Roman"/>
+        </w:rPr>
+      </w:pPr>
+      <w:r>
+        <w:rPr>
+          <w:rFonts w:ascii="Times New Roman" w:hAnsi="Times New Roman" w:cs="Times New Roman"/>
+        </w:rPr>
+        <w:t>Yes, I have tried to use 'glove.6B.300d</w:t>
+      </w:r>
+      <w:r>
+        <w:rPr>
+          <w:rFonts w:ascii="Times New Roman" w:hAnsi="Times New Roman" w:cs="Times New Roman"/>
+        </w:rPr>
+        <w:t>'</w:t>
+      </w:r>
+      <w:r>
+        <w:rPr>
+          <w:rFonts w:ascii="Times New Roman" w:hAnsi="Times New Roman" w:cs="Times New Roman"/>
+        </w:rPr>
+        <w:t xml:space="preserve"> to </w:t>
+      </w:r>
+      <w:proofErr w:type="spellStart"/>
+      <w:r>
+        <w:rPr>
+          <w:rFonts w:ascii="Times New Roman" w:hAnsi="Times New Roman" w:cs="Times New Roman"/>
+        </w:rPr>
+        <w:t>pretrain</w:t>
+      </w:r>
+      <w:proofErr w:type="spellEnd"/>
+      <w:r>
+        <w:rPr>
+          <w:rFonts w:ascii="Times New Roman" w:hAnsi="Times New Roman" w:cs="Times New Roman"/>
+        </w:rPr>
+        <w:t xml:space="preserve"> my </w:t>
+      </w:r>
+      <w:proofErr w:type="spellStart"/>
+      <w:r>
+        <w:rPr>
+          <w:rFonts w:ascii="Times New Roman" w:hAnsi="Times New Roman" w:cs="Times New Roman"/>
+        </w:rPr>
+        <w:t>pytorch</w:t>
+      </w:r>
+      <w:proofErr w:type="spellEnd"/>
+      <w:r>
+        <w:rPr>
+          <w:rFonts w:ascii="Times New Roman" w:hAnsi="Times New Roman" w:cs="Times New Roman"/>
+        </w:rPr>
+        <w:t xml:space="preserve"> embedding since I set the </w:t>
+      </w:r>
+      <w:proofErr w:type="spellStart"/>
+      <w:r>
+        <w:rPr>
+          <w:rFonts w:ascii="Times New Roman" w:hAnsi="Times New Roman" w:cs="Times New Roman"/>
+        </w:rPr>
+        <w:t>dimension_model</w:t>
+      </w:r>
+      <w:proofErr w:type="spellEnd"/>
+      <w:r>
+        <w:rPr>
+          <w:rFonts w:ascii="Times New Roman" w:hAnsi="Times New Roman" w:cs="Times New Roman"/>
+        </w:rPr>
+        <w:t xml:space="preserve"> to 300. But it result in a lower f1-score:</w:t>
+      </w:r>
+    </w:p>
+    <w:p>
+      <w:pPr>
+        <w:rPr>
+          <w:rFonts w:ascii="Times New Roman" w:hAnsi="Times New Roman" w:cs="Times New Roman"/>
+        </w:rPr>
+      </w:pPr>
+      <w:r>
+        <w:rPr>
+          <w:rFonts w:ascii="Times New Roman" w:hAnsi="Times New Roman" w:cs="Times New Roman"/>
+        </w:rPr>
+        <w:drawing>
+          <wp:inline distT="0" distB="0" distL="0" distR="0" wp14:anchorId="12AA6C47" wp14:editId="51BA6872">
+            <wp:extent cx="4146584" cy="890622"/>
+            <wp:effectExtent l="0" t="0" r="6350" b="5080"/>
+            <wp:docPr id="1" name="圖片 1"/>
+            <wp:cNvGraphicFramePr>
+              <a:graphicFrameLocks xmlns:a="http://schemas.openxmlformats.org/drawingml/2006/main" noChangeAspect="1"/>
+            </wp:cNvGraphicFramePr>
+            <a:graphic xmlns:a="http://schemas.openxmlformats.org/drawingml/2006/main">
+              <a:graphicData uri="http://schemas.openxmlformats.org/drawingml/2006/picture">
+                <pic:pic xmlns:pic="http://schemas.openxmlformats.org/drawingml/2006/picture">
+                  <pic:nvPicPr>
+                    <pic:cNvPr id="1" name=""/>
+                    <pic:cNvPicPr/>
+                  </pic:nvPicPr>
+                  <pic:blipFill>
+                    <a:blip r:embed="rId5"/>
+                    <a:stretch>
+                      <a:fillRect/>
+                    </a:stretch>
+                  </pic:blipFill>
+                  <pic:spPr>
+                    <a:xfrm>
+                      <a:off x="0" y="0"/>
+                      <a:ext cx="4192266" cy="900434"/>
+                    </a:xfrm>
+                    <a:prstGeom prst="rect">
+                      <a:avLst/>
+                    </a:prstGeom>
+                  </pic:spPr>
+                </pic:pic>
+              </a:graphicData>
+            </a:graphic>
+          </wp:inline>
+        </w:drawing>
+      </w:r>
+    </w:p>
+    <w:p>
+      <w:pPr>
+        <w:widowControl/>
+        <w:shd w:val="clear" w:color="auto" w:fill="1E1E1E"/>
+        <w:spacing w:line="285" w:lineRule="atLeast"/>
+        <w:rPr>
+          <w:rFonts w:ascii="Consolas" w:eastAsia="新細明體" w:hAnsi="Consolas" w:cs="新細明體"/>
+          <w:color w:val="D4D4D4"/>
+          <w:kern w:val="0"/>
+          <w:sz w:val="18"/>
+          <w:szCs w:val="21"/>
+        </w:rPr>
+      </w:pPr>
+      <w:r>
+        <w:rPr>
+          <w:rFonts w:ascii="Consolas" w:eastAsia="新細明體" w:hAnsi="Consolas" w:cs="新細明體"/>
+          <w:color w:val="569CD6"/>
+          <w:kern w:val="0"/>
+          <w:sz w:val="18"/>
+          <w:szCs w:val="21"/>
+        </w:rPr>
+        <w:t>class</w:t>
+      </w:r>
+      <w:r>
+        <w:rPr>
+          <w:rFonts w:ascii="Consolas" w:eastAsia="新細明體" w:hAnsi="Consolas" w:cs="新細明體"/>
+          <w:color w:val="D4D4D4"/>
+          <w:kern w:val="0"/>
+          <w:sz w:val="18"/>
+          <w:szCs w:val="21"/>
+        </w:rPr>
+        <w:t xml:space="preserve"> </w:t>
+      </w:r>
+      <w:r>
+        <w:rPr>
+          <w:rFonts w:ascii="Consolas" w:eastAsia="新細明體" w:hAnsi="Consolas" w:cs="新細明體"/>
+          <w:color w:val="4EC9B0"/>
+          <w:kern w:val="0"/>
+          <w:sz w:val="18"/>
+          <w:szCs w:val="21"/>
+        </w:rPr>
+        <w:t>LSTM</w:t>
+      </w:r>
+      <w:r>
+        <w:rPr>
+          <w:rFonts w:ascii="Consolas" w:eastAsia="新細明體" w:hAnsi="Consolas" w:cs="新細明體"/>
+          <w:color w:val="D4D4D4"/>
+          <w:kern w:val="0"/>
+          <w:sz w:val="18"/>
+          <w:szCs w:val="21"/>
+        </w:rPr>
+        <w:t>(</w:t>
+      </w:r>
+      <w:proofErr w:type="spellStart"/>
+      <w:r>
+        <w:rPr>
+          <w:rFonts w:ascii="Consolas" w:eastAsia="新細明體" w:hAnsi="Consolas" w:cs="新細明體"/>
+          <w:color w:val="4EC9B0"/>
+          <w:kern w:val="0"/>
+          <w:sz w:val="18"/>
+          <w:szCs w:val="21"/>
+        </w:rPr>
+        <w:t>torch</w:t>
+      </w:r>
+      <w:r>
+        <w:rPr>
+          <w:rFonts w:ascii="Consolas" w:eastAsia="新細明體" w:hAnsi="Consolas" w:cs="新細明體"/>
+          <w:color w:val="D4D4D4"/>
+          <w:kern w:val="0"/>
+          <w:sz w:val="18"/>
+          <w:szCs w:val="21"/>
+        </w:rPr>
+        <w:t>.</w:t>
+      </w:r>
+      <w:r>
+        <w:rPr>
+          <w:rFonts w:ascii="Consolas" w:eastAsia="新細明體" w:hAnsi="Consolas" w:cs="新細明體"/>
+          <w:color w:val="4EC9B0"/>
+          <w:kern w:val="0"/>
+          <w:sz w:val="18"/>
+          <w:szCs w:val="21"/>
+        </w:rPr>
+        <w:t>nn</w:t>
+      </w:r>
+      <w:r>
+        <w:rPr>
+          <w:rFonts w:ascii="Consolas" w:eastAsia="新細明體" w:hAnsi="Consolas" w:cs="新細明體"/>
+          <w:color w:val="D4D4D4"/>
+          <w:kern w:val="0"/>
+          <w:sz w:val="18"/>
+          <w:szCs w:val="21"/>
+        </w:rPr>
+        <w:t>.</w:t>
+      </w:r>
+      <w:r>
+        <w:rPr>
+          <w:rFonts w:ascii="Consolas" w:eastAsia="新細明體" w:hAnsi="Consolas" w:cs="新細明體"/>
+          <w:color w:val="4EC9B0"/>
+          <w:kern w:val="0"/>
+          <w:sz w:val="18"/>
+          <w:szCs w:val="21"/>
+        </w:rPr>
+        <w:t>Module</w:t>
+      </w:r>
+      <w:proofErr w:type="spellEnd"/>
+      <w:r>
+        <w:rPr>
+          <w:rFonts w:ascii="Consolas" w:eastAsia="新細明體" w:hAnsi="Consolas" w:cs="新細明體"/>
+          <w:color w:val="D4D4D4"/>
+          <w:kern w:val="0"/>
+          <w:sz w:val="18"/>
+          <w:szCs w:val="21"/>
+        </w:rPr>
+        <w:t>):</w:t>
+      </w:r>
+    </w:p>
+    <w:p>
+      <w:pPr>
+        <w:widowControl/>
+        <w:shd w:val="clear" w:color="auto" w:fill="1E1E1E"/>
+        <w:spacing w:line="285" w:lineRule="atLeast"/>
+        <w:rPr>
+          <w:rFonts w:ascii="Consolas" w:eastAsia="新細明體" w:hAnsi="Consolas" w:cs="新細明體"/>
+          <w:color w:val="D4D4D4"/>
+          <w:kern w:val="0"/>
+          <w:sz w:val="18"/>
+          <w:szCs w:val="21"/>
+        </w:rPr>
+      </w:pPr>
+      <w:r>
+        <w:rPr>
+          <w:rFonts w:ascii="Consolas" w:eastAsia="新細明體" w:hAnsi="Consolas" w:cs="新細明體"/>
+          <w:color w:val="D4D4D4"/>
+          <w:kern w:val="0"/>
+          <w:sz w:val="18"/>
+          <w:szCs w:val="21"/>
+        </w:rPr>
+        <w:t xml:space="preserve">    </w:t>
+      </w:r>
+      <w:proofErr w:type="spellStart"/>
+      <w:r>
+        <w:rPr>
+          <w:rFonts w:ascii="Consolas" w:eastAsia="新細明體" w:hAnsi="Consolas" w:cs="新細明體"/>
+          <w:color w:val="569CD6"/>
+          <w:kern w:val="0"/>
+          <w:sz w:val="18"/>
+          <w:szCs w:val="21"/>
+        </w:rPr>
+        <w:t>def</w:t>
+      </w:r>
+      <w:proofErr w:type="spellEnd"/>
+      <w:r>
+        <w:rPr>
+          <w:rFonts w:ascii="Consolas" w:eastAsia="新細明體" w:hAnsi="Consolas" w:cs="新細明體"/>
+          <w:color w:val="D4D4D4"/>
+          <w:kern w:val="0"/>
+          <w:sz w:val="18"/>
+          <w:szCs w:val="21"/>
+        </w:rPr>
+        <w:t xml:space="preserve"> </w:t>
+      </w:r>
+      <w:r>
+        <w:rPr>
+          <w:rFonts w:ascii="Consolas" w:eastAsia="新細明體" w:hAnsi="Consolas" w:cs="新細明體"/>
+          <w:color w:val="DCDCAA"/>
+          <w:kern w:val="0"/>
+          <w:sz w:val="18"/>
+          <w:szCs w:val="21"/>
+        </w:rPr>
+        <w:t>__</w:t>
+      </w:r>
+      <w:proofErr w:type="spellStart"/>
+      <w:r>
+        <w:rPr>
+          <w:rFonts w:ascii="Consolas" w:eastAsia="新細明體" w:hAnsi="Consolas" w:cs="新細明體"/>
+          <w:color w:val="DCDCAA"/>
+          <w:kern w:val="0"/>
+          <w:sz w:val="18"/>
+          <w:szCs w:val="21"/>
+        </w:rPr>
+        <w:t>init</w:t>
+      </w:r>
+      <w:proofErr w:type="spellEnd"/>
+      <w:r>
+        <w:rPr>
+          <w:rFonts w:ascii="Consolas" w:eastAsia="新細明體" w:hAnsi="Consolas" w:cs="新細明體"/>
+          <w:color w:val="DCDCAA"/>
+          <w:kern w:val="0"/>
+          <w:sz w:val="18"/>
+          <w:szCs w:val="21"/>
+        </w:rPr>
+        <w:t>__</w:t>
+      </w:r>
+      <w:r>
+        <w:rPr>
+          <w:rFonts w:ascii="Consolas" w:eastAsia="新細明體" w:hAnsi="Consolas" w:cs="新細明體"/>
+          <w:color w:val="D4D4D4"/>
+          <w:kern w:val="0"/>
+          <w:sz w:val="18"/>
+          <w:szCs w:val="21"/>
+        </w:rPr>
+        <w:t>(</w:t>
+      </w:r>
+      <w:r>
+        <w:rPr>
+          <w:rFonts w:ascii="Consolas" w:eastAsia="新細明體" w:hAnsi="Consolas" w:cs="新細明體"/>
+          <w:color w:val="9CDCFE"/>
+          <w:kern w:val="0"/>
+          <w:sz w:val="18"/>
+          <w:szCs w:val="21"/>
+        </w:rPr>
+        <w:t>self</w:t>
+      </w:r>
+      <w:r>
+        <w:rPr>
+          <w:rFonts w:ascii="Consolas" w:eastAsia="新細明體" w:hAnsi="Consolas" w:cs="新細明體"/>
+          <w:color w:val="D4D4D4"/>
+          <w:kern w:val="0"/>
+          <w:sz w:val="18"/>
+          <w:szCs w:val="21"/>
+        </w:rPr>
+        <w:t>):</w:t>
+      </w:r>
+    </w:p>
+    <w:p>
+      <w:pPr>
+        <w:widowControl/>
+        <w:shd w:val="clear" w:color="auto" w:fill="1E1E1E"/>
+        <w:spacing w:line="285" w:lineRule="atLeast"/>
+        <w:rPr>
+          <w:rFonts w:ascii="Consolas" w:eastAsia="新細明體" w:hAnsi="Consolas" w:cs="新細明體"/>
+          <w:color w:val="D4D4D4"/>
+          <w:kern w:val="0"/>
+          <w:sz w:val="18"/>
+          <w:szCs w:val="21"/>
+        </w:rPr>
+      </w:pPr>
+      <w:r>
+        <w:rPr>
+          <w:rFonts w:ascii="Consolas" w:eastAsia="新細明體" w:hAnsi="Consolas" w:cs="新細明體"/>
+          <w:color w:val="D4D4D4"/>
+          <w:kern w:val="0"/>
+          <w:sz w:val="18"/>
+          <w:szCs w:val="21"/>
+        </w:rPr>
+        <w:t xml:space="preserve">        </w:t>
+      </w:r>
+      <w:r>
+        <w:rPr>
+          <w:rFonts w:ascii="Consolas" w:eastAsia="新細明體" w:hAnsi="Consolas" w:cs="新細明體"/>
+          <w:color w:val="4EC9B0"/>
+          <w:kern w:val="0"/>
+          <w:sz w:val="18"/>
+          <w:szCs w:val="21"/>
+        </w:rPr>
+        <w:t>super</w:t>
+      </w:r>
+      <w:r>
+        <w:rPr>
+          <w:rFonts w:ascii="Consolas" w:eastAsia="新細明體" w:hAnsi="Consolas" w:cs="新細明體"/>
+          <w:color w:val="D4D4D4"/>
+          <w:kern w:val="0"/>
+          <w:sz w:val="18"/>
+          <w:szCs w:val="21"/>
+        </w:rPr>
+        <w:t>(</w:t>
+      </w:r>
+      <w:r>
+        <w:rPr>
+          <w:rFonts w:ascii="Consolas" w:eastAsia="新細明體" w:hAnsi="Consolas" w:cs="新細明體"/>
+          <w:color w:val="4EC9B0"/>
+          <w:kern w:val="0"/>
+          <w:sz w:val="18"/>
+          <w:szCs w:val="21"/>
+        </w:rPr>
+        <w:t>LSTM</w:t>
+      </w:r>
+      <w:r>
+        <w:rPr>
+          <w:rFonts w:ascii="Consolas" w:eastAsia="新細明體" w:hAnsi="Consolas" w:cs="新細明體"/>
+          <w:color w:val="D4D4D4"/>
+          <w:kern w:val="0"/>
+          <w:sz w:val="18"/>
+          <w:szCs w:val="21"/>
+        </w:rPr>
+        <w:t xml:space="preserve">, </w:t>
+      </w:r>
+      <w:r>
+        <w:rPr>
+          <w:rFonts w:ascii="Consolas" w:eastAsia="新細明體" w:hAnsi="Consolas" w:cs="新細明體"/>
+          <w:color w:val="9CDCFE"/>
+          <w:kern w:val="0"/>
+          <w:sz w:val="18"/>
+          <w:szCs w:val="21"/>
+        </w:rPr>
+        <w:t>self</w:t>
+      </w:r>
+      <w:r>
+        <w:rPr>
+          <w:rFonts w:ascii="Consolas" w:eastAsia="新細明體" w:hAnsi="Consolas" w:cs="新細明體"/>
+          <w:color w:val="D4D4D4"/>
+          <w:kern w:val="0"/>
+          <w:sz w:val="18"/>
+          <w:szCs w:val="21"/>
+        </w:rPr>
+        <w:t>).</w:t>
+      </w:r>
+      <w:r>
+        <w:rPr>
+          <w:rFonts w:ascii="Consolas" w:eastAsia="新細明體" w:hAnsi="Consolas" w:cs="新細明體"/>
+          <w:color w:val="DCDCAA"/>
+          <w:kern w:val="0"/>
+          <w:sz w:val="18"/>
+          <w:szCs w:val="21"/>
+        </w:rPr>
+        <w:t>__</w:t>
+      </w:r>
+      <w:proofErr w:type="spellStart"/>
+      <w:r>
+        <w:rPr>
+          <w:rFonts w:ascii="Consolas" w:eastAsia="新細明體" w:hAnsi="Consolas" w:cs="新細明體"/>
+          <w:color w:val="DCDCAA"/>
+          <w:kern w:val="0"/>
+          <w:sz w:val="18"/>
+          <w:szCs w:val="21"/>
+        </w:rPr>
+        <w:t>init</w:t>
+      </w:r>
+      <w:proofErr w:type="spellEnd"/>
+      <w:r>
+        <w:rPr>
+          <w:rFonts w:ascii="Consolas" w:eastAsia="新細明體" w:hAnsi="Consolas" w:cs="新細明體"/>
+          <w:color w:val="DCDCAA"/>
+          <w:kern w:val="0"/>
+          <w:sz w:val="18"/>
+          <w:szCs w:val="21"/>
+        </w:rPr>
+        <w:t>__</w:t>
+      </w:r>
+      <w:r>
+        <w:rPr>
+          <w:rFonts w:ascii="Consolas" w:eastAsia="新細明體" w:hAnsi="Consolas" w:cs="新細明體"/>
+          <w:color w:val="D4D4D4"/>
+          <w:kern w:val="0"/>
+          <w:sz w:val="18"/>
+          <w:szCs w:val="21"/>
+        </w:rPr>
+        <w:t>()</w:t>
+      </w:r>
+    </w:p>
+    <w:p>
+      <w:pPr>
+        <w:widowControl/>
+        <w:shd w:val="clear" w:color="auto" w:fill="1E1E1E"/>
+        <w:spacing w:line="285" w:lineRule="atLeast"/>
+        <w:ind w:left="1350" w:hangingChars="750" w:hanging="1350"/>
+        <w:rPr>
           <w:rFonts w:ascii="Consolas" w:eastAsia="新細明體" w:hAnsi="Consolas" w:cs="新細明體" w:hint="eastAsia"/>
-          <w:color w:val="9CDCFE"/>
+          <w:color w:val="D4D4D4"/>
+          <w:kern w:val="0"/>
+          <w:sz w:val="18"/>
+          <w:szCs w:val="21"/>
+        </w:rPr>
+      </w:pPr>
+      <w:r>
+        <w:rPr>
+          <w:rFonts w:ascii="Consolas" w:eastAsia="新細明體" w:hAnsi="Consolas" w:cs="新細明體"/>
+          <w:color w:val="D4D4D4"/>
+          <w:kern w:val="0"/>
+          <w:sz w:val="18"/>
+          <w:szCs w:val="21"/>
+        </w:rPr>
+        <w:t xml:space="preserve">        </w:t>
+      </w:r>
+      <w:proofErr w:type="spellStart"/>
+      <w:r>
+        <w:rPr>
+          <w:rFonts w:ascii="Consolas" w:eastAsia="新細明體" w:hAnsi="Consolas" w:cs="新細明體"/>
+          <w:color w:val="9CDCFE"/>
+          <w:kern w:val="0"/>
+          <w:sz w:val="18"/>
+          <w:szCs w:val="21"/>
+        </w:rPr>
+        <w:t>self</w:t>
+      </w:r>
+      <w:r>
+        <w:rPr>
+          <w:rFonts w:ascii="Consolas" w:eastAsia="新細明體" w:hAnsi="Consolas" w:cs="新細明體"/>
+          <w:color w:val="D4D4D4"/>
+          <w:kern w:val="0"/>
+          <w:sz w:val="18"/>
+          <w:szCs w:val="21"/>
+        </w:rPr>
+        <w:t>.</w:t>
+      </w:r>
+      <w:r>
+        <w:rPr>
+          <w:rFonts w:ascii="Consolas" w:eastAsia="新細明體" w:hAnsi="Consolas" w:cs="新細明體"/>
+          <w:color w:val="9CDCFE"/>
+          <w:kern w:val="0"/>
+          <w:sz w:val="18"/>
+          <w:szCs w:val="21"/>
+        </w:rPr>
+        <w:t>embed</w:t>
+      </w:r>
+      <w:proofErr w:type="spellEnd"/>
+      <w:r>
+        <w:rPr>
+          <w:rFonts w:ascii="Consolas" w:eastAsia="新細明體" w:hAnsi="Consolas" w:cs="新細明體"/>
+          <w:color w:val="D4D4D4"/>
+          <w:kern w:val="0"/>
+          <w:sz w:val="18"/>
+          <w:szCs w:val="21"/>
+        </w:rPr>
+        <w:t xml:space="preserve"> = </w:t>
+      </w:r>
+      <w:r>
+        <w:rPr>
+          <w:rFonts w:ascii="Consolas" w:eastAsia="新細明體" w:hAnsi="Consolas" w:cs="新細明體"/>
+          <w:color w:val="4EC9B0"/>
+          <w:kern w:val="0"/>
+          <w:sz w:val="18"/>
+          <w:szCs w:val="21"/>
+        </w:rPr>
+        <w:t>torch</w:t>
+      </w:r>
+      <w:r>
+        <w:rPr>
+          <w:rFonts w:ascii="Consolas" w:eastAsia="新細明體" w:hAnsi="Consolas" w:cs="新細明體"/>
+          <w:color w:val="D4D4D4"/>
+          <w:kern w:val="0"/>
+          <w:sz w:val="18"/>
+          <w:szCs w:val="21"/>
+        </w:rPr>
+        <w:t>.</w:t>
+      </w:r>
+      <w:r>
+        <w:rPr>
+          <w:rFonts w:ascii="Consolas" w:eastAsia="新細明體" w:hAnsi="Consolas" w:cs="新細明體"/>
+          <w:color w:val="4EC9B0"/>
+          <w:kern w:val="0"/>
+          <w:sz w:val="18"/>
+          <w:szCs w:val="21"/>
+        </w:rPr>
+        <w:t>nn</w:t>
+      </w:r>
+      <w:r>
+        <w:rPr>
+          <w:rFonts w:ascii="Consolas" w:eastAsia="新細明體" w:hAnsi="Consolas" w:cs="新細明體"/>
+          <w:color w:val="D4D4D4"/>
+          <w:kern w:val="0"/>
+          <w:sz w:val="18"/>
+          <w:szCs w:val="21"/>
+        </w:rPr>
+        <w:t>.</w:t>
+      </w:r>
+      <w:r>
+        <w:rPr>
+          <w:rFonts w:ascii="Consolas" w:eastAsia="新細明體" w:hAnsi="Consolas" w:cs="新細明體"/>
+          <w:color w:val="4EC9B0"/>
+          <w:kern w:val="0"/>
+          <w:sz w:val="18"/>
+          <w:szCs w:val="21"/>
+        </w:rPr>
+        <w:t>Embedding</w:t>
+      </w:r>
+      <w:r>
+        <w:rPr>
+          <w:rFonts w:ascii="Consolas" w:eastAsia="新細明體" w:hAnsi="Consolas" w:cs="新細明體"/>
+          <w:color w:val="D4D4D4"/>
+          <w:kern w:val="0"/>
+          <w:sz w:val="18"/>
+          <w:szCs w:val="21"/>
+        </w:rPr>
+        <w:t>.</w:t>
+      </w:r>
+      <w:r>
+        <w:rPr>
+          <w:rFonts w:ascii="Consolas" w:eastAsia="新細明體" w:hAnsi="Consolas" w:cs="新細明體"/>
+          <w:color w:val="DCDCAA"/>
+          <w:kern w:val="0"/>
+          <w:sz w:val="18"/>
+          <w:szCs w:val="21"/>
+        </w:rPr>
+        <w:t>from_pretrained</w:t>
+      </w:r>
+      <w:r>
+        <w:rPr>
+          <w:rFonts w:ascii="Consolas" w:eastAsia="新細明體" w:hAnsi="Consolas" w:cs="新細明體"/>
+          <w:color w:val="D4D4D4"/>
+          <w:kern w:val="0"/>
+          <w:sz w:val="18"/>
+          <w:szCs w:val="21"/>
+        </w:rPr>
+        <w:t>(</w:t>
+      </w:r>
+      <w:r>
+        <w:rPr>
+          <w:rFonts w:ascii="Consolas" w:eastAsia="新細明體" w:hAnsi="Consolas" w:cs="新細明體"/>
+          <w:color w:val="4EC9B0"/>
+          <w:kern w:val="0"/>
+          <w:sz w:val="18"/>
+          <w:szCs w:val="21"/>
+        </w:rPr>
+        <w:t>torch</w:t>
+      </w:r>
+      <w:r>
+        <w:rPr>
+          <w:rFonts w:ascii="Consolas" w:eastAsia="新細明體" w:hAnsi="Consolas" w:cs="新細明體"/>
+          <w:color w:val="D4D4D4"/>
+          <w:kern w:val="0"/>
+          <w:sz w:val="18"/>
+          <w:szCs w:val="21"/>
+        </w:rPr>
+        <w:t>.</w:t>
+      </w:r>
+      <w:r>
+        <w:rPr>
+          <w:rFonts w:ascii="Consolas" w:eastAsia="新細明體" w:hAnsi="Consolas" w:cs="新細明體"/>
+          <w:color w:val="DCDCAA"/>
+          <w:kern w:val="0"/>
+          <w:sz w:val="18"/>
+          <w:szCs w:val="21"/>
+        </w:rPr>
+        <w:t>from_numpy</w:t>
+      </w:r>
+      <w:r>
+        <w:rPr>
+          <w:rFonts w:ascii="Consolas" w:eastAsia="新細明體" w:hAnsi="Consolas" w:cs="新細明體"/>
+          <w:color w:val="D4D4D4"/>
+          <w:kern w:val="0"/>
+          <w:sz w:val="18"/>
+          <w:szCs w:val="21"/>
+        </w:rPr>
+        <w:t>(</w:t>
+      </w:r>
+      <w:r>
+        <w:rPr>
+          <w:rFonts w:ascii="Consolas" w:eastAsia="新細明體" w:hAnsi="Consolas" w:cs="新細明體"/>
+          <w:color w:val="9CDCFE"/>
+          <w:kern w:val="0"/>
+          <w:sz w:val="18"/>
+          <w:szCs w:val="21"/>
+        </w:rPr>
+        <w:t>embs_npa</w:t>
+      </w:r>
+      <w:r>
+        <w:rPr>
+          <w:rFonts w:ascii="Consolas" w:eastAsia="新細明體" w:hAnsi="Consolas" w:cs="新細明體"/>
+          <w:color w:val="D4D4D4"/>
+          <w:kern w:val="0"/>
+          <w:sz w:val="18"/>
+          <w:szCs w:val="21"/>
+        </w:rPr>
+        <w:t>).</w:t>
+      </w:r>
+      <w:r>
+        <w:rPr>
+          <w:rFonts w:ascii="Consolas" w:eastAsia="新細明體" w:hAnsi="Consolas" w:cs="新細明體"/>
+          <w:color w:val="DCDCAA"/>
+          <w:kern w:val="0"/>
+          <w:sz w:val="18"/>
+          <w:szCs w:val="21"/>
+        </w:rPr>
+        <w:t>float</w:t>
+      </w:r>
+      <w:r>
+        <w:rPr>
+          <w:rFonts w:ascii="Consolas" w:eastAsia="新細明體" w:hAnsi="Consolas" w:cs="新細明體"/>
+          <w:color w:val="D4D4D4"/>
+          <w:kern w:val="0"/>
+          <w:sz w:val="18"/>
+          <w:szCs w:val="21"/>
+        </w:rPr>
+        <w:t>())</w:t>
+      </w:r>
+    </w:p>
+    <w:p>
+      <w:pPr>
+        <w:rPr>
+          <w:rFonts w:ascii="Times New Roman" w:hAnsi="Times New Roman" w:cs="Times New Roman"/>
+        </w:rPr>
+      </w:pPr>
+    </w:p>
+    <w:p>
+      <w:pPr>
+        <w:rPr>
+          <w:rFonts w:ascii="Times New Roman" w:hAnsi="Times New Roman" w:cs="Times New Roman"/>
+        </w:rPr>
+      </w:pPr>
+      <w:r>
+        <w:rPr>
+          <w:rFonts w:ascii="Times New Roman" w:hAnsi="Times New Roman" w:cs="Times New Roman"/>
+        </w:rPr>
+        <w:t>3. Have you tried attention on your model? What is the influence of the result after you using them? Which text your model attention on when it predict the emotion?(30%)</w:t>
+      </w:r>
+    </w:p>
+    <w:p>
+      <w:pPr>
+        <w:rPr>
+          <w:rFonts w:ascii="Times New Roman" w:hAnsi="Times New Roman" w:cs="Times New Roman"/>
+        </w:rPr>
+      </w:pPr>
+    </w:p>
+    <w:p>
+      <w:pPr>
+        <w:rPr>
+          <w:rFonts w:ascii="Times New Roman" w:hAnsi="Times New Roman" w:cs="Times New Roman"/>
+        </w:rPr>
+      </w:pPr>
+      <w:r>
+        <w:rPr>
+          <w:rFonts w:ascii="Times New Roman" w:hAnsi="Times New Roman" w:cs="Times New Roman"/>
+        </w:rPr>
+        <w:t>4.Have you used other information form dataset to impr</w:t>
+      </w:r>
+      <w:bookmarkStart w:id="0" w:name="_GoBack"/>
+      <w:bookmarkEnd w:id="0"/>
+      <w:r>
+        <w:rPr>
+          <w:rFonts w:ascii="Times New Roman" w:hAnsi="Times New Roman" w:cs="Times New Roman"/>
+        </w:rPr>
+        <w:t>ove your model performance?(e.g. Speaker) What is the influence of the result after you using them?(10%)</w:t>
+      </w:r>
+    </w:p>
+    <w:p>
+      <w:pPr>
+        <w:rPr>
+          <w:rFonts w:ascii="Times New Roman" w:hAnsi="Times New Roman" w:cs="Times New Roman"/>
+        </w:rPr>
+      </w:pPr>
+      <w:proofErr w:type="spellStart"/>
+      <w:r>
+        <w:rPr>
+          <w:rFonts w:ascii="Times New Roman" w:hAnsi="Times New Roman" w:cs="Times New Roman"/>
+        </w:rPr>
+        <w:t>A</w:t>
+      </w:r>
+      <w:r>
+        <w:rPr>
+          <w:rFonts w:ascii="Times New Roman" w:hAnsi="Times New Roman" w:cs="Times New Roman" w:hint="eastAsia"/>
+        </w:rPr>
+        <w:t>ns</w:t>
+      </w:r>
+      <w:proofErr w:type="spellEnd"/>
+      <w:r>
+        <w:rPr>
+          <w:rFonts w:ascii="Times New Roman" w:hAnsi="Times New Roman" w:cs="Times New Roman" w:hint="eastAsia"/>
+        </w:rPr>
+        <w:t xml:space="preserve">: Yes, I </w:t>
+      </w:r>
+      <w:r>
+        <w:rPr>
+          <w:rFonts w:ascii="Times New Roman" w:hAnsi="Times New Roman" w:cs="Times New Roman"/>
+        </w:rPr>
+        <w:t>take</w:t>
+      </w:r>
+      <w:r>
+        <w:rPr>
+          <w:rFonts w:ascii="Times New Roman" w:hAnsi="Times New Roman" w:cs="Times New Roman" w:hint="eastAsia"/>
+        </w:rPr>
+        <w:t xml:space="preserve"> </w:t>
+      </w:r>
+      <w:r>
+        <w:rPr>
+          <w:rFonts w:ascii="Times New Roman" w:hAnsi="Times New Roman" w:cs="Times New Roman"/>
+        </w:rPr>
+        <w:t>‘S</w:t>
+      </w:r>
+      <w:r>
+        <w:rPr>
+          <w:rFonts w:ascii="Times New Roman" w:hAnsi="Times New Roman" w:cs="Times New Roman" w:hint="eastAsia"/>
+        </w:rPr>
+        <w:t xml:space="preserve">peaker </w:t>
+      </w:r>
+      <w:r>
+        <w:rPr>
+          <w:rFonts w:ascii="Times New Roman" w:hAnsi="Times New Roman" w:cs="Times New Roman"/>
+        </w:rPr>
+        <w:t xml:space="preserve">attribute’ </w:t>
+      </w:r>
+      <w:r>
+        <w:rPr>
+          <w:rFonts w:ascii="Times New Roman" w:hAnsi="Times New Roman" w:cs="Times New Roman" w:hint="eastAsia"/>
+        </w:rPr>
+        <w:t xml:space="preserve">into </w:t>
+      </w:r>
+      <w:r>
+        <w:rPr>
+          <w:rFonts w:ascii="Times New Roman" w:hAnsi="Times New Roman" w:cs="Times New Roman"/>
+        </w:rPr>
+        <w:t xml:space="preserve">consideration by </w:t>
+      </w:r>
+      <w:r>
+        <w:rPr>
+          <w:rFonts w:ascii="Times New Roman" w:hAnsi="Times New Roman" w:cs="Times New Roman"/>
+        </w:rPr>
+        <w:t>turning it into an index and insert it in the front of encoded vector. T</w:t>
+      </w:r>
+      <w:r>
+        <w:rPr>
+          <w:rFonts w:ascii="Times New Roman" w:hAnsi="Times New Roman" w:cs="Times New Roman" w:hint="eastAsia"/>
+        </w:rPr>
+        <w:t>h</w:t>
+      </w:r>
+      <w:r>
+        <w:rPr>
+          <w:rFonts w:ascii="Times New Roman" w:hAnsi="Times New Roman" w:cs="Times New Roman"/>
+        </w:rPr>
+        <w:t>is results in a small increase in f1-score.</w:t>
+      </w:r>
+    </w:p>
+    <w:p>
+      <w:pPr>
+        <w:rPr>
+          <w:rFonts w:ascii="Times New Roman" w:hAnsi="Times New Roman" w:cs="Times New Roman"/>
+        </w:rPr>
+      </w:pPr>
+      <w:r>
+        <w:rPr>
+          <w:rFonts w:ascii="Times New Roman" w:hAnsi="Times New Roman" w:cs="Times New Roman"/>
+        </w:rPr>
+        <w:drawing>
+          <wp:inline distT="0" distB="0" distL="0" distR="0" wp14:anchorId="4D8F6F98" wp14:editId="5CB9CCF1">
+            <wp:extent cx="3134388" cy="523782"/>
+            <wp:effectExtent l="0" t="0" r="0" b="0"/>
+            <wp:docPr id="3" name="圖片 3"/>
+            <wp:cNvGraphicFramePr>
+              <a:graphicFrameLocks xmlns:a="http://schemas.openxmlformats.org/drawingml/2006/main" noChangeAspect="1"/>
+            </wp:cNvGraphicFramePr>
+            <a:graphic xmlns:a="http://schemas.openxmlformats.org/drawingml/2006/main">
+              <a:graphicData uri="http://schemas.openxmlformats.org/drawingml/2006/picture">
+                <pic:pic xmlns:pic="http://schemas.openxmlformats.org/drawingml/2006/picture">
+                  <pic:nvPicPr>
+                    <pic:cNvPr id="1" name=""/>
+                    <pic:cNvPicPr/>
+                  </pic:nvPicPr>
+                  <pic:blipFill>
+                    <a:blip r:embed="rId6"/>
+                    <a:stretch>
+                      <a:fillRect/>
+                    </a:stretch>
+                  </pic:blipFill>
+                  <pic:spPr>
+                    <a:xfrm>
+                      <a:off x="0" y="0"/>
+                      <a:ext cx="3412442" cy="570247"/>
+                    </a:xfrm>
+                    <a:prstGeom prst="rect">
+                      <a:avLst/>
+                    </a:prstGeom>
+                  </pic:spPr>
+                </pic:pic>
+              </a:graphicData>
+            </a:graphic>
+          </wp:inline>
+        </w:drawing>
+      </w:r>
+    </w:p>
+    <w:p>
+      <w:pPr>
+        <w:rPr>
+          <w:rFonts w:ascii="Times New Roman" w:hAnsi="Times New Roman" w:cs="Times New Roman" w:hint="eastAsia"/>
+        </w:rPr>
+      </w:pPr>
+      <w:r>
+        <w:rPr>
+          <w:rFonts w:ascii="Times New Roman" w:hAnsi="Times New Roman" w:cs="Times New Roman"/>
+        </w:rPr>
+        <w:drawing>
+          <wp:inline distT="0" distB="0" distL="0" distR="0" wp14:anchorId="1760F479" wp14:editId="2B2B1A1B">
+            <wp:extent cx="3124608" cy="470233"/>
+            <wp:effectExtent l="0" t="0" r="0" b="6350"/>
+            <wp:docPr id="2" name="圖片 2"/>
+            <wp:cNvGraphicFramePr>
+              <a:graphicFrameLocks xmlns:a="http://schemas.openxmlformats.org/drawingml/2006/main" noChangeAspect="1"/>
+            </wp:cNvGraphicFramePr>
+            <a:graphic xmlns:a="http://schemas.openxmlformats.org/drawingml/2006/main">
+              <a:graphicData uri="http://schemas.openxmlformats.org/drawingml/2006/picture">
+                <pic:pic xmlns:pic="http://schemas.openxmlformats.org/drawingml/2006/picture">
+                  <pic:nvPicPr>
+                    <pic:cNvPr id="1" name=""/>
+                    <pic:cNvPicPr/>
+                  </pic:nvPicPr>
+                  <pic:blipFill>
+                    <a:blip r:embed="rId7"/>
+                    <a:stretch>
+                      <a:fillRect/>
+                    </a:stretch>
+                  </pic:blipFill>
+                  <pic:spPr>
+                    <a:xfrm>
+                      <a:off x="0" y="0"/>
+                      <a:ext cx="3410517" cy="513260"/>
+                    </a:xfrm>
+                    <a:prstGeom prst="rect">
+                      <a:avLst/>
+                    </a:prstGeom>
+                  </pic:spPr>
+                </pic:pic>
+              </a:graphicData>
+            </a:graphic>
+          </wp:inline>
+        </w:drawing>
+      </w:r>
+    </w:p>
+    <w:p>
+      <w:pPr>
+        <w:widowControl/>
+        <w:shd w:val="clear" w:color="auto" w:fill="1E1E1E"/>
+        <w:spacing w:line="285" w:lineRule="atLeast"/>
+        <w:rPr>
+          <w:rFonts w:ascii="Consolas" w:eastAsia="新細明體" w:hAnsi="Consolas" w:cs="新細明體" w:hint="eastAsia"/>
+          <w:color w:val="D4D4D4"/>
+          <w:kern w:val="0"/>
+          <w:sz w:val="18"/>
+          <w:szCs w:val="21"/>
+        </w:rPr>
+      </w:pPr>
+      <w:r>
+        <w:rPr>
+          <w:rFonts w:ascii="Consolas" w:eastAsia="新細明體" w:hAnsi="Consolas" w:cs="新細明體"/>
+          <w:color w:val="9CDCFE"/>
+          <w:kern w:val="0"/>
+          <w:sz w:val="18"/>
+          <w:szCs w:val="21"/>
+        </w:rPr>
+        <w:lastRenderedPageBreak/>
+        <w:t>s2idx</w:t>
+      </w:r>
+      <w:r>
+        <w:rPr>
+          <w:rFonts w:ascii="Consolas" w:eastAsia="新細明體" w:hAnsi="Consolas" w:cs="新細明體"/>
+          <w:color w:val="D4D4D4"/>
+          <w:kern w:val="0"/>
+          <w:sz w:val="18"/>
+          <w:szCs w:val="21"/>
+        </w:rPr>
+        <w:t xml:space="preserve"> = {</w:t>
+      </w:r>
+      <w:r>
+        <w:rPr>
+          <w:rFonts w:ascii="Consolas" w:eastAsia="新細明體" w:hAnsi="Consolas" w:cs="新細明體"/>
+          <w:color w:val="CE9178"/>
+          <w:kern w:val="0"/>
+          <w:sz w:val="18"/>
+          <w:szCs w:val="21"/>
+        </w:rPr>
+        <w:t>"Chandler"</w:t>
+      </w:r>
+      <w:r>
+        <w:rPr>
+          <w:rFonts w:ascii="Consolas" w:eastAsia="新細明體" w:hAnsi="Consolas" w:cs="新細明體"/>
+          <w:color w:val="D4D4D4"/>
+          <w:kern w:val="0"/>
+          <w:sz w:val="18"/>
+          <w:szCs w:val="21"/>
+        </w:rPr>
+        <w:t>:</w:t>
+      </w:r>
+      <w:r>
+        <w:rPr>
+          <w:rFonts w:ascii="Consolas" w:eastAsia="新細明體" w:hAnsi="Consolas" w:cs="新細明體"/>
+          <w:color w:val="B5CEA8"/>
+          <w:kern w:val="0"/>
+          <w:sz w:val="18"/>
+          <w:szCs w:val="21"/>
+        </w:rPr>
+        <w:t>0</w:t>
+      </w:r>
+      <w:r>
+        <w:rPr>
+          <w:rFonts w:ascii="Consolas" w:eastAsia="新細明體" w:hAnsi="Consolas" w:cs="新細明體"/>
+          <w:color w:val="D4D4D4"/>
+          <w:kern w:val="0"/>
+          <w:sz w:val="18"/>
+          <w:szCs w:val="21"/>
+        </w:rPr>
+        <w:t xml:space="preserve">, </w:t>
+      </w:r>
+      <w:r>
+        <w:rPr>
+          <w:rFonts w:ascii="Consolas" w:eastAsia="新細明體" w:hAnsi="Consolas" w:cs="新細明體"/>
+          <w:color w:val="CE9178"/>
+          <w:kern w:val="0"/>
+          <w:sz w:val="18"/>
+          <w:szCs w:val="21"/>
+        </w:rPr>
+        <w:t>"The Interviewer"</w:t>
+      </w:r>
+      <w:r>
+        <w:rPr>
+          <w:rFonts w:ascii="Consolas" w:eastAsia="新細明體" w:hAnsi="Consolas" w:cs="新細明體"/>
+          <w:color w:val="D4D4D4"/>
+          <w:kern w:val="0"/>
+          <w:sz w:val="18"/>
+          <w:szCs w:val="21"/>
+        </w:rPr>
+        <w:t>:</w:t>
+      </w:r>
+      <w:r>
+        <w:rPr>
+          <w:rFonts w:ascii="Consolas" w:eastAsia="新細明體" w:hAnsi="Consolas" w:cs="新細明體"/>
+          <w:color w:val="B5CEA8"/>
+          <w:kern w:val="0"/>
+          <w:sz w:val="18"/>
+          <w:szCs w:val="21"/>
+        </w:rPr>
+        <w:t>1</w:t>
+      </w:r>
+      <w:r>
+        <w:rPr>
+          <w:rFonts w:ascii="Consolas" w:eastAsia="新細明體" w:hAnsi="Consolas" w:cs="新細明體"/>
+          <w:color w:val="D4D4D4"/>
+          <w:kern w:val="0"/>
+          <w:sz w:val="18"/>
+          <w:szCs w:val="21"/>
+        </w:rPr>
+        <w:t xml:space="preserve">, </w:t>
+      </w:r>
+      <w:r>
+        <w:rPr>
+          <w:rFonts w:ascii="Consolas" w:eastAsia="新細明體" w:hAnsi="Consolas" w:cs="新細明體"/>
+          <w:color w:val="CE9178"/>
+          <w:kern w:val="0"/>
+          <w:sz w:val="18"/>
+          <w:szCs w:val="21"/>
+        </w:rPr>
+        <w:t>"Joey"</w:t>
+      </w:r>
+      <w:r>
+        <w:rPr>
+          <w:rFonts w:ascii="Consolas" w:eastAsia="新細明體" w:hAnsi="Consolas" w:cs="新細明體"/>
+          <w:color w:val="D4D4D4"/>
+          <w:kern w:val="0"/>
+          <w:sz w:val="18"/>
+          <w:szCs w:val="21"/>
+        </w:rPr>
+        <w:t>:</w:t>
+      </w:r>
+      <w:r>
+        <w:rPr>
+          <w:rFonts w:ascii="Consolas" w:eastAsia="新細明體" w:hAnsi="Consolas" w:cs="新細明體"/>
+          <w:color w:val="B5CEA8"/>
+          <w:kern w:val="0"/>
+          <w:sz w:val="18"/>
+          <w:szCs w:val="21"/>
+        </w:rPr>
+        <w:t>2</w:t>
+      </w:r>
+      <w:r>
+        <w:rPr>
+          <w:rFonts w:ascii="Consolas" w:eastAsia="新細明體" w:hAnsi="Consolas" w:cs="新細明體"/>
+          <w:color w:val="D4D4D4"/>
+          <w:kern w:val="0"/>
+          <w:sz w:val="18"/>
+          <w:szCs w:val="21"/>
+        </w:rPr>
+        <w:t xml:space="preserve">, </w:t>
+      </w:r>
+      <w:r>
+        <w:rPr>
+          <w:rFonts w:ascii="Consolas" w:eastAsia="新細明體" w:hAnsi="Consolas" w:cs="新細明體"/>
+          <w:color w:val="CE9178"/>
+          <w:kern w:val="0"/>
+          <w:sz w:val="18"/>
+          <w:szCs w:val="21"/>
+        </w:rPr>
+        <w:t>"Rachel"</w:t>
+      </w:r>
+      <w:r>
+        <w:rPr>
+          <w:rFonts w:ascii="Consolas" w:eastAsia="新細明體" w:hAnsi="Consolas" w:cs="新細明體"/>
+          <w:color w:val="D4D4D4"/>
+          <w:kern w:val="0"/>
+          <w:sz w:val="18"/>
+          <w:szCs w:val="21"/>
+        </w:rPr>
+        <w:t>:</w:t>
+      </w:r>
+      <w:r>
+        <w:rPr>
+          <w:rFonts w:ascii="Consolas" w:eastAsia="新細明體" w:hAnsi="Consolas" w:cs="新細明體"/>
+          <w:color w:val="B5CEA8"/>
+          <w:kern w:val="0"/>
+          <w:sz w:val="18"/>
+          <w:szCs w:val="21"/>
+        </w:rPr>
+        <w:t>3</w:t>
+      </w:r>
+      <w:r>
+        <w:rPr>
+          <w:rFonts w:ascii="Consolas" w:eastAsia="新細明體" w:hAnsi="Consolas" w:cs="新細明體"/>
+          <w:color w:val="D4D4D4"/>
+          <w:kern w:val="0"/>
+          <w:sz w:val="18"/>
+          <w:szCs w:val="21"/>
+        </w:rPr>
+        <w:t xml:space="preserve">, </w:t>
+      </w:r>
+      <w:r>
+        <w:rPr>
+          <w:rFonts w:ascii="Consolas" w:eastAsia="新細明體" w:hAnsi="Consolas" w:cs="新細明體"/>
+          <w:color w:val="CE9178"/>
+          <w:kern w:val="0"/>
+          <w:sz w:val="18"/>
+          <w:szCs w:val="21"/>
+        </w:rPr>
+        <w:t>"Monica"</w:t>
+      </w:r>
+      <w:r>
+        <w:rPr>
+          <w:rFonts w:ascii="Consolas" w:eastAsia="新細明體" w:hAnsi="Consolas" w:cs="新細明體"/>
+          <w:color w:val="D4D4D4"/>
+          <w:kern w:val="0"/>
+          <w:sz w:val="18"/>
+          <w:szCs w:val="21"/>
+        </w:rPr>
+        <w:t>:</w:t>
+      </w:r>
+      <w:r>
+        <w:rPr>
+          <w:rFonts w:ascii="Consolas" w:eastAsia="新細明體" w:hAnsi="Consolas" w:cs="新細明體"/>
+          <w:color w:val="B5CEA8"/>
+          <w:kern w:val="0"/>
+          <w:sz w:val="18"/>
+          <w:szCs w:val="21"/>
+        </w:rPr>
+        <w:t>4</w:t>
+      </w:r>
+      <w:r>
+        <w:rPr>
+          <w:rFonts w:ascii="Consolas" w:eastAsia="新細明體" w:hAnsi="Consolas" w:cs="新細明體"/>
+          <w:color w:val="D4D4D4"/>
+          <w:kern w:val="0"/>
+          <w:sz w:val="18"/>
+          <w:szCs w:val="21"/>
+        </w:rPr>
+        <w:t xml:space="preserve">, </w:t>
+      </w:r>
+      <w:r>
+        <w:rPr>
+          <w:rFonts w:ascii="Consolas" w:eastAsia="新細明體" w:hAnsi="Consolas" w:cs="新細明體"/>
+          <w:color w:val="CE9178"/>
+          <w:kern w:val="0"/>
+          <w:sz w:val="18"/>
+          <w:szCs w:val="21"/>
+        </w:rPr>
+        <w:t>"Phoebe"</w:t>
+      </w:r>
+      <w:r>
+        <w:rPr>
+          <w:rFonts w:ascii="Consolas" w:eastAsia="新細明體" w:hAnsi="Consolas" w:cs="新細明體"/>
+          <w:color w:val="D4D4D4"/>
+          <w:kern w:val="0"/>
+          <w:sz w:val="18"/>
+          <w:szCs w:val="21"/>
+        </w:rPr>
+        <w:t>:</w:t>
+      </w:r>
+      <w:r>
+        <w:rPr>
+          <w:rFonts w:ascii="Consolas" w:eastAsia="新細明體" w:hAnsi="Consolas" w:cs="新細明體"/>
+          <w:color w:val="B5CEA8"/>
+          <w:kern w:val="0"/>
+          <w:sz w:val="18"/>
+          <w:szCs w:val="21"/>
+        </w:rPr>
+        <w:t>5</w:t>
+      </w:r>
+      <w:r>
+        <w:rPr>
+          <w:rFonts w:ascii="Consolas" w:eastAsia="新細明體" w:hAnsi="Consolas" w:cs="新細明體"/>
+          <w:color w:val="D4D4D4"/>
+          <w:kern w:val="0"/>
+          <w:sz w:val="18"/>
+          <w:szCs w:val="21"/>
+        </w:rPr>
+        <w:t xml:space="preserve">, </w:t>
+      </w:r>
+      <w:r>
+        <w:rPr>
+          <w:rFonts w:ascii="Consolas" w:eastAsia="新細明體" w:hAnsi="Consolas" w:cs="新細明體"/>
+          <w:color w:val="CE9178"/>
+          <w:kern w:val="0"/>
+          <w:sz w:val="18"/>
+          <w:szCs w:val="21"/>
+        </w:rPr>
+        <w:t>"Ross"</w:t>
+      </w:r>
+      <w:r>
+        <w:rPr>
+          <w:rFonts w:ascii="Consolas" w:eastAsia="新細明體" w:hAnsi="Consolas" w:cs="新細明體"/>
+          <w:color w:val="D4D4D4"/>
+          <w:kern w:val="0"/>
+          <w:sz w:val="18"/>
+          <w:szCs w:val="21"/>
+        </w:rPr>
+        <w:t>:</w:t>
+      </w:r>
+      <w:r>
+        <w:rPr>
+          <w:rFonts w:ascii="Consolas" w:eastAsia="新細明體" w:hAnsi="Consolas" w:cs="新細明體"/>
+          <w:color w:val="B5CEA8"/>
+          <w:kern w:val="0"/>
+          <w:sz w:val="18"/>
+          <w:szCs w:val="21"/>
+        </w:rPr>
+        <w:t>6</w:t>
+      </w:r>
+      <w:r>
+        <w:rPr>
+          <w:rFonts w:ascii="Consolas" w:eastAsia="新細明體" w:hAnsi="Consolas" w:cs="新細明體"/>
+          <w:color w:val="D4D4D4"/>
+          <w:kern w:val="0"/>
+          <w:sz w:val="18"/>
+          <w:szCs w:val="21"/>
+        </w:rPr>
+        <w:t xml:space="preserve">, </w:t>
+      </w:r>
+      <w:r>
+        <w:rPr>
+          <w:rFonts w:ascii="Consolas" w:eastAsia="新細明體" w:hAnsi="Consolas" w:cs="新細明體"/>
+          <w:color w:val="CE9178"/>
+          <w:kern w:val="0"/>
+          <w:sz w:val="18"/>
+          <w:szCs w:val="21"/>
+        </w:rPr>
+        <w:t>"Jade"</w:t>
+      </w:r>
+      <w:r>
+        <w:rPr>
+          <w:rFonts w:ascii="Consolas" w:eastAsia="新細明體" w:hAnsi="Consolas" w:cs="新細明體"/>
+          <w:color w:val="D4D4D4"/>
+          <w:kern w:val="0"/>
+          <w:sz w:val="18"/>
+          <w:szCs w:val="21"/>
+        </w:rPr>
+        <w:t>:</w:t>
+      </w:r>
+      <w:r>
+        <w:rPr>
+          <w:rFonts w:ascii="Consolas" w:eastAsia="新細明體" w:hAnsi="Consolas" w:cs="新細明體"/>
+          <w:color w:val="B5CEA8"/>
+          <w:kern w:val="0"/>
+          <w:sz w:val="18"/>
+          <w:szCs w:val="21"/>
+        </w:rPr>
+        <w:t>7</w:t>
+      </w:r>
+      <w:r>
+        <w:rPr>
+          <w:rFonts w:ascii="Consolas" w:eastAsia="新細明體" w:hAnsi="Consolas" w:cs="新細明體"/>
+          <w:color w:val="D4D4D4"/>
+          <w:kern w:val="0"/>
+          <w:sz w:val="18"/>
+          <w:szCs w:val="21"/>
+        </w:rPr>
+        <w:t xml:space="preserve">, </w:t>
+      </w:r>
+      <w:r>
+        <w:rPr>
+          <w:rFonts w:ascii="Consolas" w:eastAsia="新細明體" w:hAnsi="Consolas" w:cs="新細明體"/>
+          <w:color w:val="CE9178"/>
+          <w:kern w:val="0"/>
+          <w:sz w:val="18"/>
+          <w:szCs w:val="21"/>
+        </w:rPr>
+        <w:t>"Mona"</w:t>
+      </w:r>
+      <w:r>
+        <w:rPr>
+          <w:rFonts w:ascii="Consolas" w:eastAsia="新細明體" w:hAnsi="Consolas" w:cs="新細明體"/>
+          <w:color w:val="D4D4D4"/>
+          <w:kern w:val="0"/>
+          <w:sz w:val="18"/>
+          <w:szCs w:val="21"/>
+        </w:rPr>
+        <w:t>:</w:t>
+      </w:r>
+      <w:r>
+        <w:rPr>
+          <w:rFonts w:ascii="Consolas" w:eastAsia="新細明體" w:hAnsi="Consolas" w:cs="新細明體"/>
+          <w:color w:val="B5CEA8"/>
+          <w:kern w:val="0"/>
+          <w:sz w:val="18"/>
+          <w:szCs w:val="21"/>
+        </w:rPr>
+        <w:t>8</w:t>
+      </w:r>
+      <w:r>
+        <w:rPr>
+          <w:rFonts w:ascii="Consolas" w:eastAsia="新細明體" w:hAnsi="Consolas" w:cs="新細明體"/>
+          <w:color w:val="D4D4D4"/>
+          <w:kern w:val="0"/>
+          <w:sz w:val="18"/>
+          <w:szCs w:val="21"/>
+        </w:rPr>
+        <w:t xml:space="preserve">, </w:t>
+      </w:r>
+      <w:r>
+        <w:rPr>
+          <w:rFonts w:ascii="Consolas" w:eastAsia="新細明體" w:hAnsi="Consolas" w:cs="新細明體"/>
+          <w:color w:val="CE9178"/>
+          <w:kern w:val="0"/>
+          <w:sz w:val="18"/>
+          <w:szCs w:val="21"/>
+        </w:rPr>
+        <w:t>"Charlie"</w:t>
+      </w:r>
+      <w:r>
+        <w:rPr>
+          <w:rFonts w:ascii="Consolas" w:eastAsia="新細明體" w:hAnsi="Consolas" w:cs="新細明體"/>
+          <w:color w:val="D4D4D4"/>
+          <w:kern w:val="0"/>
+          <w:sz w:val="18"/>
+          <w:szCs w:val="21"/>
+        </w:rPr>
+        <w:t>:</w:t>
+      </w:r>
+      <w:r>
+        <w:rPr>
+          <w:rFonts w:ascii="Consolas" w:eastAsia="新細明體" w:hAnsi="Consolas" w:cs="新細明體"/>
+          <w:color w:val="B5CEA8"/>
+          <w:kern w:val="0"/>
+          <w:sz w:val="18"/>
+          <w:szCs w:val="21"/>
+        </w:rPr>
+        <w:t>9</w:t>
+      </w:r>
+      <w:r>
+        <w:rPr>
+          <w:rFonts w:ascii="Consolas" w:eastAsia="新細明體" w:hAnsi="Consolas" w:cs="新細明體"/>
+          <w:color w:val="D4D4D4"/>
+          <w:kern w:val="0"/>
+          <w:sz w:val="18"/>
+          <w:szCs w:val="21"/>
+        </w:rPr>
+        <w:t>}</w:t>
+      </w:r>
+    </w:p>
+    <w:p>
+      <w:pPr>
+        <w:widowControl/>
+        <w:shd w:val="clear" w:color="auto" w:fill="1E1E1E"/>
+        <w:spacing w:line="285" w:lineRule="atLeast"/>
+        <w:rPr>
+          <w:rFonts w:ascii="Consolas" w:eastAsia="新細明體" w:hAnsi="Consolas" w:cs="新細明體"/>
+          <w:color w:val="D4D4D4"/>
+          <w:kern w:val="0"/>
+          <w:sz w:val="18"/>
+          <w:szCs w:val="21"/>
+        </w:rPr>
+      </w:pPr>
+      <w:r>
+        <w:rPr>
+          <w:rFonts w:ascii="Consolas" w:eastAsia="新細明體" w:hAnsi="Consolas" w:cs="新細明體"/>
+          <w:color w:val="C586C0"/>
+          <w:kern w:val="0"/>
+          <w:sz w:val="18"/>
+          <w:szCs w:val="21"/>
+        </w:rPr>
+        <w:t>if</w:t>
+      </w:r>
+      <w:r>
+        <w:rPr>
+          <w:rFonts w:ascii="Consolas" w:eastAsia="新細明體" w:hAnsi="Consolas" w:cs="新細明體"/>
+          <w:color w:val="D4D4D4"/>
+          <w:kern w:val="0"/>
+          <w:sz w:val="18"/>
+          <w:szCs w:val="21"/>
+        </w:rPr>
+        <w:t>(</w:t>
+      </w:r>
+      <w:r>
+        <w:rPr>
+          <w:rFonts w:ascii="Consolas" w:eastAsia="新細明體" w:hAnsi="Consolas" w:cs="新細明體"/>
+          <w:color w:val="9CDCFE"/>
+          <w:kern w:val="0"/>
+          <w:sz w:val="18"/>
+          <w:szCs w:val="21"/>
+        </w:rPr>
+        <w:t>speaker</w:t>
+      </w:r>
+      <w:r>
+        <w:rPr>
+          <w:rFonts w:ascii="Consolas" w:eastAsia="新細明體" w:hAnsi="Consolas" w:cs="新細明體"/>
+          <w:color w:val="D4D4D4"/>
+          <w:kern w:val="0"/>
+          <w:sz w:val="18"/>
+          <w:szCs w:val="21"/>
+        </w:rPr>
+        <w:t xml:space="preserve"> </w:t>
+      </w:r>
+      <w:r>
+        <w:rPr>
+          <w:rFonts w:ascii="Consolas" w:eastAsia="新細明體" w:hAnsi="Consolas" w:cs="新細明體"/>
+          <w:color w:val="569CD6"/>
+          <w:kern w:val="0"/>
+          <w:sz w:val="18"/>
+          <w:szCs w:val="21"/>
+        </w:rPr>
+        <w:t>in</w:t>
+      </w:r>
+      <w:r>
+        <w:rPr>
+          <w:rFonts w:ascii="Consolas" w:eastAsia="新細明體" w:hAnsi="Consolas" w:cs="新細明體"/>
+          <w:color w:val="D4D4D4"/>
+          <w:kern w:val="0"/>
+          <w:sz w:val="18"/>
+          <w:szCs w:val="21"/>
+        </w:rPr>
+        <w:t xml:space="preserve"> </w:t>
+      </w:r>
+      <w:r>
+        <w:rPr>
+          <w:rFonts w:ascii="Consolas" w:eastAsia="新細明體" w:hAnsi="Consolas" w:cs="新細明體"/>
+          <w:color w:val="9CDCFE"/>
+          <w:kern w:val="0"/>
+          <w:sz w:val="18"/>
+          <w:szCs w:val="21"/>
+        </w:rPr>
+        <w:t>s2idx</w:t>
+      </w:r>
+      <w:r>
+        <w:rPr>
+          <w:rFonts w:ascii="Consolas" w:eastAsia="新細明體" w:hAnsi="Consolas" w:cs="新細明體"/>
+          <w:color w:val="D4D4D4"/>
+          <w:kern w:val="0"/>
+          <w:sz w:val="18"/>
+          <w:szCs w:val="21"/>
+        </w:rPr>
+        <w:t>):</w:t>
+      </w:r>
+    </w:p>
+    <w:p>
+      <w:pPr>
+        <w:widowControl/>
+        <w:shd w:val="clear" w:color="auto" w:fill="1E1E1E"/>
+        <w:spacing w:line="285" w:lineRule="atLeast"/>
+        <w:rPr>
+          <w:rFonts w:ascii="Consolas" w:eastAsia="新細明體" w:hAnsi="Consolas" w:cs="新細明體"/>
+          <w:color w:val="D4D4D4"/>
+          <w:kern w:val="0"/>
+          <w:sz w:val="18"/>
+          <w:szCs w:val="21"/>
+        </w:rPr>
+      </w:pPr>
+      <w:r>
+        <w:rPr>
+          <w:rFonts w:ascii="Consolas" w:eastAsia="新細明體" w:hAnsi="Consolas" w:cs="新細明體"/>
+          <w:color w:val="D4D4D4"/>
+          <w:kern w:val="0"/>
+          <w:sz w:val="18"/>
+          <w:szCs w:val="21"/>
+        </w:rPr>
+        <w:t xml:space="preserve">        </w:t>
+      </w:r>
+      <w:proofErr w:type="spellStart"/>
+      <w:r>
+        <w:rPr>
+          <w:rFonts w:ascii="Consolas" w:eastAsia="新細明體" w:hAnsi="Consolas" w:cs="新細明體"/>
+          <w:color w:val="9CDCFE"/>
+          <w:kern w:val="0"/>
+          <w:sz w:val="18"/>
+          <w:szCs w:val="21"/>
+        </w:rPr>
+        <w:t>idx</w:t>
+      </w:r>
+      <w:proofErr w:type="spellEnd"/>
+      <w:r>
+        <w:rPr>
+          <w:rFonts w:ascii="Consolas" w:eastAsia="新細明體" w:hAnsi="Consolas" w:cs="新細明體"/>
+          <w:color w:val="D4D4D4"/>
+          <w:kern w:val="0"/>
+          <w:sz w:val="18"/>
+          <w:szCs w:val="21"/>
+        </w:rPr>
+        <w:t xml:space="preserve"> = </w:t>
+      </w:r>
+      <w:r>
+        <w:rPr>
+          <w:rFonts w:ascii="Consolas" w:eastAsia="新細明體" w:hAnsi="Consolas" w:cs="新細明體"/>
+          <w:color w:val="9CDCFE"/>
+          <w:kern w:val="0"/>
+          <w:sz w:val="18"/>
+          <w:szCs w:val="21"/>
+        </w:rPr>
+        <w:t>s2idx</w:t>
+      </w:r>
+      <w:r>
+        <w:rPr>
+          <w:rFonts w:ascii="Consolas" w:eastAsia="新細明體" w:hAnsi="Consolas" w:cs="新細明體"/>
+          <w:color w:val="D4D4D4"/>
+          <w:kern w:val="0"/>
+          <w:sz w:val="18"/>
+          <w:szCs w:val="21"/>
+        </w:rPr>
+        <w:t>[</w:t>
+      </w:r>
+      <w:r>
+        <w:rPr>
+          <w:rFonts w:ascii="Consolas" w:eastAsia="新細明體" w:hAnsi="Consolas" w:cs="新細明體"/>
+          <w:color w:val="9CDCFE"/>
+          <w:kern w:val="0"/>
+          <w:sz w:val="18"/>
+          <w:szCs w:val="21"/>
+        </w:rPr>
+        <w:t>speaker</w:t>
+      </w:r>
+      <w:r>
+        <w:rPr>
+          <w:rFonts w:ascii="Consolas" w:eastAsia="新細明體" w:hAnsi="Consolas" w:cs="新細明體"/>
+          <w:color w:val="D4D4D4"/>
+          <w:kern w:val="0"/>
+          <w:sz w:val="18"/>
+          <w:szCs w:val="21"/>
+        </w:rPr>
+        <w:t>]</w:t>
+      </w:r>
+    </w:p>
+    <w:p>
+      <w:pPr>
+        <w:widowControl/>
+        <w:shd w:val="clear" w:color="auto" w:fill="1E1E1E"/>
+        <w:spacing w:line="285" w:lineRule="atLeast"/>
+        <w:rPr>
+          <w:rFonts w:ascii="Consolas" w:eastAsia="新細明體" w:hAnsi="Consolas" w:cs="新細明體"/>
+          <w:color w:val="D4D4D4"/>
           <w:kern w:val="0"/>
           <w:sz w:val="18"/>
           <w:szCs w:val="21"/>
@@ -2105,165 +4428,188 @@
           <w:sz w:val="18"/>
           <w:szCs w:val="21"/>
         </w:rPr>
-        <w:t>return</w:t>
-      </w:r>
-      <w:r>
-        <w:rPr>
-          <w:rFonts w:ascii="Consolas" w:eastAsia="新細明體" w:hAnsi="Consolas" w:cs="新細明體"/>
-          <w:color w:val="D4D4D4"/>
-          <w:kern w:val="0"/>
-          <w:sz w:val="18"/>
-          <w:szCs w:val="21"/>
-        </w:rPr>
-        <w:t xml:space="preserve"> </w:t>
-      </w:r>
-      <w:proofErr w:type="spellStart"/>
-      <w:r>
-        <w:rPr>
-          <w:rFonts w:ascii="Consolas" w:eastAsia="新細明體" w:hAnsi="Consolas" w:cs="新細明體"/>
-          <w:color w:val="9CDCFE"/>
-          <w:kern w:val="0"/>
-          <w:sz w:val="18"/>
-          <w:szCs w:val="21"/>
-        </w:rPr>
-        <w:t>train_dl</w:t>
-      </w:r>
-      <w:proofErr w:type="spellEnd"/>
-      <w:r>
-        <w:rPr>
-          <w:rFonts w:ascii="Consolas" w:eastAsia="新細明體" w:hAnsi="Consolas" w:cs="新細明體"/>
-          <w:color w:val="D4D4D4"/>
-          <w:kern w:val="0"/>
-          <w:sz w:val="18"/>
-          <w:szCs w:val="21"/>
-        </w:rPr>
-        <w:t xml:space="preserve">, </w:t>
-      </w:r>
-      <w:proofErr w:type="spellStart"/>
-      <w:r>
-        <w:rPr>
-          <w:rFonts w:ascii="Consolas" w:eastAsia="新細明體" w:hAnsi="Consolas" w:cs="新細明體"/>
-          <w:color w:val="9CDCFE"/>
-          <w:kern w:val="0"/>
-          <w:sz w:val="18"/>
-          <w:szCs w:val="21"/>
-        </w:rPr>
-        <w:t>dev_dl</w:t>
-      </w:r>
-      <w:proofErr w:type="spellEnd"/>
-    </w:p>
-    <w:p>
-      <w:pPr>
-        <w:rPr>
-          <w:rFonts w:ascii="Times New Roman" w:hAnsi="Times New Roman" w:cs="Times New Roman" w:hint="eastAsia"/>
-        </w:rPr>
-      </w:pPr>
-    </w:p>
-    <w:p>
-      <w:pPr>
-        <w:rPr>
-          <w:rFonts w:ascii="Times New Roman" w:hAnsi="Times New Roman" w:cs="Times New Roman"/>
-        </w:rPr>
-      </w:pPr>
-      <w:r>
-        <w:rPr>
-          <w:rFonts w:ascii="Times New Roman" w:hAnsi="Times New Roman" w:cs="Times New Roman"/>
-        </w:rPr>
-        <w:t xml:space="preserve">2. Have you tried </w:t>
-      </w:r>
-      <w:proofErr w:type="spellStart"/>
-      <w:r>
-        <w:rPr>
-          <w:rFonts w:ascii="Times New Roman" w:hAnsi="Times New Roman" w:cs="Times New Roman"/>
-        </w:rPr>
-        <w:t>pretrain</w:t>
-      </w:r>
-      <w:proofErr w:type="spellEnd"/>
-      <w:r>
-        <w:rPr>
-          <w:rFonts w:ascii="Times New Roman" w:hAnsi="Times New Roman" w:cs="Times New Roman"/>
-        </w:rPr>
-        <w:t xml:space="preserve"> word embedding?( e.g. Glove or Word2vec).What is the </w:t>
-      </w:r>
-      <w:r>
-        <w:rPr>
-          <w:rFonts w:ascii="Times New Roman" w:hAnsi="Times New Roman" w:cs="Times New Roman"/>
-        </w:rPr>
-        <w:lastRenderedPageBreak/>
-        <w:t>influence of   the result after you using them?(30%)</w:t>
-      </w:r>
-    </w:p>
-    <w:p>
-      <w:pPr>
-        <w:rPr>
-          <w:rFonts w:ascii="Times New Roman" w:hAnsi="Times New Roman" w:cs="Times New Roman"/>
-        </w:rPr>
-      </w:pPr>
-    </w:p>
-    <w:p>
-      <w:pPr>
-        <w:rPr>
-          <w:rFonts w:ascii="Times New Roman" w:hAnsi="Times New Roman" w:cs="Times New Roman"/>
-        </w:rPr>
-      </w:pPr>
-      <w:r>
-        <w:rPr>
-          <w:rFonts w:ascii="Times New Roman" w:hAnsi="Times New Roman" w:cs="Times New Roman"/>
-        </w:rPr>
-        <w:t>3. Have you tried attention on your model? What is the influence of the result after you using them? Which text your model attention on when it predict the emotion?(30%)</w:t>
-      </w:r>
-    </w:p>
-    <w:p>
-      <w:pPr>
-        <w:rPr>
-          <w:rFonts w:ascii="Times New Roman" w:hAnsi="Times New Roman" w:cs="Times New Roman"/>
-        </w:rPr>
-      </w:pPr>
-    </w:p>
-    <w:p>
-      <w:pPr>
-        <w:rPr>
-          <w:rFonts w:ascii="Times New Roman" w:hAnsi="Times New Roman" w:cs="Times New Roman"/>
-        </w:rPr>
-      </w:pPr>
-      <w:r>
-        <w:rPr>
-          <w:rFonts w:ascii="Times New Roman" w:hAnsi="Times New Roman" w:cs="Times New Roman"/>
-        </w:rPr>
-        <w:t>4.Have you used other information form dataset to improve your model performance?(e.g. Speaker) What is the influence of the result after you using them?(10%)</w:t>
-      </w:r>
-    </w:p>
-    <w:p>
-      <w:pPr>
-        <w:rPr>
-          <w:rFonts w:ascii="Times New Roman" w:hAnsi="Times New Roman" w:cs="Times New Roman" w:hint="eastAsia"/>
-        </w:rPr>
-      </w:pPr>
-      <w:proofErr w:type="spellStart"/>
-      <w:r>
-        <w:rPr>
-          <w:rFonts w:ascii="Times New Roman" w:hAnsi="Times New Roman" w:cs="Times New Roman"/>
-        </w:rPr>
-        <w:t>A</w:t>
-      </w:r>
-      <w:r>
-        <w:rPr>
-          <w:rFonts w:ascii="Times New Roman" w:hAnsi="Times New Roman" w:cs="Times New Roman" w:hint="eastAsia"/>
-        </w:rPr>
-        <w:t>ns</w:t>
-      </w:r>
-      <w:proofErr w:type="spellEnd"/>
-      <w:r>
-        <w:rPr>
-          <w:rFonts w:ascii="Times New Roman" w:hAnsi="Times New Roman" w:cs="Times New Roman" w:hint="eastAsia"/>
-        </w:rPr>
-        <w:t xml:space="preserve">: Yes, I add speaker into </w:t>
-      </w:r>
-    </w:p>
-    <w:p>
-      <w:pPr>
-        <w:rPr>
-          <w:rFonts w:ascii="Times New Roman" w:hAnsi="Times New Roman" w:cs="Times New Roman" w:hint="eastAsia"/>
+        <w:t>else</w:t>
+      </w:r>
+      <w:r>
+        <w:rPr>
+          <w:rFonts w:ascii="Consolas" w:eastAsia="新細明體" w:hAnsi="Consolas" w:cs="新細明體"/>
+          <w:color w:val="D4D4D4"/>
+          <w:kern w:val="0"/>
+          <w:sz w:val="18"/>
+          <w:szCs w:val="21"/>
+        </w:rPr>
+        <w:t>:</w:t>
+      </w:r>
+    </w:p>
+    <w:p>
+      <w:pPr>
+        <w:widowControl/>
+        <w:shd w:val="clear" w:color="auto" w:fill="1E1E1E"/>
+        <w:tabs>
+          <w:tab w:val="left" w:pos="2079"/>
+        </w:tabs>
+        <w:spacing w:line="285" w:lineRule="atLeast"/>
+        <w:rPr>
+          <w:rFonts w:ascii="Consolas" w:eastAsia="新細明體" w:hAnsi="Consolas" w:cs="新細明體"/>
+          <w:color w:val="D4D4D4"/>
+          <w:kern w:val="0"/>
+          <w:sz w:val="18"/>
+          <w:szCs w:val="21"/>
+        </w:rPr>
+      </w:pPr>
+      <w:r>
+        <w:rPr>
+          <w:rFonts w:ascii="Consolas" w:eastAsia="新細明體" w:hAnsi="Consolas" w:cs="新細明體"/>
+          <w:color w:val="D4D4D4"/>
+          <w:kern w:val="0"/>
+          <w:sz w:val="18"/>
+          <w:szCs w:val="21"/>
+        </w:rPr>
+        <w:t xml:space="preserve">        </w:t>
+      </w:r>
+      <w:proofErr w:type="spellStart"/>
+      <w:r>
+        <w:rPr>
+          <w:rFonts w:ascii="Consolas" w:eastAsia="新細明體" w:hAnsi="Consolas" w:cs="新細明體"/>
+          <w:color w:val="9CDCFE"/>
+          <w:kern w:val="0"/>
+          <w:sz w:val="18"/>
+          <w:szCs w:val="21"/>
+        </w:rPr>
+        <w:t>idx</w:t>
+      </w:r>
+      <w:proofErr w:type="spellEnd"/>
+      <w:r>
+        <w:rPr>
+          <w:rFonts w:ascii="Consolas" w:eastAsia="新細明體" w:hAnsi="Consolas" w:cs="新細明體"/>
+          <w:color w:val="D4D4D4"/>
+          <w:kern w:val="0"/>
+          <w:sz w:val="18"/>
+          <w:szCs w:val="21"/>
+        </w:rPr>
+        <w:t xml:space="preserve"> = </w:t>
+      </w:r>
+      <w:r>
+        <w:rPr>
+          <w:rFonts w:ascii="Consolas" w:eastAsia="新細明體" w:hAnsi="Consolas" w:cs="新細明體"/>
+          <w:color w:val="B5CEA8"/>
+          <w:kern w:val="0"/>
+          <w:sz w:val="18"/>
+          <w:szCs w:val="21"/>
+        </w:rPr>
+        <w:t>10</w:t>
+      </w:r>
+      <w:r>
+        <w:rPr>
+          <w:rFonts w:ascii="Consolas" w:eastAsia="新細明體" w:hAnsi="Consolas" w:cs="新細明體"/>
+          <w:color w:val="B5CEA8"/>
+          <w:kern w:val="0"/>
+          <w:sz w:val="18"/>
+          <w:szCs w:val="21"/>
+        </w:rPr>
+        <w:tab/>
+      </w:r>
+    </w:p>
+    <w:p>
+      <w:pPr>
+        <w:widowControl/>
+        <w:shd w:val="clear" w:color="auto" w:fill="1E1E1E"/>
+        <w:spacing w:line="285" w:lineRule="atLeast"/>
+        <w:rPr>
+          <w:rFonts w:ascii="Consolas" w:eastAsia="新細明體" w:hAnsi="Consolas" w:cs="新細明體"/>
+          <w:color w:val="D4D4D4"/>
+          <w:kern w:val="0"/>
+          <w:sz w:val="21"/>
+          <w:szCs w:val="21"/>
+        </w:rPr>
+      </w:pPr>
+      <w:r>
+        <w:rPr>
+          <w:rFonts w:ascii="Consolas" w:eastAsia="新細明體" w:hAnsi="Consolas" w:cs="新細明體"/>
+          <w:color w:val="D4D4D4"/>
+          <w:kern w:val="0"/>
+          <w:sz w:val="21"/>
+          <w:szCs w:val="21"/>
+        </w:rPr>
+        <w:t xml:space="preserve">    </w:t>
+      </w:r>
+      <w:proofErr w:type="spellStart"/>
+      <w:r>
+        <w:rPr>
+          <w:rFonts w:ascii="Consolas" w:eastAsia="新細明體" w:hAnsi="Consolas" w:cs="新細明體"/>
+          <w:color w:val="9CDCFE"/>
+          <w:kern w:val="0"/>
+          <w:sz w:val="21"/>
+          <w:szCs w:val="21"/>
+        </w:rPr>
+        <w:t>encoded</w:t>
+      </w:r>
+      <w:r>
+        <w:rPr>
+          <w:rFonts w:ascii="Consolas" w:eastAsia="新細明體" w:hAnsi="Consolas" w:cs="新細明體"/>
+          <w:color w:val="D4D4D4"/>
+          <w:kern w:val="0"/>
+          <w:sz w:val="21"/>
+          <w:szCs w:val="21"/>
+        </w:rPr>
+        <w:t>.insert</w:t>
+      </w:r>
+      <w:proofErr w:type="spellEnd"/>
+      <w:r>
+        <w:rPr>
+          <w:rFonts w:ascii="Consolas" w:eastAsia="新細明體" w:hAnsi="Consolas" w:cs="新細明體"/>
+          <w:color w:val="D4D4D4"/>
+          <w:kern w:val="0"/>
+          <w:sz w:val="21"/>
+          <w:szCs w:val="21"/>
+        </w:rPr>
+        <w:t>(</w:t>
+      </w:r>
+      <w:r>
+        <w:rPr>
+          <w:rFonts w:ascii="Consolas" w:eastAsia="新細明體" w:hAnsi="Consolas" w:cs="新細明體"/>
+          <w:color w:val="B5CEA8"/>
+          <w:kern w:val="0"/>
+          <w:sz w:val="21"/>
+          <w:szCs w:val="21"/>
+        </w:rPr>
+        <w:t>0</w:t>
+      </w:r>
+      <w:r>
+        <w:rPr>
+          <w:rFonts w:ascii="Consolas" w:eastAsia="新細明體" w:hAnsi="Consolas" w:cs="新細明體"/>
+          <w:color w:val="D4D4D4"/>
+          <w:kern w:val="0"/>
+          <w:sz w:val="21"/>
+          <w:szCs w:val="21"/>
+        </w:rPr>
+        <w:t>,</w:t>
+      </w:r>
+      <w:r>
+        <w:rPr>
+          <w:rFonts w:ascii="Consolas" w:eastAsia="新細明體" w:hAnsi="Consolas" w:cs="新細明體"/>
+          <w:color w:val="9CDCFE"/>
+          <w:kern w:val="0"/>
+          <w:sz w:val="21"/>
+          <w:szCs w:val="21"/>
+        </w:rPr>
+        <w:t>idx</w:t>
+      </w:r>
+      <w:r>
+        <w:rPr>
+          <w:rFonts w:ascii="Consolas" w:eastAsia="新細明體" w:hAnsi="Consolas" w:cs="新細明體"/>
+          <w:color w:val="D4D4D4"/>
+          <w:kern w:val="0"/>
+          <w:sz w:val="21"/>
+          <w:szCs w:val="21"/>
+        </w:rPr>
+        <w:t>)</w:t>
+      </w:r>
+    </w:p>
+    <w:p>
+      <w:pPr>
+        <w:rPr>
+          <w:rFonts w:ascii="Times New Roman" w:hAnsi="Times New Roman" w:cs="Times New Roman"/>
         </w:rPr>
       </w:pPr>
     </w:p>
@@ -2909,6 +5255,7 @@
   <w:style w:type="character" w:default="1" w:styleId="a0">
     <w:name w:val="Default Paragraph Font"/>
     <w:uiPriority w:val="1"/>
+    <w:semiHidden/>
     <w:unhideWhenUsed/>
   </w:style>
   <w:style w:type="table" w:default="1" w:styleId="a1">

</xml_diff>

<commit_message>
add glove pretrain embedding and move cross validation outside rnn model
</commit_message>
<xml_diff>
--- a/hw2-sentiment-analysis/report.docx
+++ b/hw2-sentiment-analysis/report.docx
@@ -65,7 +65,31 @@
         <w:rPr>
           <w:rFonts w:ascii="Times New Roman" w:hAnsi="Times New Roman" w:cs="Times New Roman"/>
         </w:rPr>
-        <w:t>How did you do to preprocess your data from dataset ?    The distribution of the emotion is unbalance, what did you do to improve the accuracy on  those emotion which are in small scale?(30%)</w:t>
+        <w:t>How did you do to preproc</w:t>
+      </w:r>
+      <w:r>
+        <w:rPr>
+          <w:rFonts w:ascii="Times New Roman" w:hAnsi="Times New Roman" w:cs="Times New Roman"/>
+        </w:rPr>
+        <w:t xml:space="preserve">ess your data from dataset? </w:t>
+      </w:r>
+      <w:r>
+        <w:rPr>
+          <w:rFonts w:ascii="Times New Roman" w:hAnsi="Times New Roman" w:cs="Times New Roman"/>
+        </w:rPr>
+        <w:t>The distribution of the emotion is unbalance, what did you do to improve the accuracy on</w:t>
+      </w:r>
+      <w:r>
+        <w:rPr>
+          <w:rFonts w:ascii="Times New Roman" w:hAnsi="Times New Roman" w:cs="Times New Roman"/>
+        </w:rPr>
+        <w:t xml:space="preserve"> </w:t>
+      </w:r>
+      <w:r>
+        <w:rPr>
+          <w:rFonts w:ascii="Times New Roman" w:hAnsi="Times New Roman" w:cs="Times New Roman"/>
+        </w:rPr>
+        <w:t>those emotion which are in small scale?(30%)</w:t>
       </w:r>
     </w:p>
     <w:p>
@@ -160,17 +184,17 @@
           <w:rFonts w:ascii="Consolas" w:eastAsia="新細明體" w:hAnsi="Consolas" w:cs="新細明體"/>
           <w:color w:val="D4D4D4"/>
           <w:kern w:val="0"/>
-          <w:sz w:val="21"/>
-          <w:szCs w:val="21"/>
-        </w:rPr>
-      </w:pPr>
-      <w:proofErr w:type="spellStart"/>
-      <w:r>
-        <w:rPr>
-          <w:rFonts w:ascii="Consolas" w:eastAsia="新細明體" w:hAnsi="Consolas" w:cs="新細明體"/>
-          <w:color w:val="9CDCFE"/>
-          <w:kern w:val="0"/>
-          <w:sz w:val="21"/>
+          <w:sz w:val="18"/>
+          <w:szCs w:val="21"/>
+        </w:rPr>
+      </w:pPr>
+      <w:proofErr w:type="spellStart"/>
+      <w:r>
+        <w:rPr>
+          <w:rFonts w:ascii="Consolas" w:eastAsia="新細明體" w:hAnsi="Consolas" w:cs="新細明體"/>
+          <w:color w:val="9CDCFE"/>
+          <w:kern w:val="0"/>
+          <w:sz w:val="18"/>
           <w:szCs w:val="21"/>
         </w:rPr>
         <w:t>dimension_model</w:t>
@@ -181,7 +205,7 @@
           <w:rFonts w:ascii="Consolas" w:eastAsia="新細明體" w:hAnsi="Consolas" w:cs="新細明體"/>
           <w:color w:val="D4D4D4"/>
           <w:kern w:val="0"/>
-          <w:sz w:val="21"/>
+          <w:sz w:val="18"/>
           <w:szCs w:val="21"/>
         </w:rPr>
         <w:t xml:space="preserve"> = </w:t>
@@ -191,10 +215,10 @@
           <w:rFonts w:ascii="Consolas" w:eastAsia="新細明體" w:hAnsi="Consolas" w:cs="新細明體"/>
           <w:color w:val="B5CEA8"/>
           <w:kern w:val="0"/>
-          <w:sz w:val="21"/>
-          <w:szCs w:val="21"/>
-        </w:rPr>
-        <w:t>128</w:t>
+          <w:sz w:val="18"/>
+          <w:szCs w:val="21"/>
+        </w:rPr>
+        <w:t>300</w:t>
       </w:r>
     </w:p>
     <w:p>
@@ -206,17 +230,17 @@
           <w:rFonts w:ascii="Consolas" w:eastAsia="新細明體" w:hAnsi="Consolas" w:cs="新細明體"/>
           <w:color w:val="D4D4D4"/>
           <w:kern w:val="0"/>
-          <w:sz w:val="21"/>
-          <w:szCs w:val="21"/>
-        </w:rPr>
-      </w:pPr>
-      <w:proofErr w:type="spellStart"/>
-      <w:r>
-        <w:rPr>
-          <w:rFonts w:ascii="Consolas" w:eastAsia="新細明體" w:hAnsi="Consolas" w:cs="新細明體"/>
-          <w:color w:val="9CDCFE"/>
-          <w:kern w:val="0"/>
-          <w:sz w:val="21"/>
+          <w:sz w:val="18"/>
+          <w:szCs w:val="21"/>
+        </w:rPr>
+      </w:pPr>
+      <w:proofErr w:type="spellStart"/>
+      <w:r>
+        <w:rPr>
+          <w:rFonts w:ascii="Consolas" w:eastAsia="新細明體" w:hAnsi="Consolas" w:cs="新細明體"/>
+          <w:color w:val="9CDCFE"/>
+          <w:kern w:val="0"/>
+          <w:sz w:val="18"/>
           <w:szCs w:val="21"/>
         </w:rPr>
         <w:t>num_layers</w:t>
@@ -227,7 +251,7 @@
           <w:rFonts w:ascii="Consolas" w:eastAsia="新細明體" w:hAnsi="Consolas" w:cs="新細明體"/>
           <w:color w:val="D4D4D4"/>
           <w:kern w:val="0"/>
-          <w:sz w:val="21"/>
+          <w:sz w:val="18"/>
           <w:szCs w:val="21"/>
         </w:rPr>
         <w:t xml:space="preserve"> = </w:t>
@@ -237,7 +261,7 @@
           <w:rFonts w:ascii="Consolas" w:eastAsia="新細明體" w:hAnsi="Consolas" w:cs="新細明體"/>
           <w:color w:val="B5CEA8"/>
           <w:kern w:val="0"/>
-          <w:sz w:val="21"/>
+          <w:sz w:val="18"/>
           <w:szCs w:val="21"/>
         </w:rPr>
         <w:t>5</w:t>
@@ -252,17 +276,17 @@
           <w:rFonts w:ascii="Consolas" w:eastAsia="新細明體" w:hAnsi="Consolas" w:cs="新細明體"/>
           <w:color w:val="D4D4D4"/>
           <w:kern w:val="0"/>
-          <w:sz w:val="21"/>
-          <w:szCs w:val="21"/>
-        </w:rPr>
-      </w:pPr>
-      <w:proofErr w:type="spellStart"/>
-      <w:r>
-        <w:rPr>
-          <w:rFonts w:ascii="Consolas" w:eastAsia="新細明體" w:hAnsi="Consolas" w:cs="新細明體"/>
-          <w:color w:val="9CDCFE"/>
-          <w:kern w:val="0"/>
-          <w:sz w:val="21"/>
+          <w:sz w:val="18"/>
+          <w:szCs w:val="21"/>
+        </w:rPr>
+      </w:pPr>
+      <w:proofErr w:type="spellStart"/>
+      <w:r>
+        <w:rPr>
+          <w:rFonts w:ascii="Consolas" w:eastAsia="新細明體" w:hAnsi="Consolas" w:cs="新細明體"/>
+          <w:color w:val="9CDCFE"/>
+          <w:kern w:val="0"/>
+          <w:sz w:val="18"/>
           <w:szCs w:val="21"/>
         </w:rPr>
         <w:t>hidden_size</w:t>
@@ -273,7 +297,7 @@
           <w:rFonts w:ascii="Consolas" w:eastAsia="新細明體" w:hAnsi="Consolas" w:cs="新細明體"/>
           <w:color w:val="D4D4D4"/>
           <w:kern w:val="0"/>
-          <w:sz w:val="21"/>
+          <w:sz w:val="18"/>
           <w:szCs w:val="21"/>
         </w:rPr>
         <w:t xml:space="preserve"> = </w:t>
@@ -283,10 +307,10 @@
           <w:rFonts w:ascii="Consolas" w:eastAsia="新細明體" w:hAnsi="Consolas" w:cs="新細明體"/>
           <w:color w:val="B5CEA8"/>
           <w:kern w:val="0"/>
-          <w:sz w:val="21"/>
-          <w:szCs w:val="21"/>
-        </w:rPr>
-        <w:t>60</w:t>
+          <w:sz w:val="18"/>
+          <w:szCs w:val="21"/>
+        </w:rPr>
+        <w:t>100</w:t>
       </w:r>
     </w:p>
     <w:p>
@@ -298,17 +322,17 @@
           <w:rFonts w:ascii="Consolas" w:eastAsia="新細明體" w:hAnsi="Consolas" w:cs="新細明體"/>
           <w:color w:val="D4D4D4"/>
           <w:kern w:val="0"/>
-          <w:sz w:val="21"/>
-          <w:szCs w:val="21"/>
-        </w:rPr>
-      </w:pPr>
-      <w:proofErr w:type="spellStart"/>
-      <w:r>
-        <w:rPr>
-          <w:rFonts w:ascii="Consolas" w:eastAsia="新細明體" w:hAnsi="Consolas" w:cs="新細明體"/>
-          <w:color w:val="9CDCFE"/>
-          <w:kern w:val="0"/>
-          <w:sz w:val="21"/>
+          <w:sz w:val="18"/>
+          <w:szCs w:val="21"/>
+        </w:rPr>
+      </w:pPr>
+      <w:proofErr w:type="spellStart"/>
+      <w:r>
+        <w:rPr>
+          <w:rFonts w:ascii="Consolas" w:eastAsia="新細明體" w:hAnsi="Consolas" w:cs="新細明體"/>
+          <w:color w:val="9CDCFE"/>
+          <w:kern w:val="0"/>
+          <w:sz w:val="18"/>
           <w:szCs w:val="21"/>
         </w:rPr>
         <w:t>linear_hidden_size</w:t>
@@ -319,7 +343,7 @@
           <w:rFonts w:ascii="Consolas" w:eastAsia="新細明體" w:hAnsi="Consolas" w:cs="新細明體"/>
           <w:color w:val="D4D4D4"/>
           <w:kern w:val="0"/>
-          <w:sz w:val="21"/>
+          <w:sz w:val="18"/>
           <w:szCs w:val="21"/>
         </w:rPr>
         <w:t xml:space="preserve"> = </w:t>
@@ -329,7 +353,7 @@
           <w:rFonts w:ascii="Consolas" w:eastAsia="新細明體" w:hAnsi="Consolas" w:cs="新細明體"/>
           <w:color w:val="B5CEA8"/>
           <w:kern w:val="0"/>
-          <w:sz w:val="21"/>
+          <w:sz w:val="18"/>
           <w:szCs w:val="21"/>
         </w:rPr>
         <w:t>30</w:t>
@@ -341,19 +365,19 @@
         <w:shd w:val="clear" w:color="auto" w:fill="1E1E1E"/>
         <w:spacing w:line="285" w:lineRule="atLeast"/>
         <w:rPr>
-          <w:rFonts w:ascii="Consolas" w:eastAsia="新細明體" w:hAnsi="Consolas" w:cs="新細明體" w:hint="eastAsia"/>
-          <w:color w:val="D4D4D4"/>
-          <w:kern w:val="0"/>
-          <w:sz w:val="21"/>
-          <w:szCs w:val="21"/>
-        </w:rPr>
-      </w:pPr>
-      <w:r>
-        <w:rPr>
-          <w:rFonts w:ascii="Consolas" w:eastAsia="新細明體" w:hAnsi="Consolas" w:cs="新細明體"/>
-          <w:color w:val="9CDCFE"/>
-          <w:kern w:val="0"/>
-          <w:sz w:val="21"/>
+          <w:rFonts w:ascii="Consolas" w:eastAsia="新細明體" w:hAnsi="Consolas" w:cs="新細明體"/>
+          <w:color w:val="D4D4D4"/>
+          <w:kern w:val="0"/>
+          <w:sz w:val="18"/>
+          <w:szCs w:val="21"/>
+        </w:rPr>
+      </w:pPr>
+      <w:r>
+        <w:rPr>
+          <w:rFonts w:ascii="Consolas" w:eastAsia="新細明體" w:hAnsi="Consolas" w:cs="新細明體"/>
+          <w:color w:val="9CDCFE"/>
+          <w:kern w:val="0"/>
+          <w:sz w:val="18"/>
           <w:szCs w:val="21"/>
         </w:rPr>
         <w:t>dropout</w:t>
@@ -363,7 +387,7 @@
           <w:rFonts w:ascii="Consolas" w:eastAsia="新細明體" w:hAnsi="Consolas" w:cs="新細明體"/>
           <w:color w:val="D4D4D4"/>
           <w:kern w:val="0"/>
-          <w:sz w:val="21"/>
+          <w:sz w:val="18"/>
           <w:szCs w:val="21"/>
         </w:rPr>
         <w:t xml:space="preserve"> = </w:t>
@@ -373,7 +397,7 @@
           <w:rFonts w:ascii="Consolas" w:eastAsia="新細明體" w:hAnsi="Consolas" w:cs="新細明體"/>
           <w:color w:val="B5CEA8"/>
           <w:kern w:val="0"/>
-          <w:sz w:val="21"/>
+          <w:sz w:val="18"/>
           <w:szCs w:val="21"/>
         </w:rPr>
         <w:t>0.2</w:t>
@@ -518,72 +542,690 @@
       <w:pPr>
         <w:ind w:leftChars="100" w:left="240"/>
         <w:rPr>
+          <w:rFonts w:ascii="Times New Roman" w:hAnsi="Times New Roman" w:cs="Times New Roman"/>
+        </w:rPr>
+      </w:pPr>
+      <w:r>
+        <w:rPr>
+          <w:rFonts w:ascii="Times New Roman" w:hAnsi="Times New Roman" w:cs="Times New Roman"/>
+        </w:rPr>
+        <w:t>(3) Encode</w:t>
+      </w:r>
+      <w:r>
+        <w:rPr>
+          <w:rFonts w:ascii="Times New Roman" w:hAnsi="Times New Roman" w:cs="Times New Roman"/>
+        </w:rPr>
+        <w:t xml:space="preserve"> each utterance into a vector of indexes that represent the word</w:t>
+      </w:r>
+      <w:r>
+        <w:rPr>
+          <w:rFonts w:ascii="Times New Roman" w:hAnsi="Times New Roman" w:cs="Times New Roman"/>
+        </w:rPr>
+        <w:t>s.</w:t>
+      </w:r>
+    </w:p>
+    <w:p>
+      <w:pPr>
+        <w:ind w:leftChars="100" w:left="240"/>
+        <w:rPr>
+          <w:rFonts w:ascii="Times New Roman" w:hAnsi="Times New Roman" w:cs="Times New Roman"/>
+        </w:rPr>
+      </w:pPr>
+      <w:r>
+        <w:rPr>
+          <w:rFonts w:ascii="Times New Roman" w:hAnsi="Times New Roman" w:cs="Times New Roman"/>
+        </w:rPr>
+        <w:t>(4) I have tried to use stemming and lemmatization, but both methods result in a lower f1-score.</w:t>
+      </w:r>
+    </w:p>
+    <w:p>
+      <w:pPr>
+        <w:widowControl/>
+        <w:shd w:val="clear" w:color="auto" w:fill="1E1E1E"/>
+        <w:spacing w:line="240" w:lineRule="atLeast"/>
+        <w:rPr>
+          <w:rFonts w:ascii="Consolas" w:eastAsia="新細明體" w:hAnsi="Consolas" w:cs="新細明體"/>
+          <w:color w:val="D4D4D4"/>
+          <w:kern w:val="0"/>
+          <w:sz w:val="18"/>
+          <w:szCs w:val="21"/>
+        </w:rPr>
+      </w:pPr>
+      <w:proofErr w:type="spellStart"/>
+      <w:r>
+        <w:rPr>
+          <w:rFonts w:ascii="Consolas" w:eastAsia="新細明體" w:hAnsi="Consolas" w:cs="新細明體"/>
+          <w:color w:val="9CDCFE"/>
+          <w:kern w:val="0"/>
+          <w:sz w:val="18"/>
+          <w:szCs w:val="21"/>
+        </w:rPr>
+        <w:t>new_train_set</w:t>
+      </w:r>
+      <w:proofErr w:type="spellEnd"/>
+      <w:r>
+        <w:rPr>
+          <w:rFonts w:ascii="Consolas" w:eastAsia="新細明體" w:hAnsi="Consolas" w:cs="新細明體"/>
+          <w:color w:val="D4D4D4"/>
+          <w:kern w:val="0"/>
+          <w:sz w:val="18"/>
+          <w:szCs w:val="21"/>
+        </w:rPr>
+        <w:t xml:space="preserve"> = []</w:t>
+      </w:r>
+    </w:p>
+    <w:p>
+      <w:pPr>
+        <w:widowControl/>
+        <w:shd w:val="clear" w:color="auto" w:fill="1E1E1E"/>
+        <w:spacing w:line="240" w:lineRule="atLeast"/>
+        <w:rPr>
+          <w:rFonts w:ascii="Consolas" w:eastAsia="新細明體" w:hAnsi="Consolas" w:cs="新細明體"/>
+          <w:color w:val="D4D4D4"/>
+          <w:kern w:val="0"/>
+          <w:sz w:val="18"/>
+          <w:szCs w:val="21"/>
+        </w:rPr>
+      </w:pPr>
+      <w:r>
+        <w:rPr>
+          <w:rFonts w:ascii="Consolas" w:eastAsia="新細明體" w:hAnsi="Consolas" w:cs="新細明體"/>
+          <w:color w:val="C586C0"/>
+          <w:kern w:val="0"/>
+          <w:sz w:val="18"/>
+          <w:szCs w:val="21"/>
+        </w:rPr>
+        <w:t>for</w:t>
+      </w:r>
+      <w:r>
+        <w:rPr>
+          <w:rFonts w:ascii="Consolas" w:eastAsia="新細明體" w:hAnsi="Consolas" w:cs="新細明體"/>
+          <w:color w:val="D4D4D4"/>
+          <w:kern w:val="0"/>
+          <w:sz w:val="18"/>
+          <w:szCs w:val="21"/>
+        </w:rPr>
+        <w:t xml:space="preserve"> </w:t>
+      </w:r>
+      <w:proofErr w:type="spellStart"/>
+      <w:r>
+        <w:rPr>
+          <w:rFonts w:ascii="Consolas" w:eastAsia="新細明體" w:hAnsi="Consolas" w:cs="新細明體"/>
+          <w:color w:val="9CDCFE"/>
+          <w:kern w:val="0"/>
+          <w:sz w:val="18"/>
+          <w:szCs w:val="21"/>
+        </w:rPr>
+        <w:t>label</w:t>
+      </w:r>
+      <w:r>
+        <w:rPr>
+          <w:rFonts w:ascii="Consolas" w:eastAsia="新細明體" w:hAnsi="Consolas" w:cs="新細明體"/>
+          <w:color w:val="D4D4D4"/>
+          <w:kern w:val="0"/>
+          <w:sz w:val="18"/>
+          <w:szCs w:val="21"/>
+        </w:rPr>
+        <w:t>,</w:t>
+      </w:r>
+      <w:r>
+        <w:rPr>
+          <w:rFonts w:ascii="Consolas" w:eastAsia="新細明體" w:hAnsi="Consolas" w:cs="新細明體"/>
+          <w:color w:val="9CDCFE"/>
+          <w:kern w:val="0"/>
+          <w:sz w:val="18"/>
+          <w:szCs w:val="21"/>
+        </w:rPr>
+        <w:t>text</w:t>
+      </w:r>
+      <w:r>
+        <w:rPr>
+          <w:rFonts w:ascii="Consolas" w:eastAsia="新細明體" w:hAnsi="Consolas" w:cs="新細明體"/>
+          <w:color w:val="D4D4D4"/>
+          <w:kern w:val="0"/>
+          <w:sz w:val="18"/>
+          <w:szCs w:val="21"/>
+        </w:rPr>
+        <w:t>,</w:t>
+      </w:r>
+      <w:r>
+        <w:rPr>
+          <w:rFonts w:ascii="Consolas" w:eastAsia="新細明體" w:hAnsi="Consolas" w:cs="新細明體"/>
+          <w:color w:val="9CDCFE"/>
+          <w:kern w:val="0"/>
+          <w:sz w:val="18"/>
+          <w:szCs w:val="21"/>
+        </w:rPr>
+        <w:t>speaker</w:t>
+      </w:r>
+      <w:proofErr w:type="spellEnd"/>
+      <w:r>
+        <w:rPr>
+          <w:rFonts w:ascii="Consolas" w:eastAsia="新細明體" w:hAnsi="Consolas" w:cs="新細明體"/>
+          <w:color w:val="D4D4D4"/>
+          <w:kern w:val="0"/>
+          <w:sz w:val="18"/>
+          <w:szCs w:val="21"/>
+        </w:rPr>
+        <w:t xml:space="preserve"> </w:t>
+      </w:r>
+      <w:r>
+        <w:rPr>
+          <w:rFonts w:ascii="Consolas" w:eastAsia="新細明體" w:hAnsi="Consolas" w:cs="新細明體"/>
+          <w:color w:val="C586C0"/>
+          <w:kern w:val="0"/>
+          <w:sz w:val="18"/>
+          <w:szCs w:val="21"/>
+        </w:rPr>
+        <w:t>in</w:t>
+      </w:r>
+      <w:r>
+        <w:rPr>
+          <w:rFonts w:ascii="Consolas" w:eastAsia="新細明體" w:hAnsi="Consolas" w:cs="新細明體"/>
+          <w:color w:val="D4D4D4"/>
+          <w:kern w:val="0"/>
+          <w:sz w:val="18"/>
+          <w:szCs w:val="21"/>
+        </w:rPr>
+        <w:t xml:space="preserve"> </w:t>
+      </w:r>
+      <w:proofErr w:type="spellStart"/>
+      <w:r>
+        <w:rPr>
+          <w:rFonts w:ascii="Consolas" w:eastAsia="新細明體" w:hAnsi="Consolas" w:cs="新細明體"/>
+          <w:color w:val="9CDCFE"/>
+          <w:kern w:val="0"/>
+          <w:sz w:val="18"/>
+          <w:szCs w:val="21"/>
+        </w:rPr>
+        <w:t>train_set</w:t>
+      </w:r>
+      <w:proofErr w:type="spellEnd"/>
+      <w:r>
+        <w:rPr>
+          <w:rFonts w:ascii="Consolas" w:eastAsia="新細明體" w:hAnsi="Consolas" w:cs="新細明體"/>
+          <w:color w:val="D4D4D4"/>
+          <w:kern w:val="0"/>
+          <w:sz w:val="18"/>
+          <w:szCs w:val="21"/>
+        </w:rPr>
+        <w:t>:</w:t>
+      </w:r>
+    </w:p>
+    <w:p>
+      <w:pPr>
+        <w:widowControl/>
+        <w:shd w:val="clear" w:color="auto" w:fill="1E1E1E"/>
+        <w:spacing w:line="240" w:lineRule="atLeast"/>
+        <w:rPr>
+          <w:rFonts w:ascii="Consolas" w:eastAsia="新細明體" w:hAnsi="Consolas" w:cs="新細明體"/>
+          <w:color w:val="D4D4D4"/>
+          <w:kern w:val="0"/>
+          <w:sz w:val="18"/>
+          <w:szCs w:val="21"/>
+        </w:rPr>
+      </w:pPr>
+      <w:r>
+        <w:rPr>
+          <w:rFonts w:ascii="Consolas" w:eastAsia="新細明體" w:hAnsi="Consolas" w:cs="新細明體"/>
+          <w:color w:val="D4D4D4"/>
+          <w:kern w:val="0"/>
+          <w:sz w:val="18"/>
+          <w:szCs w:val="21"/>
+        </w:rPr>
+        <w:t xml:space="preserve">    </w:t>
+      </w:r>
+      <w:r>
+        <w:rPr>
+          <w:rFonts w:ascii="Consolas" w:eastAsia="新細明體" w:hAnsi="Consolas" w:cs="新細明體"/>
+          <w:color w:val="6A9955"/>
+          <w:kern w:val="0"/>
+          <w:sz w:val="18"/>
+          <w:szCs w:val="21"/>
+        </w:rPr>
+        <w:t>#</w:t>
+      </w:r>
+      <w:proofErr w:type="spellStart"/>
+      <w:r>
+        <w:rPr>
+          <w:rFonts w:ascii="Consolas" w:eastAsia="新細明體" w:hAnsi="Consolas" w:cs="新細明體"/>
+          <w:color w:val="6A9955"/>
+          <w:kern w:val="0"/>
+          <w:sz w:val="18"/>
+          <w:szCs w:val="21"/>
+        </w:rPr>
+        <w:t>newText</w:t>
+      </w:r>
+      <w:proofErr w:type="spellEnd"/>
+      <w:r>
+        <w:rPr>
+          <w:rFonts w:ascii="Consolas" w:eastAsia="新細明體" w:hAnsi="Consolas" w:cs="新細明體"/>
+          <w:color w:val="6A9955"/>
+          <w:kern w:val="0"/>
+          <w:sz w:val="18"/>
+          <w:szCs w:val="21"/>
+        </w:rPr>
+        <w:t xml:space="preserve"> = [</w:t>
+      </w:r>
+      <w:proofErr w:type="spellStart"/>
+      <w:r>
+        <w:rPr>
+          <w:rFonts w:ascii="Consolas" w:eastAsia="新細明體" w:hAnsi="Consolas" w:cs="新細明體"/>
+          <w:color w:val="6A9955"/>
+          <w:kern w:val="0"/>
+          <w:sz w:val="18"/>
+          <w:szCs w:val="21"/>
+        </w:rPr>
+        <w:t>ps.stem</w:t>
+      </w:r>
+      <w:proofErr w:type="spellEnd"/>
+      <w:r>
+        <w:rPr>
+          <w:rFonts w:ascii="Consolas" w:eastAsia="新細明體" w:hAnsi="Consolas" w:cs="新細明體"/>
+          <w:color w:val="6A9955"/>
+          <w:kern w:val="0"/>
+          <w:sz w:val="18"/>
+          <w:szCs w:val="21"/>
+        </w:rPr>
+        <w:t>(w) for w in text]</w:t>
+      </w:r>
+    </w:p>
+    <w:p>
+      <w:pPr>
+        <w:widowControl/>
+        <w:shd w:val="clear" w:color="auto" w:fill="1E1E1E"/>
+        <w:spacing w:line="240" w:lineRule="atLeast"/>
+        <w:rPr>
+          <w:rFonts w:ascii="Consolas" w:eastAsia="新細明體" w:hAnsi="Consolas" w:cs="新細明體"/>
+          <w:color w:val="D4D4D4"/>
+          <w:kern w:val="0"/>
+          <w:sz w:val="18"/>
+          <w:szCs w:val="21"/>
+        </w:rPr>
+      </w:pPr>
+      <w:r>
+        <w:rPr>
+          <w:rFonts w:ascii="Consolas" w:eastAsia="新細明體" w:hAnsi="Consolas" w:cs="新細明體"/>
+          <w:color w:val="D4D4D4"/>
+          <w:kern w:val="0"/>
+          <w:sz w:val="18"/>
+          <w:szCs w:val="21"/>
+        </w:rPr>
+        <w:t xml:space="preserve">    </w:t>
+      </w:r>
+      <w:proofErr w:type="spellStart"/>
+      <w:r>
+        <w:rPr>
+          <w:rFonts w:ascii="Consolas" w:eastAsia="新細明體" w:hAnsi="Consolas" w:cs="新細明體"/>
+          <w:color w:val="9CDCFE"/>
+          <w:kern w:val="0"/>
+          <w:sz w:val="18"/>
+          <w:szCs w:val="21"/>
+        </w:rPr>
+        <w:t>newText</w:t>
+      </w:r>
+      <w:proofErr w:type="spellEnd"/>
+      <w:r>
+        <w:rPr>
+          <w:rFonts w:ascii="Consolas" w:eastAsia="新細明體" w:hAnsi="Consolas" w:cs="新細明體"/>
+          <w:color w:val="D4D4D4"/>
+          <w:kern w:val="0"/>
+          <w:sz w:val="18"/>
+          <w:szCs w:val="21"/>
+        </w:rPr>
+        <w:t xml:space="preserve"> = [</w:t>
+      </w:r>
+      <w:proofErr w:type="spellStart"/>
+      <w:r>
+        <w:rPr>
+          <w:rFonts w:ascii="Consolas" w:eastAsia="新細明體" w:hAnsi="Consolas" w:cs="新細明體"/>
+          <w:color w:val="9CDCFE"/>
+          <w:kern w:val="0"/>
+          <w:sz w:val="18"/>
+          <w:szCs w:val="21"/>
+        </w:rPr>
+        <w:t>lm</w:t>
+      </w:r>
+      <w:r>
+        <w:rPr>
+          <w:rFonts w:ascii="Consolas" w:eastAsia="新細明體" w:hAnsi="Consolas" w:cs="新細明體"/>
+          <w:color w:val="D4D4D4"/>
+          <w:kern w:val="0"/>
+          <w:sz w:val="18"/>
+          <w:szCs w:val="21"/>
+        </w:rPr>
+        <w:t>.lemmatize</w:t>
+      </w:r>
+      <w:proofErr w:type="spellEnd"/>
+      <w:r>
+        <w:rPr>
+          <w:rFonts w:ascii="Consolas" w:eastAsia="新細明體" w:hAnsi="Consolas" w:cs="新細明體"/>
+          <w:color w:val="D4D4D4"/>
+          <w:kern w:val="0"/>
+          <w:sz w:val="18"/>
+          <w:szCs w:val="21"/>
+        </w:rPr>
+        <w:t>(</w:t>
+      </w:r>
+      <w:r>
+        <w:rPr>
+          <w:rFonts w:ascii="Consolas" w:eastAsia="新細明體" w:hAnsi="Consolas" w:cs="新細明體"/>
+          <w:color w:val="9CDCFE"/>
+          <w:kern w:val="0"/>
+          <w:sz w:val="18"/>
+          <w:szCs w:val="21"/>
+        </w:rPr>
+        <w:t>w</w:t>
+      </w:r>
+      <w:r>
+        <w:rPr>
+          <w:rFonts w:ascii="Consolas" w:eastAsia="新細明體" w:hAnsi="Consolas" w:cs="新細明體"/>
+          <w:color w:val="D4D4D4"/>
+          <w:kern w:val="0"/>
+          <w:sz w:val="18"/>
+          <w:szCs w:val="21"/>
+        </w:rPr>
+        <w:t xml:space="preserve">) </w:t>
+      </w:r>
+      <w:r>
+        <w:rPr>
+          <w:rFonts w:ascii="Consolas" w:eastAsia="新細明體" w:hAnsi="Consolas" w:cs="新細明體"/>
+          <w:color w:val="C586C0"/>
+          <w:kern w:val="0"/>
+          <w:sz w:val="18"/>
+          <w:szCs w:val="21"/>
+        </w:rPr>
+        <w:t>for</w:t>
+      </w:r>
+      <w:r>
+        <w:rPr>
+          <w:rFonts w:ascii="Consolas" w:eastAsia="新細明體" w:hAnsi="Consolas" w:cs="新細明體"/>
+          <w:color w:val="D4D4D4"/>
+          <w:kern w:val="0"/>
+          <w:sz w:val="18"/>
+          <w:szCs w:val="21"/>
+        </w:rPr>
+        <w:t xml:space="preserve"> </w:t>
+      </w:r>
+      <w:r>
+        <w:rPr>
+          <w:rFonts w:ascii="Consolas" w:eastAsia="新細明體" w:hAnsi="Consolas" w:cs="新細明體"/>
+          <w:color w:val="9CDCFE"/>
+          <w:kern w:val="0"/>
+          <w:sz w:val="18"/>
+          <w:szCs w:val="21"/>
+        </w:rPr>
+        <w:t>w</w:t>
+      </w:r>
+      <w:r>
+        <w:rPr>
+          <w:rFonts w:ascii="Consolas" w:eastAsia="新細明體" w:hAnsi="Consolas" w:cs="新細明體"/>
+          <w:color w:val="D4D4D4"/>
+          <w:kern w:val="0"/>
+          <w:sz w:val="18"/>
+          <w:szCs w:val="21"/>
+        </w:rPr>
+        <w:t xml:space="preserve"> </w:t>
+      </w:r>
+      <w:r>
+        <w:rPr>
+          <w:rFonts w:ascii="Consolas" w:eastAsia="新細明體" w:hAnsi="Consolas" w:cs="新細明體"/>
+          <w:color w:val="C586C0"/>
+          <w:kern w:val="0"/>
+          <w:sz w:val="18"/>
+          <w:szCs w:val="21"/>
+        </w:rPr>
+        <w:t>in</w:t>
+      </w:r>
+      <w:r>
+        <w:rPr>
+          <w:rFonts w:ascii="Consolas" w:eastAsia="新細明體" w:hAnsi="Consolas" w:cs="新細明體"/>
+          <w:color w:val="D4D4D4"/>
+          <w:kern w:val="0"/>
+          <w:sz w:val="18"/>
+          <w:szCs w:val="21"/>
+        </w:rPr>
+        <w:t xml:space="preserve"> </w:t>
+      </w:r>
+      <w:r>
+        <w:rPr>
+          <w:rFonts w:ascii="Consolas" w:eastAsia="新細明體" w:hAnsi="Consolas" w:cs="新細明體"/>
+          <w:color w:val="9CDCFE"/>
+          <w:kern w:val="0"/>
+          <w:sz w:val="18"/>
+          <w:szCs w:val="21"/>
+        </w:rPr>
+        <w:t>text</w:t>
+      </w:r>
+      <w:r>
+        <w:rPr>
+          <w:rFonts w:ascii="Consolas" w:eastAsia="新細明體" w:hAnsi="Consolas" w:cs="新細明體"/>
+          <w:color w:val="D4D4D4"/>
+          <w:kern w:val="0"/>
+          <w:sz w:val="18"/>
+          <w:szCs w:val="21"/>
+        </w:rPr>
+        <w:t>]</w:t>
+      </w:r>
+    </w:p>
+    <w:p>
+      <w:pPr>
+        <w:widowControl/>
+        <w:shd w:val="clear" w:color="auto" w:fill="1E1E1E"/>
+        <w:spacing w:line="240" w:lineRule="atLeast"/>
+        <w:rPr>
+          <w:rFonts w:ascii="Consolas" w:eastAsia="新細明體" w:hAnsi="Consolas" w:cs="新細明體"/>
+          <w:color w:val="D4D4D4"/>
+          <w:kern w:val="0"/>
+          <w:sz w:val="18"/>
+          <w:szCs w:val="21"/>
+        </w:rPr>
+      </w:pPr>
+      <w:r>
+        <w:rPr>
+          <w:rFonts w:ascii="Consolas" w:eastAsia="新細明體" w:hAnsi="Consolas" w:cs="新細明體"/>
+          <w:color w:val="D4D4D4"/>
+          <w:kern w:val="0"/>
+          <w:sz w:val="18"/>
+          <w:szCs w:val="21"/>
+        </w:rPr>
+        <w:t xml:space="preserve">    </w:t>
+      </w:r>
+      <w:proofErr w:type="spellStart"/>
+      <w:r>
+        <w:rPr>
+          <w:rFonts w:ascii="Consolas" w:eastAsia="新細明體" w:hAnsi="Consolas" w:cs="新細明體"/>
+          <w:color w:val="9CDCFE"/>
+          <w:kern w:val="0"/>
+          <w:sz w:val="18"/>
+          <w:szCs w:val="21"/>
+        </w:rPr>
+        <w:t>new_train_set</w:t>
+      </w:r>
+      <w:r>
+        <w:rPr>
+          <w:rFonts w:ascii="Consolas" w:eastAsia="新細明體" w:hAnsi="Consolas" w:cs="新細明體"/>
+          <w:color w:val="D4D4D4"/>
+          <w:kern w:val="0"/>
+          <w:sz w:val="18"/>
+          <w:szCs w:val="21"/>
+        </w:rPr>
+        <w:t>.</w:t>
+      </w:r>
+      <w:r>
+        <w:rPr>
+          <w:rFonts w:ascii="Consolas" w:eastAsia="新細明體" w:hAnsi="Consolas" w:cs="新細明體"/>
+          <w:color w:val="DCDCAA"/>
+          <w:kern w:val="0"/>
+          <w:sz w:val="18"/>
+          <w:szCs w:val="21"/>
+        </w:rPr>
+        <w:t>append</w:t>
+      </w:r>
+      <w:proofErr w:type="spellEnd"/>
+      <w:r>
+        <w:rPr>
+          <w:rFonts w:ascii="Consolas" w:eastAsia="新細明體" w:hAnsi="Consolas" w:cs="新細明體"/>
+          <w:color w:val="D4D4D4"/>
+          <w:kern w:val="0"/>
+          <w:sz w:val="18"/>
+          <w:szCs w:val="21"/>
+        </w:rPr>
+        <w:t>((</w:t>
+      </w:r>
+      <w:proofErr w:type="spellStart"/>
+      <w:r>
+        <w:rPr>
+          <w:rFonts w:ascii="Consolas" w:eastAsia="新細明體" w:hAnsi="Consolas" w:cs="新細明體"/>
+          <w:color w:val="9CDCFE"/>
+          <w:kern w:val="0"/>
+          <w:sz w:val="18"/>
+          <w:szCs w:val="21"/>
+        </w:rPr>
+        <w:t>label</w:t>
+      </w:r>
+      <w:r>
+        <w:rPr>
+          <w:rFonts w:ascii="Consolas" w:eastAsia="新細明體" w:hAnsi="Consolas" w:cs="新細明體"/>
+          <w:color w:val="D4D4D4"/>
+          <w:kern w:val="0"/>
+          <w:sz w:val="18"/>
+          <w:szCs w:val="21"/>
+        </w:rPr>
+        <w:t>,</w:t>
+      </w:r>
+      <w:r>
+        <w:rPr>
+          <w:rFonts w:ascii="Consolas" w:eastAsia="新細明體" w:hAnsi="Consolas" w:cs="新細明體"/>
+          <w:color w:val="9CDCFE"/>
+          <w:kern w:val="0"/>
+          <w:sz w:val="18"/>
+          <w:szCs w:val="21"/>
+        </w:rPr>
+        <w:t>text</w:t>
+      </w:r>
+      <w:r>
+        <w:rPr>
+          <w:rFonts w:ascii="Consolas" w:eastAsia="新細明體" w:hAnsi="Consolas" w:cs="新細明體"/>
+          <w:color w:val="D4D4D4"/>
+          <w:kern w:val="0"/>
+          <w:sz w:val="18"/>
+          <w:szCs w:val="21"/>
+        </w:rPr>
+        <w:t>,</w:t>
+      </w:r>
+      <w:r>
+        <w:rPr>
+          <w:rFonts w:ascii="Consolas" w:eastAsia="新細明體" w:hAnsi="Consolas" w:cs="新細明體"/>
+          <w:color w:val="9CDCFE"/>
+          <w:kern w:val="0"/>
+          <w:sz w:val="18"/>
+          <w:szCs w:val="21"/>
+        </w:rPr>
+        <w:t>speaker</w:t>
+      </w:r>
+      <w:proofErr w:type="spellEnd"/>
+      <w:r>
+        <w:rPr>
+          <w:rFonts w:ascii="Consolas" w:eastAsia="新細明體" w:hAnsi="Consolas" w:cs="新細明體"/>
+          <w:color w:val="D4D4D4"/>
+          <w:kern w:val="0"/>
+          <w:sz w:val="18"/>
+          <w:szCs w:val="21"/>
+        </w:rPr>
+        <w:t>))</w:t>
+      </w:r>
+    </w:p>
+    <w:p>
+      <w:pPr>
+        <w:ind w:leftChars="100" w:left="240"/>
+        <w:rPr>
+          <w:rFonts w:ascii="Times New Roman" w:hAnsi="Times New Roman" w:cs="Times New Roman"/>
+        </w:rPr>
+      </w:pPr>
+    </w:p>
+    <w:p>
+      <w:pPr>
+        <w:rPr>
+          <w:rFonts w:ascii="Times New Roman" w:hAnsi="Times New Roman" w:cs="Times New Roman"/>
+        </w:rPr>
+      </w:pPr>
+      <w:r>
+        <w:rPr>
           <w:rFonts w:ascii="Times New Roman" w:hAnsi="Times New Roman" w:cs="Times New Roman" w:hint="eastAsia"/>
         </w:rPr>
-      </w:pPr>
-      <w:r>
-        <w:rPr>
-          <w:rFonts w:ascii="Times New Roman" w:hAnsi="Times New Roman" w:cs="Times New Roman"/>
-        </w:rPr>
-        <w:t>(3) Encode</w:t>
-      </w:r>
-      <w:r>
-        <w:rPr>
-          <w:rFonts w:ascii="Times New Roman" w:hAnsi="Times New Roman" w:cs="Times New Roman"/>
-        </w:rPr>
-        <w:t xml:space="preserve"> each utterance into a vector of indexes that represent the word</w:t>
-      </w:r>
-      <w:r>
-        <w:rPr>
-          <w:rFonts w:ascii="Times New Roman" w:hAnsi="Times New Roman" w:cs="Times New Roman"/>
-        </w:rPr>
-        <w:t>s.</w:t>
-      </w:r>
-    </w:p>
-    <w:p>
-      <w:pPr>
-        <w:rPr>
-          <w:rFonts w:ascii="Times New Roman" w:hAnsi="Times New Roman" w:cs="Times New Roman"/>
-        </w:rPr>
-      </w:pPr>
+        <w:t xml:space="preserve">- Deal with </w:t>
+      </w:r>
+      <w:r>
+        <w:rPr>
+          <w:rFonts w:ascii="Times New Roman" w:hAnsi="Times New Roman" w:cs="Times New Roman"/>
+        </w:rPr>
+        <w:t>unbalance</w:t>
+      </w:r>
       <w:r>
         <w:rPr>
           <w:rFonts w:ascii="Times New Roman" w:hAnsi="Times New Roman" w:cs="Times New Roman" w:hint="eastAsia"/>
         </w:rPr>
-        <w:t xml:space="preserve">- Deal with </w:t>
-      </w:r>
-      <w:r>
-        <w:rPr>
-          <w:rFonts w:ascii="Times New Roman" w:hAnsi="Times New Roman" w:cs="Times New Roman"/>
-        </w:rPr>
-        <w:t>unbalance</w:t>
-      </w:r>
-      <w:r>
+        <w:t xml:space="preserve"> data</w:t>
+      </w:r>
+      <w:r>
+        <w:rPr>
+          <w:rFonts w:ascii="Times New Roman" w:hAnsi="Times New Roman" w:cs="Times New Roman"/>
+        </w:rPr>
+        <w:t>:</w:t>
+      </w:r>
+    </w:p>
+    <w:p>
+      <w:pPr>
         <w:rPr>
           <w:rFonts w:ascii="Times New Roman" w:hAnsi="Times New Roman" w:cs="Times New Roman" w:hint="eastAsia"/>
         </w:rPr>
-        <w:t xml:space="preserve"> data</w:t>
-      </w:r>
-      <w:r>
-        <w:rPr>
-          <w:rFonts w:ascii="Times New Roman" w:hAnsi="Times New Roman" w:cs="Times New Roman"/>
-        </w:rPr>
-        <w:t>:</w:t>
-      </w:r>
-      <w:bookmarkStart w:id="0" w:name="_GoBack"/>
-      <w:bookmarkEnd w:id="0"/>
-    </w:p>
-    <w:p>
-      <w:pPr>
-        <w:rPr>
-          <w:rFonts w:ascii="Times New Roman" w:hAnsi="Times New Roman" w:cs="Times New Roman"/>
-        </w:rPr>
       </w:pPr>
       <w:r>
         <w:rPr>
           <w:rFonts w:ascii="Times New Roman" w:hAnsi="Times New Roman" w:cs="Times New Roman"/>
         </w:rPr>
         <w:t>Use K-fold cross validation with k=5 to repeatedly resampling the data and introduced randomness to the dataset.</w:t>
+      </w:r>
+      <w:r>
+        <w:rPr>
+          <w:rFonts w:ascii="Times New Roman" w:hAnsi="Times New Roman" w:cs="Times New Roman" w:hint="eastAsia"/>
+        </w:rPr>
+        <w:t xml:space="preserve"> </w:t>
+      </w:r>
+      <w:r>
+        <w:rPr>
+          <w:rFonts w:ascii="Times New Roman" w:hAnsi="Times New Roman" w:cs="Times New Roman"/>
+        </w:rPr>
+        <w:t xml:space="preserve">The function </w:t>
+      </w:r>
+      <w:proofErr w:type="spellStart"/>
+      <w:r>
+        <w:rPr>
+          <w:rFonts w:ascii="Times New Roman" w:hAnsi="Times New Roman" w:cs="Times New Roman"/>
+        </w:rPr>
+        <w:t>cross_val</w:t>
+      </w:r>
+      <w:proofErr w:type="spellEnd"/>
+      <w:r>
+        <w:rPr>
+          <w:rFonts w:ascii="Times New Roman" w:hAnsi="Times New Roman" w:cs="Times New Roman"/>
+        </w:rPr>
+        <w:t xml:space="preserve">() return the </w:t>
+      </w:r>
+      <w:proofErr w:type="spellStart"/>
+      <w:r>
+        <w:rPr>
+          <w:rFonts w:ascii="Times New Roman" w:hAnsi="Times New Roman" w:cs="Times New Roman"/>
+        </w:rPr>
+        <w:t>ith</w:t>
+      </w:r>
+      <w:proofErr w:type="spellEnd"/>
+      <w:r>
+        <w:rPr>
+          <w:rFonts w:ascii="Times New Roman" w:hAnsi="Times New Roman" w:cs="Times New Roman"/>
+        </w:rPr>
+        <w:t xml:space="preserve"> dataset with 80% training data and 20% validation data.</w:t>
       </w:r>
     </w:p>
     <w:p>
@@ -1139,6 +1781,7 @@
           <w:sz w:val="18"/>
           <w:szCs w:val="21"/>
         </w:rPr>
+        <w:lastRenderedPageBreak/>
         <w:t xml:space="preserve">    </w:t>
       </w:r>
       <w:proofErr w:type="spellStart"/>
@@ -1452,7 +2095,7 @@
         <w:shd w:val="clear" w:color="auto" w:fill="1E1E1E"/>
         <w:spacing w:line="285" w:lineRule="atLeast"/>
         <w:rPr>
-          <w:rFonts w:ascii="Consolas" w:eastAsia="新細明體" w:hAnsi="Consolas" w:cs="新細明體" w:hint="eastAsia"/>
+          <w:rFonts w:ascii="Consolas" w:eastAsia="新細明體" w:hAnsi="Consolas" w:cs="新細明體"/>
           <w:color w:val="D4D4D4"/>
           <w:kern w:val="0"/>
           <w:sz w:val="18"/>
@@ -2080,8 +2723,1688 @@
         <w:shd w:val="clear" w:color="auto" w:fill="1E1E1E"/>
         <w:spacing w:line="285" w:lineRule="atLeast"/>
         <w:rPr>
+          <w:rFonts w:ascii="Consolas" w:eastAsia="新細明體" w:hAnsi="Consolas" w:cs="新細明體"/>
+          <w:color w:val="9CDCFE"/>
+          <w:kern w:val="0"/>
+          <w:sz w:val="18"/>
+          <w:szCs w:val="21"/>
+        </w:rPr>
+      </w:pPr>
+      <w:r>
+        <w:rPr>
+          <w:rFonts w:ascii="Consolas" w:eastAsia="新細明體" w:hAnsi="Consolas" w:cs="新細明體"/>
+          <w:color w:val="D4D4D4"/>
+          <w:kern w:val="0"/>
+          <w:sz w:val="18"/>
+          <w:szCs w:val="21"/>
+        </w:rPr>
+        <w:t xml:space="preserve">    </w:t>
+      </w:r>
+      <w:r>
+        <w:rPr>
+          <w:rFonts w:ascii="Consolas" w:eastAsia="新細明體" w:hAnsi="Consolas" w:cs="新細明體"/>
+          <w:color w:val="C586C0"/>
+          <w:kern w:val="0"/>
+          <w:sz w:val="18"/>
+          <w:szCs w:val="21"/>
+        </w:rPr>
+        <w:t>return</w:t>
+      </w:r>
+      <w:r>
+        <w:rPr>
+          <w:rFonts w:ascii="Consolas" w:eastAsia="新細明體" w:hAnsi="Consolas" w:cs="新細明體"/>
+          <w:color w:val="D4D4D4"/>
+          <w:kern w:val="0"/>
+          <w:sz w:val="18"/>
+          <w:szCs w:val="21"/>
+        </w:rPr>
+        <w:t xml:space="preserve"> </w:t>
+      </w:r>
+      <w:proofErr w:type="spellStart"/>
+      <w:r>
+        <w:rPr>
+          <w:rFonts w:ascii="Consolas" w:eastAsia="新細明體" w:hAnsi="Consolas" w:cs="新細明體"/>
+          <w:color w:val="9CDCFE"/>
+          <w:kern w:val="0"/>
+          <w:sz w:val="18"/>
+          <w:szCs w:val="21"/>
+        </w:rPr>
+        <w:t>train_dl</w:t>
+      </w:r>
+      <w:proofErr w:type="spellEnd"/>
+      <w:r>
+        <w:rPr>
+          <w:rFonts w:ascii="Consolas" w:eastAsia="新細明體" w:hAnsi="Consolas" w:cs="新細明體"/>
+          <w:color w:val="D4D4D4"/>
+          <w:kern w:val="0"/>
+          <w:sz w:val="18"/>
+          <w:szCs w:val="21"/>
+        </w:rPr>
+        <w:t xml:space="preserve">, </w:t>
+      </w:r>
+      <w:proofErr w:type="spellStart"/>
+      <w:r>
+        <w:rPr>
+          <w:rFonts w:ascii="Consolas" w:eastAsia="新細明體" w:hAnsi="Consolas" w:cs="新細明體"/>
+          <w:color w:val="9CDCFE"/>
+          <w:kern w:val="0"/>
+          <w:sz w:val="18"/>
+          <w:szCs w:val="21"/>
+        </w:rPr>
+        <w:t>dev_dl</w:t>
+      </w:r>
+      <w:proofErr w:type="spellEnd"/>
+    </w:p>
+    <w:p>
+      <w:pPr>
+        <w:rPr>
+          <w:rFonts w:ascii="Times New Roman" w:hAnsi="Times New Roman" w:cs="Times New Roman"/>
+        </w:rPr>
+      </w:pPr>
+    </w:p>
+    <w:p>
+      <w:pPr>
+        <w:rPr>
+          <w:rFonts w:ascii="Times New Roman" w:hAnsi="Times New Roman" w:cs="Times New Roman"/>
+        </w:rPr>
+      </w:pPr>
+      <w:r>
+        <w:rPr>
+          <w:rFonts w:ascii="Times New Roman" w:hAnsi="Times New Roman" w:cs="Times New Roman"/>
+        </w:rPr>
+        <w:t xml:space="preserve">2. Have you tried </w:t>
+      </w:r>
+      <w:proofErr w:type="spellStart"/>
+      <w:r>
+        <w:rPr>
+          <w:rFonts w:ascii="Times New Roman" w:hAnsi="Times New Roman" w:cs="Times New Roman"/>
+        </w:rPr>
+        <w:t>pretrain</w:t>
+      </w:r>
+      <w:proofErr w:type="spellEnd"/>
+      <w:r>
+        <w:rPr>
+          <w:rFonts w:ascii="Times New Roman" w:hAnsi="Times New Roman" w:cs="Times New Roman"/>
+        </w:rPr>
+        <w:t xml:space="preserve"> word embedding?( e.g. Glove or Word2</w:t>
+      </w:r>
+      <w:r>
+        <w:rPr>
+          <w:rFonts w:ascii="Times New Roman" w:hAnsi="Times New Roman" w:cs="Times New Roman"/>
+        </w:rPr>
+        <w:t xml:space="preserve">vec).What is the influence of </w:t>
+      </w:r>
+      <w:r>
+        <w:rPr>
+          <w:rFonts w:ascii="Times New Roman" w:hAnsi="Times New Roman" w:cs="Times New Roman"/>
+        </w:rPr>
+        <w:t>the result after you using them?(30%)</w:t>
+      </w:r>
+    </w:p>
+    <w:p>
+      <w:pPr>
+        <w:rPr>
+          <w:rFonts w:ascii="Times New Roman" w:hAnsi="Times New Roman" w:cs="Times New Roman"/>
+        </w:rPr>
+      </w:pPr>
+      <w:proofErr w:type="spellStart"/>
+      <w:r>
+        <w:rPr>
+          <w:rFonts w:ascii="Times New Roman" w:hAnsi="Times New Roman" w:cs="Times New Roman"/>
+        </w:rPr>
+        <w:t>Ans</w:t>
+      </w:r>
+      <w:proofErr w:type="spellEnd"/>
+      <w:r>
+        <w:rPr>
+          <w:rFonts w:ascii="Times New Roman" w:hAnsi="Times New Roman" w:cs="Times New Roman"/>
+        </w:rPr>
+        <w:t>:</w:t>
+      </w:r>
+    </w:p>
+    <w:p>
+      <w:pPr>
+        <w:rPr>
+          <w:rFonts w:ascii="Times New Roman" w:hAnsi="Times New Roman" w:cs="Times New Roman"/>
+        </w:rPr>
+      </w:pPr>
+      <w:r>
+        <w:rPr>
+          <w:rFonts w:ascii="Times New Roman" w:hAnsi="Times New Roman" w:cs="Times New Roman"/>
+        </w:rPr>
+        <w:t>Yes, I have tried to use 'glove.6B.300d</w:t>
+      </w:r>
+      <w:r>
+        <w:rPr>
+          <w:rFonts w:ascii="Times New Roman" w:hAnsi="Times New Roman" w:cs="Times New Roman"/>
+        </w:rPr>
+        <w:t>'</w:t>
+      </w:r>
+      <w:r>
+        <w:rPr>
+          <w:rFonts w:ascii="Times New Roman" w:hAnsi="Times New Roman" w:cs="Times New Roman"/>
+        </w:rPr>
+        <w:t xml:space="preserve"> to </w:t>
+      </w:r>
+      <w:proofErr w:type="spellStart"/>
+      <w:r>
+        <w:rPr>
+          <w:rFonts w:ascii="Times New Roman" w:hAnsi="Times New Roman" w:cs="Times New Roman"/>
+        </w:rPr>
+        <w:t>pretrain</w:t>
+      </w:r>
+      <w:proofErr w:type="spellEnd"/>
+      <w:r>
+        <w:rPr>
+          <w:rFonts w:ascii="Times New Roman" w:hAnsi="Times New Roman" w:cs="Times New Roman"/>
+        </w:rPr>
+        <w:t xml:space="preserve"> my </w:t>
+      </w:r>
+      <w:proofErr w:type="spellStart"/>
+      <w:r>
+        <w:rPr>
+          <w:rFonts w:ascii="Times New Roman" w:hAnsi="Times New Roman" w:cs="Times New Roman"/>
+        </w:rPr>
+        <w:t>pytorch</w:t>
+      </w:r>
+      <w:proofErr w:type="spellEnd"/>
+      <w:r>
+        <w:rPr>
+          <w:rFonts w:ascii="Times New Roman" w:hAnsi="Times New Roman" w:cs="Times New Roman"/>
+        </w:rPr>
+        <w:t xml:space="preserve"> embedding since I set the </w:t>
+      </w:r>
+      <w:proofErr w:type="spellStart"/>
+      <w:r>
+        <w:rPr>
+          <w:rFonts w:ascii="Times New Roman" w:hAnsi="Times New Roman" w:cs="Times New Roman"/>
+        </w:rPr>
+        <w:t>dimension_model</w:t>
+      </w:r>
+      <w:proofErr w:type="spellEnd"/>
+      <w:r>
+        <w:rPr>
+          <w:rFonts w:ascii="Times New Roman" w:hAnsi="Times New Roman" w:cs="Times New Roman"/>
+        </w:rPr>
+        <w:t xml:space="preserve"> to 300. But it result in a lower f1-score:</w:t>
+      </w:r>
+    </w:p>
+    <w:p>
+      <w:pPr>
+        <w:rPr>
+          <w:rFonts w:ascii="Times New Roman" w:hAnsi="Times New Roman" w:cs="Times New Roman"/>
+        </w:rPr>
+      </w:pPr>
+      <w:r>
+        <w:rPr>
+          <w:rFonts w:ascii="Times New Roman" w:hAnsi="Times New Roman" w:cs="Times New Roman"/>
+        </w:rPr>
+        <w:drawing>
+          <wp:inline distT="0" distB="0" distL="0" distR="0" wp14:anchorId="12AA6C47" wp14:editId="51BA6872">
+            <wp:extent cx="4146584" cy="890622"/>
+            <wp:effectExtent l="0" t="0" r="6350" b="5080"/>
+            <wp:docPr id="1" name="圖片 1"/>
+            <wp:cNvGraphicFramePr>
+              <a:graphicFrameLocks xmlns:a="http://schemas.openxmlformats.org/drawingml/2006/main" noChangeAspect="1"/>
+            </wp:cNvGraphicFramePr>
+            <a:graphic xmlns:a="http://schemas.openxmlformats.org/drawingml/2006/main">
+              <a:graphicData uri="http://schemas.openxmlformats.org/drawingml/2006/picture">
+                <pic:pic xmlns:pic="http://schemas.openxmlformats.org/drawingml/2006/picture">
+                  <pic:nvPicPr>
+                    <pic:cNvPr id="1" name=""/>
+                    <pic:cNvPicPr/>
+                  </pic:nvPicPr>
+                  <pic:blipFill>
+                    <a:blip r:embed="rId5"/>
+                    <a:stretch>
+                      <a:fillRect/>
+                    </a:stretch>
+                  </pic:blipFill>
+                  <pic:spPr>
+                    <a:xfrm>
+                      <a:off x="0" y="0"/>
+                      <a:ext cx="4192266" cy="900434"/>
+                    </a:xfrm>
+                    <a:prstGeom prst="rect">
+                      <a:avLst/>
+                    </a:prstGeom>
+                  </pic:spPr>
+                </pic:pic>
+              </a:graphicData>
+            </a:graphic>
+          </wp:inline>
+        </w:drawing>
+      </w:r>
+    </w:p>
+    <w:p>
+      <w:pPr>
+        <w:widowControl/>
+        <w:shd w:val="clear" w:color="auto" w:fill="1E1E1E"/>
+        <w:spacing w:line="285" w:lineRule="atLeast"/>
+        <w:rPr>
+          <w:rFonts w:ascii="Consolas" w:eastAsia="新細明體" w:hAnsi="Consolas" w:cs="新細明體"/>
+          <w:color w:val="D4D4D4"/>
+          <w:kern w:val="0"/>
+          <w:sz w:val="18"/>
+          <w:szCs w:val="21"/>
+        </w:rPr>
+      </w:pPr>
+      <w:r>
+        <w:rPr>
+          <w:rFonts w:ascii="Consolas" w:eastAsia="新細明體" w:hAnsi="Consolas" w:cs="新細明體"/>
+          <w:color w:val="569CD6"/>
+          <w:kern w:val="0"/>
+          <w:sz w:val="18"/>
+          <w:szCs w:val="21"/>
+        </w:rPr>
+        <w:t>class</w:t>
+      </w:r>
+      <w:r>
+        <w:rPr>
+          <w:rFonts w:ascii="Consolas" w:eastAsia="新細明體" w:hAnsi="Consolas" w:cs="新細明體"/>
+          <w:color w:val="D4D4D4"/>
+          <w:kern w:val="0"/>
+          <w:sz w:val="18"/>
+          <w:szCs w:val="21"/>
+        </w:rPr>
+        <w:t xml:space="preserve"> </w:t>
+      </w:r>
+      <w:r>
+        <w:rPr>
+          <w:rFonts w:ascii="Consolas" w:eastAsia="新細明體" w:hAnsi="Consolas" w:cs="新細明體"/>
+          <w:color w:val="4EC9B0"/>
+          <w:kern w:val="0"/>
+          <w:sz w:val="18"/>
+          <w:szCs w:val="21"/>
+        </w:rPr>
+        <w:t>LSTM</w:t>
+      </w:r>
+      <w:r>
+        <w:rPr>
+          <w:rFonts w:ascii="Consolas" w:eastAsia="新細明體" w:hAnsi="Consolas" w:cs="新細明體"/>
+          <w:color w:val="D4D4D4"/>
+          <w:kern w:val="0"/>
+          <w:sz w:val="18"/>
+          <w:szCs w:val="21"/>
+        </w:rPr>
+        <w:t>(</w:t>
+      </w:r>
+      <w:proofErr w:type="spellStart"/>
+      <w:r>
+        <w:rPr>
+          <w:rFonts w:ascii="Consolas" w:eastAsia="新細明體" w:hAnsi="Consolas" w:cs="新細明體"/>
+          <w:color w:val="4EC9B0"/>
+          <w:kern w:val="0"/>
+          <w:sz w:val="18"/>
+          <w:szCs w:val="21"/>
+        </w:rPr>
+        <w:t>torch</w:t>
+      </w:r>
+      <w:r>
+        <w:rPr>
+          <w:rFonts w:ascii="Consolas" w:eastAsia="新細明體" w:hAnsi="Consolas" w:cs="新細明體"/>
+          <w:color w:val="D4D4D4"/>
+          <w:kern w:val="0"/>
+          <w:sz w:val="18"/>
+          <w:szCs w:val="21"/>
+        </w:rPr>
+        <w:t>.</w:t>
+      </w:r>
+      <w:r>
+        <w:rPr>
+          <w:rFonts w:ascii="Consolas" w:eastAsia="新細明體" w:hAnsi="Consolas" w:cs="新細明體"/>
+          <w:color w:val="4EC9B0"/>
+          <w:kern w:val="0"/>
+          <w:sz w:val="18"/>
+          <w:szCs w:val="21"/>
+        </w:rPr>
+        <w:t>nn</w:t>
+      </w:r>
+      <w:r>
+        <w:rPr>
+          <w:rFonts w:ascii="Consolas" w:eastAsia="新細明體" w:hAnsi="Consolas" w:cs="新細明體"/>
+          <w:color w:val="D4D4D4"/>
+          <w:kern w:val="0"/>
+          <w:sz w:val="18"/>
+          <w:szCs w:val="21"/>
+        </w:rPr>
+        <w:t>.</w:t>
+      </w:r>
+      <w:r>
+        <w:rPr>
+          <w:rFonts w:ascii="Consolas" w:eastAsia="新細明體" w:hAnsi="Consolas" w:cs="新細明體"/>
+          <w:color w:val="4EC9B0"/>
+          <w:kern w:val="0"/>
+          <w:sz w:val="18"/>
+          <w:szCs w:val="21"/>
+        </w:rPr>
+        <w:t>Module</w:t>
+      </w:r>
+      <w:proofErr w:type="spellEnd"/>
+      <w:r>
+        <w:rPr>
+          <w:rFonts w:ascii="Consolas" w:eastAsia="新細明體" w:hAnsi="Consolas" w:cs="新細明體"/>
+          <w:color w:val="D4D4D4"/>
+          <w:kern w:val="0"/>
+          <w:sz w:val="18"/>
+          <w:szCs w:val="21"/>
+        </w:rPr>
+        <w:t>):</w:t>
+      </w:r>
+    </w:p>
+    <w:p>
+      <w:pPr>
+        <w:widowControl/>
+        <w:shd w:val="clear" w:color="auto" w:fill="1E1E1E"/>
+        <w:spacing w:line="285" w:lineRule="atLeast"/>
+        <w:rPr>
+          <w:rFonts w:ascii="Consolas" w:eastAsia="新細明體" w:hAnsi="Consolas" w:cs="新細明體"/>
+          <w:color w:val="D4D4D4"/>
+          <w:kern w:val="0"/>
+          <w:sz w:val="18"/>
+          <w:szCs w:val="21"/>
+        </w:rPr>
+      </w:pPr>
+      <w:r>
+        <w:rPr>
+          <w:rFonts w:ascii="Consolas" w:eastAsia="新細明體" w:hAnsi="Consolas" w:cs="新細明體"/>
+          <w:color w:val="D4D4D4"/>
+          <w:kern w:val="0"/>
+          <w:sz w:val="18"/>
+          <w:szCs w:val="21"/>
+        </w:rPr>
+        <w:t xml:space="preserve">    </w:t>
+      </w:r>
+      <w:proofErr w:type="spellStart"/>
+      <w:r>
+        <w:rPr>
+          <w:rFonts w:ascii="Consolas" w:eastAsia="新細明體" w:hAnsi="Consolas" w:cs="新細明體"/>
+          <w:color w:val="569CD6"/>
+          <w:kern w:val="0"/>
+          <w:sz w:val="18"/>
+          <w:szCs w:val="21"/>
+        </w:rPr>
+        <w:t>def</w:t>
+      </w:r>
+      <w:proofErr w:type="spellEnd"/>
+      <w:r>
+        <w:rPr>
+          <w:rFonts w:ascii="Consolas" w:eastAsia="新細明體" w:hAnsi="Consolas" w:cs="新細明體"/>
+          <w:color w:val="D4D4D4"/>
+          <w:kern w:val="0"/>
+          <w:sz w:val="18"/>
+          <w:szCs w:val="21"/>
+        </w:rPr>
+        <w:t xml:space="preserve"> </w:t>
+      </w:r>
+      <w:r>
+        <w:rPr>
+          <w:rFonts w:ascii="Consolas" w:eastAsia="新細明體" w:hAnsi="Consolas" w:cs="新細明體"/>
+          <w:color w:val="DCDCAA"/>
+          <w:kern w:val="0"/>
+          <w:sz w:val="18"/>
+          <w:szCs w:val="21"/>
+        </w:rPr>
+        <w:t>__</w:t>
+      </w:r>
+      <w:proofErr w:type="spellStart"/>
+      <w:r>
+        <w:rPr>
+          <w:rFonts w:ascii="Consolas" w:eastAsia="新細明體" w:hAnsi="Consolas" w:cs="新細明體"/>
+          <w:color w:val="DCDCAA"/>
+          <w:kern w:val="0"/>
+          <w:sz w:val="18"/>
+          <w:szCs w:val="21"/>
+        </w:rPr>
+        <w:t>init</w:t>
+      </w:r>
+      <w:proofErr w:type="spellEnd"/>
+      <w:r>
+        <w:rPr>
+          <w:rFonts w:ascii="Consolas" w:eastAsia="新細明體" w:hAnsi="Consolas" w:cs="新細明體"/>
+          <w:color w:val="DCDCAA"/>
+          <w:kern w:val="0"/>
+          <w:sz w:val="18"/>
+          <w:szCs w:val="21"/>
+        </w:rPr>
+        <w:t>__</w:t>
+      </w:r>
+      <w:r>
+        <w:rPr>
+          <w:rFonts w:ascii="Consolas" w:eastAsia="新細明體" w:hAnsi="Consolas" w:cs="新細明體"/>
+          <w:color w:val="D4D4D4"/>
+          <w:kern w:val="0"/>
+          <w:sz w:val="18"/>
+          <w:szCs w:val="21"/>
+        </w:rPr>
+        <w:t>(</w:t>
+      </w:r>
+      <w:r>
+        <w:rPr>
+          <w:rFonts w:ascii="Consolas" w:eastAsia="新細明體" w:hAnsi="Consolas" w:cs="新細明體"/>
+          <w:color w:val="9CDCFE"/>
+          <w:kern w:val="0"/>
+          <w:sz w:val="18"/>
+          <w:szCs w:val="21"/>
+        </w:rPr>
+        <w:t>self</w:t>
+      </w:r>
+      <w:r>
+        <w:rPr>
+          <w:rFonts w:ascii="Consolas" w:eastAsia="新細明體" w:hAnsi="Consolas" w:cs="新細明體"/>
+          <w:color w:val="D4D4D4"/>
+          <w:kern w:val="0"/>
+          <w:sz w:val="18"/>
+          <w:szCs w:val="21"/>
+        </w:rPr>
+        <w:t>):</w:t>
+      </w:r>
+    </w:p>
+    <w:p>
+      <w:pPr>
+        <w:widowControl/>
+        <w:shd w:val="clear" w:color="auto" w:fill="1E1E1E"/>
+        <w:spacing w:line="285" w:lineRule="atLeast"/>
+        <w:rPr>
+          <w:rFonts w:ascii="Consolas" w:eastAsia="新細明體" w:hAnsi="Consolas" w:cs="新細明體"/>
+          <w:color w:val="D4D4D4"/>
+          <w:kern w:val="0"/>
+          <w:sz w:val="18"/>
+          <w:szCs w:val="21"/>
+        </w:rPr>
+      </w:pPr>
+      <w:r>
+        <w:rPr>
+          <w:rFonts w:ascii="Consolas" w:eastAsia="新細明體" w:hAnsi="Consolas" w:cs="新細明體"/>
+          <w:color w:val="D4D4D4"/>
+          <w:kern w:val="0"/>
+          <w:sz w:val="18"/>
+          <w:szCs w:val="21"/>
+        </w:rPr>
+        <w:t xml:space="preserve">        </w:t>
+      </w:r>
+      <w:r>
+        <w:rPr>
+          <w:rFonts w:ascii="Consolas" w:eastAsia="新細明體" w:hAnsi="Consolas" w:cs="新細明體"/>
+          <w:color w:val="4EC9B0"/>
+          <w:kern w:val="0"/>
+          <w:sz w:val="18"/>
+          <w:szCs w:val="21"/>
+        </w:rPr>
+        <w:t>super</w:t>
+      </w:r>
+      <w:r>
+        <w:rPr>
+          <w:rFonts w:ascii="Consolas" w:eastAsia="新細明體" w:hAnsi="Consolas" w:cs="新細明體"/>
+          <w:color w:val="D4D4D4"/>
+          <w:kern w:val="0"/>
+          <w:sz w:val="18"/>
+          <w:szCs w:val="21"/>
+        </w:rPr>
+        <w:t>(</w:t>
+      </w:r>
+      <w:r>
+        <w:rPr>
+          <w:rFonts w:ascii="Consolas" w:eastAsia="新細明體" w:hAnsi="Consolas" w:cs="新細明體"/>
+          <w:color w:val="4EC9B0"/>
+          <w:kern w:val="0"/>
+          <w:sz w:val="18"/>
+          <w:szCs w:val="21"/>
+        </w:rPr>
+        <w:t>LSTM</w:t>
+      </w:r>
+      <w:r>
+        <w:rPr>
+          <w:rFonts w:ascii="Consolas" w:eastAsia="新細明體" w:hAnsi="Consolas" w:cs="新細明體"/>
+          <w:color w:val="D4D4D4"/>
+          <w:kern w:val="0"/>
+          <w:sz w:val="18"/>
+          <w:szCs w:val="21"/>
+        </w:rPr>
+        <w:t xml:space="preserve">, </w:t>
+      </w:r>
+      <w:r>
+        <w:rPr>
+          <w:rFonts w:ascii="Consolas" w:eastAsia="新細明體" w:hAnsi="Consolas" w:cs="新細明體"/>
+          <w:color w:val="9CDCFE"/>
+          <w:kern w:val="0"/>
+          <w:sz w:val="18"/>
+          <w:szCs w:val="21"/>
+        </w:rPr>
+        <w:t>self</w:t>
+      </w:r>
+      <w:r>
+        <w:rPr>
+          <w:rFonts w:ascii="Consolas" w:eastAsia="新細明體" w:hAnsi="Consolas" w:cs="新細明體"/>
+          <w:color w:val="D4D4D4"/>
+          <w:kern w:val="0"/>
+          <w:sz w:val="18"/>
+          <w:szCs w:val="21"/>
+        </w:rPr>
+        <w:t>).</w:t>
+      </w:r>
+      <w:r>
+        <w:rPr>
+          <w:rFonts w:ascii="Consolas" w:eastAsia="新細明體" w:hAnsi="Consolas" w:cs="新細明體"/>
+          <w:color w:val="DCDCAA"/>
+          <w:kern w:val="0"/>
+          <w:sz w:val="18"/>
+          <w:szCs w:val="21"/>
+        </w:rPr>
+        <w:t>__</w:t>
+      </w:r>
+      <w:proofErr w:type="spellStart"/>
+      <w:r>
+        <w:rPr>
+          <w:rFonts w:ascii="Consolas" w:eastAsia="新細明體" w:hAnsi="Consolas" w:cs="新細明體"/>
+          <w:color w:val="DCDCAA"/>
+          <w:kern w:val="0"/>
+          <w:sz w:val="18"/>
+          <w:szCs w:val="21"/>
+        </w:rPr>
+        <w:t>init</w:t>
+      </w:r>
+      <w:proofErr w:type="spellEnd"/>
+      <w:r>
+        <w:rPr>
+          <w:rFonts w:ascii="Consolas" w:eastAsia="新細明體" w:hAnsi="Consolas" w:cs="新細明體"/>
+          <w:color w:val="DCDCAA"/>
+          <w:kern w:val="0"/>
+          <w:sz w:val="18"/>
+          <w:szCs w:val="21"/>
+        </w:rPr>
+        <w:t>__</w:t>
+      </w:r>
+      <w:r>
+        <w:rPr>
+          <w:rFonts w:ascii="Consolas" w:eastAsia="新細明體" w:hAnsi="Consolas" w:cs="新細明體"/>
+          <w:color w:val="D4D4D4"/>
+          <w:kern w:val="0"/>
+          <w:sz w:val="18"/>
+          <w:szCs w:val="21"/>
+        </w:rPr>
+        <w:t>()</w:t>
+      </w:r>
+    </w:p>
+    <w:p>
+      <w:pPr>
+        <w:widowControl/>
+        <w:shd w:val="clear" w:color="auto" w:fill="1E1E1E"/>
+        <w:spacing w:line="285" w:lineRule="atLeast"/>
+        <w:ind w:left="1350" w:hangingChars="750" w:hanging="1350"/>
+        <w:rPr>
           <w:rFonts w:ascii="Consolas" w:eastAsia="新細明體" w:hAnsi="Consolas" w:cs="新細明體" w:hint="eastAsia"/>
-          <w:color w:val="9CDCFE"/>
+          <w:color w:val="D4D4D4"/>
+          <w:kern w:val="0"/>
+          <w:sz w:val="18"/>
+          <w:szCs w:val="21"/>
+        </w:rPr>
+      </w:pPr>
+      <w:r>
+        <w:rPr>
+          <w:rFonts w:ascii="Consolas" w:eastAsia="新細明體" w:hAnsi="Consolas" w:cs="新細明體"/>
+          <w:color w:val="D4D4D4"/>
+          <w:kern w:val="0"/>
+          <w:sz w:val="18"/>
+          <w:szCs w:val="21"/>
+        </w:rPr>
+        <w:t xml:space="preserve">        </w:t>
+      </w:r>
+      <w:proofErr w:type="spellStart"/>
+      <w:r>
+        <w:rPr>
+          <w:rFonts w:ascii="Consolas" w:eastAsia="新細明體" w:hAnsi="Consolas" w:cs="新細明體"/>
+          <w:color w:val="9CDCFE"/>
+          <w:kern w:val="0"/>
+          <w:sz w:val="18"/>
+          <w:szCs w:val="21"/>
+        </w:rPr>
+        <w:t>self</w:t>
+      </w:r>
+      <w:r>
+        <w:rPr>
+          <w:rFonts w:ascii="Consolas" w:eastAsia="新細明體" w:hAnsi="Consolas" w:cs="新細明體"/>
+          <w:color w:val="D4D4D4"/>
+          <w:kern w:val="0"/>
+          <w:sz w:val="18"/>
+          <w:szCs w:val="21"/>
+        </w:rPr>
+        <w:t>.</w:t>
+      </w:r>
+      <w:r>
+        <w:rPr>
+          <w:rFonts w:ascii="Consolas" w:eastAsia="新細明體" w:hAnsi="Consolas" w:cs="新細明體"/>
+          <w:color w:val="9CDCFE"/>
+          <w:kern w:val="0"/>
+          <w:sz w:val="18"/>
+          <w:szCs w:val="21"/>
+        </w:rPr>
+        <w:t>embed</w:t>
+      </w:r>
+      <w:proofErr w:type="spellEnd"/>
+      <w:r>
+        <w:rPr>
+          <w:rFonts w:ascii="Consolas" w:eastAsia="新細明體" w:hAnsi="Consolas" w:cs="新細明體"/>
+          <w:color w:val="D4D4D4"/>
+          <w:kern w:val="0"/>
+          <w:sz w:val="18"/>
+          <w:szCs w:val="21"/>
+        </w:rPr>
+        <w:t xml:space="preserve"> = </w:t>
+      </w:r>
+      <w:r>
+        <w:rPr>
+          <w:rFonts w:ascii="Consolas" w:eastAsia="新細明體" w:hAnsi="Consolas" w:cs="新細明體"/>
+          <w:color w:val="4EC9B0"/>
+          <w:kern w:val="0"/>
+          <w:sz w:val="18"/>
+          <w:szCs w:val="21"/>
+        </w:rPr>
+        <w:t>torch</w:t>
+      </w:r>
+      <w:r>
+        <w:rPr>
+          <w:rFonts w:ascii="Consolas" w:eastAsia="新細明體" w:hAnsi="Consolas" w:cs="新細明體"/>
+          <w:color w:val="D4D4D4"/>
+          <w:kern w:val="0"/>
+          <w:sz w:val="18"/>
+          <w:szCs w:val="21"/>
+        </w:rPr>
+        <w:t>.</w:t>
+      </w:r>
+      <w:r>
+        <w:rPr>
+          <w:rFonts w:ascii="Consolas" w:eastAsia="新細明體" w:hAnsi="Consolas" w:cs="新細明體"/>
+          <w:color w:val="4EC9B0"/>
+          <w:kern w:val="0"/>
+          <w:sz w:val="18"/>
+          <w:szCs w:val="21"/>
+        </w:rPr>
+        <w:t>nn</w:t>
+      </w:r>
+      <w:r>
+        <w:rPr>
+          <w:rFonts w:ascii="Consolas" w:eastAsia="新細明體" w:hAnsi="Consolas" w:cs="新細明體"/>
+          <w:color w:val="D4D4D4"/>
+          <w:kern w:val="0"/>
+          <w:sz w:val="18"/>
+          <w:szCs w:val="21"/>
+        </w:rPr>
+        <w:t>.</w:t>
+      </w:r>
+      <w:r>
+        <w:rPr>
+          <w:rFonts w:ascii="Consolas" w:eastAsia="新細明體" w:hAnsi="Consolas" w:cs="新細明體"/>
+          <w:color w:val="4EC9B0"/>
+          <w:kern w:val="0"/>
+          <w:sz w:val="18"/>
+          <w:szCs w:val="21"/>
+        </w:rPr>
+        <w:t>Embedding</w:t>
+      </w:r>
+      <w:r>
+        <w:rPr>
+          <w:rFonts w:ascii="Consolas" w:eastAsia="新細明體" w:hAnsi="Consolas" w:cs="新細明體"/>
+          <w:color w:val="D4D4D4"/>
+          <w:kern w:val="0"/>
+          <w:sz w:val="18"/>
+          <w:szCs w:val="21"/>
+        </w:rPr>
+        <w:t>.</w:t>
+      </w:r>
+      <w:r>
+        <w:rPr>
+          <w:rFonts w:ascii="Consolas" w:eastAsia="新細明體" w:hAnsi="Consolas" w:cs="新細明體"/>
+          <w:color w:val="DCDCAA"/>
+          <w:kern w:val="0"/>
+          <w:sz w:val="18"/>
+          <w:szCs w:val="21"/>
+        </w:rPr>
+        <w:t>from_pretrained</w:t>
+      </w:r>
+      <w:r>
+        <w:rPr>
+          <w:rFonts w:ascii="Consolas" w:eastAsia="新細明體" w:hAnsi="Consolas" w:cs="新細明體"/>
+          <w:color w:val="D4D4D4"/>
+          <w:kern w:val="0"/>
+          <w:sz w:val="18"/>
+          <w:szCs w:val="21"/>
+        </w:rPr>
+        <w:t>(</w:t>
+      </w:r>
+      <w:r>
+        <w:rPr>
+          <w:rFonts w:ascii="Consolas" w:eastAsia="新細明體" w:hAnsi="Consolas" w:cs="新細明體"/>
+          <w:color w:val="4EC9B0"/>
+          <w:kern w:val="0"/>
+          <w:sz w:val="18"/>
+          <w:szCs w:val="21"/>
+        </w:rPr>
+        <w:t>torch</w:t>
+      </w:r>
+      <w:r>
+        <w:rPr>
+          <w:rFonts w:ascii="Consolas" w:eastAsia="新細明體" w:hAnsi="Consolas" w:cs="新細明體"/>
+          <w:color w:val="D4D4D4"/>
+          <w:kern w:val="0"/>
+          <w:sz w:val="18"/>
+          <w:szCs w:val="21"/>
+        </w:rPr>
+        <w:t>.</w:t>
+      </w:r>
+      <w:r>
+        <w:rPr>
+          <w:rFonts w:ascii="Consolas" w:eastAsia="新細明體" w:hAnsi="Consolas" w:cs="新細明體"/>
+          <w:color w:val="DCDCAA"/>
+          <w:kern w:val="0"/>
+          <w:sz w:val="18"/>
+          <w:szCs w:val="21"/>
+        </w:rPr>
+        <w:t>from_numpy</w:t>
+      </w:r>
+      <w:r>
+        <w:rPr>
+          <w:rFonts w:ascii="Consolas" w:eastAsia="新細明體" w:hAnsi="Consolas" w:cs="新細明體"/>
+          <w:color w:val="D4D4D4"/>
+          <w:kern w:val="0"/>
+          <w:sz w:val="18"/>
+          <w:szCs w:val="21"/>
+        </w:rPr>
+        <w:t>(</w:t>
+      </w:r>
+      <w:r>
+        <w:rPr>
+          <w:rFonts w:ascii="Consolas" w:eastAsia="新細明體" w:hAnsi="Consolas" w:cs="新細明體"/>
+          <w:color w:val="9CDCFE"/>
+          <w:kern w:val="0"/>
+          <w:sz w:val="18"/>
+          <w:szCs w:val="21"/>
+        </w:rPr>
+        <w:t>embs_npa</w:t>
+      </w:r>
+      <w:r>
+        <w:rPr>
+          <w:rFonts w:ascii="Consolas" w:eastAsia="新細明體" w:hAnsi="Consolas" w:cs="新細明體"/>
+          <w:color w:val="D4D4D4"/>
+          <w:kern w:val="0"/>
+          <w:sz w:val="18"/>
+          <w:szCs w:val="21"/>
+        </w:rPr>
+        <w:t>).</w:t>
+      </w:r>
+      <w:r>
+        <w:rPr>
+          <w:rFonts w:ascii="Consolas" w:eastAsia="新細明體" w:hAnsi="Consolas" w:cs="新細明體"/>
+          <w:color w:val="DCDCAA"/>
+          <w:kern w:val="0"/>
+          <w:sz w:val="18"/>
+          <w:szCs w:val="21"/>
+        </w:rPr>
+        <w:t>float</w:t>
+      </w:r>
+      <w:r>
+        <w:rPr>
+          <w:rFonts w:ascii="Consolas" w:eastAsia="新細明體" w:hAnsi="Consolas" w:cs="新細明體"/>
+          <w:color w:val="D4D4D4"/>
+          <w:kern w:val="0"/>
+          <w:sz w:val="18"/>
+          <w:szCs w:val="21"/>
+        </w:rPr>
+        <w:t>())</w:t>
+      </w:r>
+    </w:p>
+    <w:p>
+      <w:pPr>
+        <w:rPr>
+          <w:rFonts w:ascii="Times New Roman" w:hAnsi="Times New Roman" w:cs="Times New Roman"/>
+        </w:rPr>
+      </w:pPr>
+    </w:p>
+    <w:p>
+      <w:pPr>
+        <w:rPr>
+          <w:rFonts w:ascii="Times New Roman" w:hAnsi="Times New Roman" w:cs="Times New Roman"/>
+        </w:rPr>
+      </w:pPr>
+      <w:r>
+        <w:rPr>
+          <w:rFonts w:ascii="Times New Roman" w:hAnsi="Times New Roman" w:cs="Times New Roman"/>
+        </w:rPr>
+        <w:t>3. Have you tried attention on your model? What is the influence of the result after you using them? Which text your model attention on when it predict the emotion?(30%)</w:t>
+      </w:r>
+    </w:p>
+    <w:p>
+      <w:pPr>
+        <w:rPr>
+          <w:rFonts w:ascii="Times New Roman" w:hAnsi="Times New Roman" w:cs="Times New Roman"/>
+        </w:rPr>
+      </w:pPr>
+    </w:p>
+    <w:p>
+      <w:pPr>
+        <w:rPr>
+          <w:rFonts w:ascii="Times New Roman" w:hAnsi="Times New Roman" w:cs="Times New Roman"/>
+        </w:rPr>
+      </w:pPr>
+      <w:r>
+        <w:rPr>
+          <w:rFonts w:ascii="Times New Roman" w:hAnsi="Times New Roman" w:cs="Times New Roman"/>
+        </w:rPr>
+        <w:t>4.Have you used other information form dataset to impr</w:t>
+      </w:r>
+      <w:bookmarkStart w:id="0" w:name="_GoBack"/>
+      <w:bookmarkEnd w:id="0"/>
+      <w:r>
+        <w:rPr>
+          <w:rFonts w:ascii="Times New Roman" w:hAnsi="Times New Roman" w:cs="Times New Roman"/>
+        </w:rPr>
+        <w:t>ove your model performance?(e.g. Speaker) What is the influence of the result after you using them?(10%)</w:t>
+      </w:r>
+    </w:p>
+    <w:p>
+      <w:pPr>
+        <w:rPr>
+          <w:rFonts w:ascii="Times New Roman" w:hAnsi="Times New Roman" w:cs="Times New Roman"/>
+        </w:rPr>
+      </w:pPr>
+      <w:proofErr w:type="spellStart"/>
+      <w:r>
+        <w:rPr>
+          <w:rFonts w:ascii="Times New Roman" w:hAnsi="Times New Roman" w:cs="Times New Roman"/>
+        </w:rPr>
+        <w:t>A</w:t>
+      </w:r>
+      <w:r>
+        <w:rPr>
+          <w:rFonts w:ascii="Times New Roman" w:hAnsi="Times New Roman" w:cs="Times New Roman" w:hint="eastAsia"/>
+        </w:rPr>
+        <w:t>ns</w:t>
+      </w:r>
+      <w:proofErr w:type="spellEnd"/>
+      <w:r>
+        <w:rPr>
+          <w:rFonts w:ascii="Times New Roman" w:hAnsi="Times New Roman" w:cs="Times New Roman" w:hint="eastAsia"/>
+        </w:rPr>
+        <w:t xml:space="preserve">: Yes, I </w:t>
+      </w:r>
+      <w:r>
+        <w:rPr>
+          <w:rFonts w:ascii="Times New Roman" w:hAnsi="Times New Roman" w:cs="Times New Roman"/>
+        </w:rPr>
+        <w:t>take</w:t>
+      </w:r>
+      <w:r>
+        <w:rPr>
+          <w:rFonts w:ascii="Times New Roman" w:hAnsi="Times New Roman" w:cs="Times New Roman" w:hint="eastAsia"/>
+        </w:rPr>
+        <w:t xml:space="preserve"> </w:t>
+      </w:r>
+      <w:r>
+        <w:rPr>
+          <w:rFonts w:ascii="Times New Roman" w:hAnsi="Times New Roman" w:cs="Times New Roman"/>
+        </w:rPr>
+        <w:t>‘S</w:t>
+      </w:r>
+      <w:r>
+        <w:rPr>
+          <w:rFonts w:ascii="Times New Roman" w:hAnsi="Times New Roman" w:cs="Times New Roman" w:hint="eastAsia"/>
+        </w:rPr>
+        <w:t xml:space="preserve">peaker </w:t>
+      </w:r>
+      <w:r>
+        <w:rPr>
+          <w:rFonts w:ascii="Times New Roman" w:hAnsi="Times New Roman" w:cs="Times New Roman"/>
+        </w:rPr>
+        <w:t xml:space="preserve">attribute’ </w:t>
+      </w:r>
+      <w:r>
+        <w:rPr>
+          <w:rFonts w:ascii="Times New Roman" w:hAnsi="Times New Roman" w:cs="Times New Roman" w:hint="eastAsia"/>
+        </w:rPr>
+        <w:t xml:space="preserve">into </w:t>
+      </w:r>
+      <w:r>
+        <w:rPr>
+          <w:rFonts w:ascii="Times New Roman" w:hAnsi="Times New Roman" w:cs="Times New Roman"/>
+        </w:rPr>
+        <w:t xml:space="preserve">consideration by </w:t>
+      </w:r>
+      <w:r>
+        <w:rPr>
+          <w:rFonts w:ascii="Times New Roman" w:hAnsi="Times New Roman" w:cs="Times New Roman"/>
+        </w:rPr>
+        <w:t>turning it into an index and insert it in the front of encoded vector. T</w:t>
+      </w:r>
+      <w:r>
+        <w:rPr>
+          <w:rFonts w:ascii="Times New Roman" w:hAnsi="Times New Roman" w:cs="Times New Roman" w:hint="eastAsia"/>
+        </w:rPr>
+        <w:t>h</w:t>
+      </w:r>
+      <w:r>
+        <w:rPr>
+          <w:rFonts w:ascii="Times New Roman" w:hAnsi="Times New Roman" w:cs="Times New Roman"/>
+        </w:rPr>
+        <w:t>is results in a small increase in f1-score.</w:t>
+      </w:r>
+    </w:p>
+    <w:p>
+      <w:pPr>
+        <w:rPr>
+          <w:rFonts w:ascii="Times New Roman" w:hAnsi="Times New Roman" w:cs="Times New Roman"/>
+        </w:rPr>
+      </w:pPr>
+      <w:r>
+        <w:rPr>
+          <w:rFonts w:ascii="Times New Roman" w:hAnsi="Times New Roman" w:cs="Times New Roman"/>
+        </w:rPr>
+        <w:drawing>
+          <wp:inline distT="0" distB="0" distL="0" distR="0" wp14:anchorId="4D8F6F98" wp14:editId="5CB9CCF1">
+            <wp:extent cx="3134388" cy="523782"/>
+            <wp:effectExtent l="0" t="0" r="0" b="0"/>
+            <wp:docPr id="3" name="圖片 3"/>
+            <wp:cNvGraphicFramePr>
+              <a:graphicFrameLocks xmlns:a="http://schemas.openxmlformats.org/drawingml/2006/main" noChangeAspect="1"/>
+            </wp:cNvGraphicFramePr>
+            <a:graphic xmlns:a="http://schemas.openxmlformats.org/drawingml/2006/main">
+              <a:graphicData uri="http://schemas.openxmlformats.org/drawingml/2006/picture">
+                <pic:pic xmlns:pic="http://schemas.openxmlformats.org/drawingml/2006/picture">
+                  <pic:nvPicPr>
+                    <pic:cNvPr id="1" name=""/>
+                    <pic:cNvPicPr/>
+                  </pic:nvPicPr>
+                  <pic:blipFill>
+                    <a:blip r:embed="rId6"/>
+                    <a:stretch>
+                      <a:fillRect/>
+                    </a:stretch>
+                  </pic:blipFill>
+                  <pic:spPr>
+                    <a:xfrm>
+                      <a:off x="0" y="0"/>
+                      <a:ext cx="3412442" cy="570247"/>
+                    </a:xfrm>
+                    <a:prstGeom prst="rect">
+                      <a:avLst/>
+                    </a:prstGeom>
+                  </pic:spPr>
+                </pic:pic>
+              </a:graphicData>
+            </a:graphic>
+          </wp:inline>
+        </w:drawing>
+      </w:r>
+    </w:p>
+    <w:p>
+      <w:pPr>
+        <w:rPr>
+          <w:rFonts w:ascii="Times New Roman" w:hAnsi="Times New Roman" w:cs="Times New Roman" w:hint="eastAsia"/>
+        </w:rPr>
+      </w:pPr>
+      <w:r>
+        <w:rPr>
+          <w:rFonts w:ascii="Times New Roman" w:hAnsi="Times New Roman" w:cs="Times New Roman"/>
+        </w:rPr>
+        <w:drawing>
+          <wp:inline distT="0" distB="0" distL="0" distR="0" wp14:anchorId="1760F479" wp14:editId="2B2B1A1B">
+            <wp:extent cx="3124608" cy="470233"/>
+            <wp:effectExtent l="0" t="0" r="0" b="6350"/>
+            <wp:docPr id="2" name="圖片 2"/>
+            <wp:cNvGraphicFramePr>
+              <a:graphicFrameLocks xmlns:a="http://schemas.openxmlformats.org/drawingml/2006/main" noChangeAspect="1"/>
+            </wp:cNvGraphicFramePr>
+            <a:graphic xmlns:a="http://schemas.openxmlformats.org/drawingml/2006/main">
+              <a:graphicData uri="http://schemas.openxmlformats.org/drawingml/2006/picture">
+                <pic:pic xmlns:pic="http://schemas.openxmlformats.org/drawingml/2006/picture">
+                  <pic:nvPicPr>
+                    <pic:cNvPr id="1" name=""/>
+                    <pic:cNvPicPr/>
+                  </pic:nvPicPr>
+                  <pic:blipFill>
+                    <a:blip r:embed="rId7"/>
+                    <a:stretch>
+                      <a:fillRect/>
+                    </a:stretch>
+                  </pic:blipFill>
+                  <pic:spPr>
+                    <a:xfrm>
+                      <a:off x="0" y="0"/>
+                      <a:ext cx="3410517" cy="513260"/>
+                    </a:xfrm>
+                    <a:prstGeom prst="rect">
+                      <a:avLst/>
+                    </a:prstGeom>
+                  </pic:spPr>
+                </pic:pic>
+              </a:graphicData>
+            </a:graphic>
+          </wp:inline>
+        </w:drawing>
+      </w:r>
+    </w:p>
+    <w:p>
+      <w:pPr>
+        <w:widowControl/>
+        <w:shd w:val="clear" w:color="auto" w:fill="1E1E1E"/>
+        <w:spacing w:line="285" w:lineRule="atLeast"/>
+        <w:rPr>
+          <w:rFonts w:ascii="Consolas" w:eastAsia="新細明體" w:hAnsi="Consolas" w:cs="新細明體" w:hint="eastAsia"/>
+          <w:color w:val="D4D4D4"/>
+          <w:kern w:val="0"/>
+          <w:sz w:val="18"/>
+          <w:szCs w:val="21"/>
+        </w:rPr>
+      </w:pPr>
+      <w:r>
+        <w:rPr>
+          <w:rFonts w:ascii="Consolas" w:eastAsia="新細明體" w:hAnsi="Consolas" w:cs="新細明體"/>
+          <w:color w:val="9CDCFE"/>
+          <w:kern w:val="0"/>
+          <w:sz w:val="18"/>
+          <w:szCs w:val="21"/>
+        </w:rPr>
+        <w:lastRenderedPageBreak/>
+        <w:t>s2idx</w:t>
+      </w:r>
+      <w:r>
+        <w:rPr>
+          <w:rFonts w:ascii="Consolas" w:eastAsia="新細明體" w:hAnsi="Consolas" w:cs="新細明體"/>
+          <w:color w:val="D4D4D4"/>
+          <w:kern w:val="0"/>
+          <w:sz w:val="18"/>
+          <w:szCs w:val="21"/>
+        </w:rPr>
+        <w:t xml:space="preserve"> = {</w:t>
+      </w:r>
+      <w:r>
+        <w:rPr>
+          <w:rFonts w:ascii="Consolas" w:eastAsia="新細明體" w:hAnsi="Consolas" w:cs="新細明體"/>
+          <w:color w:val="CE9178"/>
+          <w:kern w:val="0"/>
+          <w:sz w:val="18"/>
+          <w:szCs w:val="21"/>
+        </w:rPr>
+        <w:t>"Chandler"</w:t>
+      </w:r>
+      <w:r>
+        <w:rPr>
+          <w:rFonts w:ascii="Consolas" w:eastAsia="新細明體" w:hAnsi="Consolas" w:cs="新細明體"/>
+          <w:color w:val="D4D4D4"/>
+          <w:kern w:val="0"/>
+          <w:sz w:val="18"/>
+          <w:szCs w:val="21"/>
+        </w:rPr>
+        <w:t>:</w:t>
+      </w:r>
+      <w:r>
+        <w:rPr>
+          <w:rFonts w:ascii="Consolas" w:eastAsia="新細明體" w:hAnsi="Consolas" w:cs="新細明體"/>
+          <w:color w:val="B5CEA8"/>
+          <w:kern w:val="0"/>
+          <w:sz w:val="18"/>
+          <w:szCs w:val="21"/>
+        </w:rPr>
+        <w:t>0</w:t>
+      </w:r>
+      <w:r>
+        <w:rPr>
+          <w:rFonts w:ascii="Consolas" w:eastAsia="新細明體" w:hAnsi="Consolas" w:cs="新細明體"/>
+          <w:color w:val="D4D4D4"/>
+          <w:kern w:val="0"/>
+          <w:sz w:val="18"/>
+          <w:szCs w:val="21"/>
+        </w:rPr>
+        <w:t xml:space="preserve">, </w:t>
+      </w:r>
+      <w:r>
+        <w:rPr>
+          <w:rFonts w:ascii="Consolas" w:eastAsia="新細明體" w:hAnsi="Consolas" w:cs="新細明體"/>
+          <w:color w:val="CE9178"/>
+          <w:kern w:val="0"/>
+          <w:sz w:val="18"/>
+          <w:szCs w:val="21"/>
+        </w:rPr>
+        <w:t>"The Interviewer"</w:t>
+      </w:r>
+      <w:r>
+        <w:rPr>
+          <w:rFonts w:ascii="Consolas" w:eastAsia="新細明體" w:hAnsi="Consolas" w:cs="新細明體"/>
+          <w:color w:val="D4D4D4"/>
+          <w:kern w:val="0"/>
+          <w:sz w:val="18"/>
+          <w:szCs w:val="21"/>
+        </w:rPr>
+        <w:t>:</w:t>
+      </w:r>
+      <w:r>
+        <w:rPr>
+          <w:rFonts w:ascii="Consolas" w:eastAsia="新細明體" w:hAnsi="Consolas" w:cs="新細明體"/>
+          <w:color w:val="B5CEA8"/>
+          <w:kern w:val="0"/>
+          <w:sz w:val="18"/>
+          <w:szCs w:val="21"/>
+        </w:rPr>
+        <w:t>1</w:t>
+      </w:r>
+      <w:r>
+        <w:rPr>
+          <w:rFonts w:ascii="Consolas" w:eastAsia="新細明體" w:hAnsi="Consolas" w:cs="新細明體"/>
+          <w:color w:val="D4D4D4"/>
+          <w:kern w:val="0"/>
+          <w:sz w:val="18"/>
+          <w:szCs w:val="21"/>
+        </w:rPr>
+        <w:t xml:space="preserve">, </w:t>
+      </w:r>
+      <w:r>
+        <w:rPr>
+          <w:rFonts w:ascii="Consolas" w:eastAsia="新細明體" w:hAnsi="Consolas" w:cs="新細明體"/>
+          <w:color w:val="CE9178"/>
+          <w:kern w:val="0"/>
+          <w:sz w:val="18"/>
+          <w:szCs w:val="21"/>
+        </w:rPr>
+        <w:t>"Joey"</w:t>
+      </w:r>
+      <w:r>
+        <w:rPr>
+          <w:rFonts w:ascii="Consolas" w:eastAsia="新細明體" w:hAnsi="Consolas" w:cs="新細明體"/>
+          <w:color w:val="D4D4D4"/>
+          <w:kern w:val="0"/>
+          <w:sz w:val="18"/>
+          <w:szCs w:val="21"/>
+        </w:rPr>
+        <w:t>:</w:t>
+      </w:r>
+      <w:r>
+        <w:rPr>
+          <w:rFonts w:ascii="Consolas" w:eastAsia="新細明體" w:hAnsi="Consolas" w:cs="新細明體"/>
+          <w:color w:val="B5CEA8"/>
+          <w:kern w:val="0"/>
+          <w:sz w:val="18"/>
+          <w:szCs w:val="21"/>
+        </w:rPr>
+        <w:t>2</w:t>
+      </w:r>
+      <w:r>
+        <w:rPr>
+          <w:rFonts w:ascii="Consolas" w:eastAsia="新細明體" w:hAnsi="Consolas" w:cs="新細明體"/>
+          <w:color w:val="D4D4D4"/>
+          <w:kern w:val="0"/>
+          <w:sz w:val="18"/>
+          <w:szCs w:val="21"/>
+        </w:rPr>
+        <w:t xml:space="preserve">, </w:t>
+      </w:r>
+      <w:r>
+        <w:rPr>
+          <w:rFonts w:ascii="Consolas" w:eastAsia="新細明體" w:hAnsi="Consolas" w:cs="新細明體"/>
+          <w:color w:val="CE9178"/>
+          <w:kern w:val="0"/>
+          <w:sz w:val="18"/>
+          <w:szCs w:val="21"/>
+        </w:rPr>
+        <w:t>"Rachel"</w:t>
+      </w:r>
+      <w:r>
+        <w:rPr>
+          <w:rFonts w:ascii="Consolas" w:eastAsia="新細明體" w:hAnsi="Consolas" w:cs="新細明體"/>
+          <w:color w:val="D4D4D4"/>
+          <w:kern w:val="0"/>
+          <w:sz w:val="18"/>
+          <w:szCs w:val="21"/>
+        </w:rPr>
+        <w:t>:</w:t>
+      </w:r>
+      <w:r>
+        <w:rPr>
+          <w:rFonts w:ascii="Consolas" w:eastAsia="新細明體" w:hAnsi="Consolas" w:cs="新細明體"/>
+          <w:color w:val="B5CEA8"/>
+          <w:kern w:val="0"/>
+          <w:sz w:val="18"/>
+          <w:szCs w:val="21"/>
+        </w:rPr>
+        <w:t>3</w:t>
+      </w:r>
+      <w:r>
+        <w:rPr>
+          <w:rFonts w:ascii="Consolas" w:eastAsia="新細明體" w:hAnsi="Consolas" w:cs="新細明體"/>
+          <w:color w:val="D4D4D4"/>
+          <w:kern w:val="0"/>
+          <w:sz w:val="18"/>
+          <w:szCs w:val="21"/>
+        </w:rPr>
+        <w:t xml:space="preserve">, </w:t>
+      </w:r>
+      <w:r>
+        <w:rPr>
+          <w:rFonts w:ascii="Consolas" w:eastAsia="新細明體" w:hAnsi="Consolas" w:cs="新細明體"/>
+          <w:color w:val="CE9178"/>
+          <w:kern w:val="0"/>
+          <w:sz w:val="18"/>
+          <w:szCs w:val="21"/>
+        </w:rPr>
+        <w:t>"Monica"</w:t>
+      </w:r>
+      <w:r>
+        <w:rPr>
+          <w:rFonts w:ascii="Consolas" w:eastAsia="新細明體" w:hAnsi="Consolas" w:cs="新細明體"/>
+          <w:color w:val="D4D4D4"/>
+          <w:kern w:val="0"/>
+          <w:sz w:val="18"/>
+          <w:szCs w:val="21"/>
+        </w:rPr>
+        <w:t>:</w:t>
+      </w:r>
+      <w:r>
+        <w:rPr>
+          <w:rFonts w:ascii="Consolas" w:eastAsia="新細明體" w:hAnsi="Consolas" w:cs="新細明體"/>
+          <w:color w:val="B5CEA8"/>
+          <w:kern w:val="0"/>
+          <w:sz w:val="18"/>
+          <w:szCs w:val="21"/>
+        </w:rPr>
+        <w:t>4</w:t>
+      </w:r>
+      <w:r>
+        <w:rPr>
+          <w:rFonts w:ascii="Consolas" w:eastAsia="新細明體" w:hAnsi="Consolas" w:cs="新細明體"/>
+          <w:color w:val="D4D4D4"/>
+          <w:kern w:val="0"/>
+          <w:sz w:val="18"/>
+          <w:szCs w:val="21"/>
+        </w:rPr>
+        <w:t xml:space="preserve">, </w:t>
+      </w:r>
+      <w:r>
+        <w:rPr>
+          <w:rFonts w:ascii="Consolas" w:eastAsia="新細明體" w:hAnsi="Consolas" w:cs="新細明體"/>
+          <w:color w:val="CE9178"/>
+          <w:kern w:val="0"/>
+          <w:sz w:val="18"/>
+          <w:szCs w:val="21"/>
+        </w:rPr>
+        <w:t>"Phoebe"</w:t>
+      </w:r>
+      <w:r>
+        <w:rPr>
+          <w:rFonts w:ascii="Consolas" w:eastAsia="新細明體" w:hAnsi="Consolas" w:cs="新細明體"/>
+          <w:color w:val="D4D4D4"/>
+          <w:kern w:val="0"/>
+          <w:sz w:val="18"/>
+          <w:szCs w:val="21"/>
+        </w:rPr>
+        <w:t>:</w:t>
+      </w:r>
+      <w:r>
+        <w:rPr>
+          <w:rFonts w:ascii="Consolas" w:eastAsia="新細明體" w:hAnsi="Consolas" w:cs="新細明體"/>
+          <w:color w:val="B5CEA8"/>
+          <w:kern w:val="0"/>
+          <w:sz w:val="18"/>
+          <w:szCs w:val="21"/>
+        </w:rPr>
+        <w:t>5</w:t>
+      </w:r>
+      <w:r>
+        <w:rPr>
+          <w:rFonts w:ascii="Consolas" w:eastAsia="新細明體" w:hAnsi="Consolas" w:cs="新細明體"/>
+          <w:color w:val="D4D4D4"/>
+          <w:kern w:val="0"/>
+          <w:sz w:val="18"/>
+          <w:szCs w:val="21"/>
+        </w:rPr>
+        <w:t xml:space="preserve">, </w:t>
+      </w:r>
+      <w:r>
+        <w:rPr>
+          <w:rFonts w:ascii="Consolas" w:eastAsia="新細明體" w:hAnsi="Consolas" w:cs="新細明體"/>
+          <w:color w:val="CE9178"/>
+          <w:kern w:val="0"/>
+          <w:sz w:val="18"/>
+          <w:szCs w:val="21"/>
+        </w:rPr>
+        <w:t>"Ross"</w:t>
+      </w:r>
+      <w:r>
+        <w:rPr>
+          <w:rFonts w:ascii="Consolas" w:eastAsia="新細明體" w:hAnsi="Consolas" w:cs="新細明體"/>
+          <w:color w:val="D4D4D4"/>
+          <w:kern w:val="0"/>
+          <w:sz w:val="18"/>
+          <w:szCs w:val="21"/>
+        </w:rPr>
+        <w:t>:</w:t>
+      </w:r>
+      <w:r>
+        <w:rPr>
+          <w:rFonts w:ascii="Consolas" w:eastAsia="新細明體" w:hAnsi="Consolas" w:cs="新細明體"/>
+          <w:color w:val="B5CEA8"/>
+          <w:kern w:val="0"/>
+          <w:sz w:val="18"/>
+          <w:szCs w:val="21"/>
+        </w:rPr>
+        <w:t>6</w:t>
+      </w:r>
+      <w:r>
+        <w:rPr>
+          <w:rFonts w:ascii="Consolas" w:eastAsia="新細明體" w:hAnsi="Consolas" w:cs="新細明體"/>
+          <w:color w:val="D4D4D4"/>
+          <w:kern w:val="0"/>
+          <w:sz w:val="18"/>
+          <w:szCs w:val="21"/>
+        </w:rPr>
+        <w:t xml:space="preserve">, </w:t>
+      </w:r>
+      <w:r>
+        <w:rPr>
+          <w:rFonts w:ascii="Consolas" w:eastAsia="新細明體" w:hAnsi="Consolas" w:cs="新細明體"/>
+          <w:color w:val="CE9178"/>
+          <w:kern w:val="0"/>
+          <w:sz w:val="18"/>
+          <w:szCs w:val="21"/>
+        </w:rPr>
+        <w:t>"Jade"</w:t>
+      </w:r>
+      <w:r>
+        <w:rPr>
+          <w:rFonts w:ascii="Consolas" w:eastAsia="新細明體" w:hAnsi="Consolas" w:cs="新細明體"/>
+          <w:color w:val="D4D4D4"/>
+          <w:kern w:val="0"/>
+          <w:sz w:val="18"/>
+          <w:szCs w:val="21"/>
+        </w:rPr>
+        <w:t>:</w:t>
+      </w:r>
+      <w:r>
+        <w:rPr>
+          <w:rFonts w:ascii="Consolas" w:eastAsia="新細明體" w:hAnsi="Consolas" w:cs="新細明體"/>
+          <w:color w:val="B5CEA8"/>
+          <w:kern w:val="0"/>
+          <w:sz w:val="18"/>
+          <w:szCs w:val="21"/>
+        </w:rPr>
+        <w:t>7</w:t>
+      </w:r>
+      <w:r>
+        <w:rPr>
+          <w:rFonts w:ascii="Consolas" w:eastAsia="新細明體" w:hAnsi="Consolas" w:cs="新細明體"/>
+          <w:color w:val="D4D4D4"/>
+          <w:kern w:val="0"/>
+          <w:sz w:val="18"/>
+          <w:szCs w:val="21"/>
+        </w:rPr>
+        <w:t xml:space="preserve">, </w:t>
+      </w:r>
+      <w:r>
+        <w:rPr>
+          <w:rFonts w:ascii="Consolas" w:eastAsia="新細明體" w:hAnsi="Consolas" w:cs="新細明體"/>
+          <w:color w:val="CE9178"/>
+          <w:kern w:val="0"/>
+          <w:sz w:val="18"/>
+          <w:szCs w:val="21"/>
+        </w:rPr>
+        <w:t>"Mona"</w:t>
+      </w:r>
+      <w:r>
+        <w:rPr>
+          <w:rFonts w:ascii="Consolas" w:eastAsia="新細明體" w:hAnsi="Consolas" w:cs="新細明體"/>
+          <w:color w:val="D4D4D4"/>
+          <w:kern w:val="0"/>
+          <w:sz w:val="18"/>
+          <w:szCs w:val="21"/>
+        </w:rPr>
+        <w:t>:</w:t>
+      </w:r>
+      <w:r>
+        <w:rPr>
+          <w:rFonts w:ascii="Consolas" w:eastAsia="新細明體" w:hAnsi="Consolas" w:cs="新細明體"/>
+          <w:color w:val="B5CEA8"/>
+          <w:kern w:val="0"/>
+          <w:sz w:val="18"/>
+          <w:szCs w:val="21"/>
+        </w:rPr>
+        <w:t>8</w:t>
+      </w:r>
+      <w:r>
+        <w:rPr>
+          <w:rFonts w:ascii="Consolas" w:eastAsia="新細明體" w:hAnsi="Consolas" w:cs="新細明體"/>
+          <w:color w:val="D4D4D4"/>
+          <w:kern w:val="0"/>
+          <w:sz w:val="18"/>
+          <w:szCs w:val="21"/>
+        </w:rPr>
+        <w:t xml:space="preserve">, </w:t>
+      </w:r>
+      <w:r>
+        <w:rPr>
+          <w:rFonts w:ascii="Consolas" w:eastAsia="新細明體" w:hAnsi="Consolas" w:cs="新細明體"/>
+          <w:color w:val="CE9178"/>
+          <w:kern w:val="0"/>
+          <w:sz w:val="18"/>
+          <w:szCs w:val="21"/>
+        </w:rPr>
+        <w:t>"Charlie"</w:t>
+      </w:r>
+      <w:r>
+        <w:rPr>
+          <w:rFonts w:ascii="Consolas" w:eastAsia="新細明體" w:hAnsi="Consolas" w:cs="新細明體"/>
+          <w:color w:val="D4D4D4"/>
+          <w:kern w:val="0"/>
+          <w:sz w:val="18"/>
+          <w:szCs w:val="21"/>
+        </w:rPr>
+        <w:t>:</w:t>
+      </w:r>
+      <w:r>
+        <w:rPr>
+          <w:rFonts w:ascii="Consolas" w:eastAsia="新細明體" w:hAnsi="Consolas" w:cs="新細明體"/>
+          <w:color w:val="B5CEA8"/>
+          <w:kern w:val="0"/>
+          <w:sz w:val="18"/>
+          <w:szCs w:val="21"/>
+        </w:rPr>
+        <w:t>9</w:t>
+      </w:r>
+      <w:r>
+        <w:rPr>
+          <w:rFonts w:ascii="Consolas" w:eastAsia="新細明體" w:hAnsi="Consolas" w:cs="新細明體"/>
+          <w:color w:val="D4D4D4"/>
+          <w:kern w:val="0"/>
+          <w:sz w:val="18"/>
+          <w:szCs w:val="21"/>
+        </w:rPr>
+        <w:t>}</w:t>
+      </w:r>
+    </w:p>
+    <w:p>
+      <w:pPr>
+        <w:widowControl/>
+        <w:shd w:val="clear" w:color="auto" w:fill="1E1E1E"/>
+        <w:spacing w:line="285" w:lineRule="atLeast"/>
+        <w:rPr>
+          <w:rFonts w:ascii="Consolas" w:eastAsia="新細明體" w:hAnsi="Consolas" w:cs="新細明體"/>
+          <w:color w:val="D4D4D4"/>
+          <w:kern w:val="0"/>
+          <w:sz w:val="18"/>
+          <w:szCs w:val="21"/>
+        </w:rPr>
+      </w:pPr>
+      <w:r>
+        <w:rPr>
+          <w:rFonts w:ascii="Consolas" w:eastAsia="新細明體" w:hAnsi="Consolas" w:cs="新細明體"/>
+          <w:color w:val="C586C0"/>
+          <w:kern w:val="0"/>
+          <w:sz w:val="18"/>
+          <w:szCs w:val="21"/>
+        </w:rPr>
+        <w:t>if</w:t>
+      </w:r>
+      <w:r>
+        <w:rPr>
+          <w:rFonts w:ascii="Consolas" w:eastAsia="新細明體" w:hAnsi="Consolas" w:cs="新細明體"/>
+          <w:color w:val="D4D4D4"/>
+          <w:kern w:val="0"/>
+          <w:sz w:val="18"/>
+          <w:szCs w:val="21"/>
+        </w:rPr>
+        <w:t>(</w:t>
+      </w:r>
+      <w:r>
+        <w:rPr>
+          <w:rFonts w:ascii="Consolas" w:eastAsia="新細明體" w:hAnsi="Consolas" w:cs="新細明體"/>
+          <w:color w:val="9CDCFE"/>
+          <w:kern w:val="0"/>
+          <w:sz w:val="18"/>
+          <w:szCs w:val="21"/>
+        </w:rPr>
+        <w:t>speaker</w:t>
+      </w:r>
+      <w:r>
+        <w:rPr>
+          <w:rFonts w:ascii="Consolas" w:eastAsia="新細明體" w:hAnsi="Consolas" w:cs="新細明體"/>
+          <w:color w:val="D4D4D4"/>
+          <w:kern w:val="0"/>
+          <w:sz w:val="18"/>
+          <w:szCs w:val="21"/>
+        </w:rPr>
+        <w:t xml:space="preserve"> </w:t>
+      </w:r>
+      <w:r>
+        <w:rPr>
+          <w:rFonts w:ascii="Consolas" w:eastAsia="新細明體" w:hAnsi="Consolas" w:cs="新細明體"/>
+          <w:color w:val="569CD6"/>
+          <w:kern w:val="0"/>
+          <w:sz w:val="18"/>
+          <w:szCs w:val="21"/>
+        </w:rPr>
+        <w:t>in</w:t>
+      </w:r>
+      <w:r>
+        <w:rPr>
+          <w:rFonts w:ascii="Consolas" w:eastAsia="新細明體" w:hAnsi="Consolas" w:cs="新細明體"/>
+          <w:color w:val="D4D4D4"/>
+          <w:kern w:val="0"/>
+          <w:sz w:val="18"/>
+          <w:szCs w:val="21"/>
+        </w:rPr>
+        <w:t xml:space="preserve"> </w:t>
+      </w:r>
+      <w:r>
+        <w:rPr>
+          <w:rFonts w:ascii="Consolas" w:eastAsia="新細明體" w:hAnsi="Consolas" w:cs="新細明體"/>
+          <w:color w:val="9CDCFE"/>
+          <w:kern w:val="0"/>
+          <w:sz w:val="18"/>
+          <w:szCs w:val="21"/>
+        </w:rPr>
+        <w:t>s2idx</w:t>
+      </w:r>
+      <w:r>
+        <w:rPr>
+          <w:rFonts w:ascii="Consolas" w:eastAsia="新細明體" w:hAnsi="Consolas" w:cs="新細明體"/>
+          <w:color w:val="D4D4D4"/>
+          <w:kern w:val="0"/>
+          <w:sz w:val="18"/>
+          <w:szCs w:val="21"/>
+        </w:rPr>
+        <w:t>):</w:t>
+      </w:r>
+    </w:p>
+    <w:p>
+      <w:pPr>
+        <w:widowControl/>
+        <w:shd w:val="clear" w:color="auto" w:fill="1E1E1E"/>
+        <w:spacing w:line="285" w:lineRule="atLeast"/>
+        <w:rPr>
+          <w:rFonts w:ascii="Consolas" w:eastAsia="新細明體" w:hAnsi="Consolas" w:cs="新細明體"/>
+          <w:color w:val="D4D4D4"/>
+          <w:kern w:val="0"/>
+          <w:sz w:val="18"/>
+          <w:szCs w:val="21"/>
+        </w:rPr>
+      </w:pPr>
+      <w:r>
+        <w:rPr>
+          <w:rFonts w:ascii="Consolas" w:eastAsia="新細明體" w:hAnsi="Consolas" w:cs="新細明體"/>
+          <w:color w:val="D4D4D4"/>
+          <w:kern w:val="0"/>
+          <w:sz w:val="18"/>
+          <w:szCs w:val="21"/>
+        </w:rPr>
+        <w:t xml:space="preserve">        </w:t>
+      </w:r>
+      <w:proofErr w:type="spellStart"/>
+      <w:r>
+        <w:rPr>
+          <w:rFonts w:ascii="Consolas" w:eastAsia="新細明體" w:hAnsi="Consolas" w:cs="新細明體"/>
+          <w:color w:val="9CDCFE"/>
+          <w:kern w:val="0"/>
+          <w:sz w:val="18"/>
+          <w:szCs w:val="21"/>
+        </w:rPr>
+        <w:t>idx</w:t>
+      </w:r>
+      <w:proofErr w:type="spellEnd"/>
+      <w:r>
+        <w:rPr>
+          <w:rFonts w:ascii="Consolas" w:eastAsia="新細明體" w:hAnsi="Consolas" w:cs="新細明體"/>
+          <w:color w:val="D4D4D4"/>
+          <w:kern w:val="0"/>
+          <w:sz w:val="18"/>
+          <w:szCs w:val="21"/>
+        </w:rPr>
+        <w:t xml:space="preserve"> = </w:t>
+      </w:r>
+      <w:r>
+        <w:rPr>
+          <w:rFonts w:ascii="Consolas" w:eastAsia="新細明體" w:hAnsi="Consolas" w:cs="新細明體"/>
+          <w:color w:val="9CDCFE"/>
+          <w:kern w:val="0"/>
+          <w:sz w:val="18"/>
+          <w:szCs w:val="21"/>
+        </w:rPr>
+        <w:t>s2idx</w:t>
+      </w:r>
+      <w:r>
+        <w:rPr>
+          <w:rFonts w:ascii="Consolas" w:eastAsia="新細明體" w:hAnsi="Consolas" w:cs="新細明體"/>
+          <w:color w:val="D4D4D4"/>
+          <w:kern w:val="0"/>
+          <w:sz w:val="18"/>
+          <w:szCs w:val="21"/>
+        </w:rPr>
+        <w:t>[</w:t>
+      </w:r>
+      <w:r>
+        <w:rPr>
+          <w:rFonts w:ascii="Consolas" w:eastAsia="新細明體" w:hAnsi="Consolas" w:cs="新細明體"/>
+          <w:color w:val="9CDCFE"/>
+          <w:kern w:val="0"/>
+          <w:sz w:val="18"/>
+          <w:szCs w:val="21"/>
+        </w:rPr>
+        <w:t>speaker</w:t>
+      </w:r>
+      <w:r>
+        <w:rPr>
+          <w:rFonts w:ascii="Consolas" w:eastAsia="新細明體" w:hAnsi="Consolas" w:cs="新細明體"/>
+          <w:color w:val="D4D4D4"/>
+          <w:kern w:val="0"/>
+          <w:sz w:val="18"/>
+          <w:szCs w:val="21"/>
+        </w:rPr>
+        <w:t>]</w:t>
+      </w:r>
+    </w:p>
+    <w:p>
+      <w:pPr>
+        <w:widowControl/>
+        <w:shd w:val="clear" w:color="auto" w:fill="1E1E1E"/>
+        <w:spacing w:line="285" w:lineRule="atLeast"/>
+        <w:rPr>
+          <w:rFonts w:ascii="Consolas" w:eastAsia="新細明體" w:hAnsi="Consolas" w:cs="新細明體"/>
+          <w:color w:val="D4D4D4"/>
           <w:kern w:val="0"/>
           <w:sz w:val="18"/>
           <w:szCs w:val="21"/>
@@ -2105,165 +4428,188 @@
           <w:sz w:val="18"/>
           <w:szCs w:val="21"/>
         </w:rPr>
-        <w:t>return</w:t>
-      </w:r>
-      <w:r>
-        <w:rPr>
-          <w:rFonts w:ascii="Consolas" w:eastAsia="新細明體" w:hAnsi="Consolas" w:cs="新細明體"/>
-          <w:color w:val="D4D4D4"/>
-          <w:kern w:val="0"/>
-          <w:sz w:val="18"/>
-          <w:szCs w:val="21"/>
-        </w:rPr>
-        <w:t xml:space="preserve"> </w:t>
-      </w:r>
-      <w:proofErr w:type="spellStart"/>
-      <w:r>
-        <w:rPr>
-          <w:rFonts w:ascii="Consolas" w:eastAsia="新細明體" w:hAnsi="Consolas" w:cs="新細明體"/>
-          <w:color w:val="9CDCFE"/>
-          <w:kern w:val="0"/>
-          <w:sz w:val="18"/>
-          <w:szCs w:val="21"/>
-        </w:rPr>
-        <w:t>train_dl</w:t>
-      </w:r>
-      <w:proofErr w:type="spellEnd"/>
-      <w:r>
-        <w:rPr>
-          <w:rFonts w:ascii="Consolas" w:eastAsia="新細明體" w:hAnsi="Consolas" w:cs="新細明體"/>
-          <w:color w:val="D4D4D4"/>
-          <w:kern w:val="0"/>
-          <w:sz w:val="18"/>
-          <w:szCs w:val="21"/>
-        </w:rPr>
-        <w:t xml:space="preserve">, </w:t>
-      </w:r>
-      <w:proofErr w:type="spellStart"/>
-      <w:r>
-        <w:rPr>
-          <w:rFonts w:ascii="Consolas" w:eastAsia="新細明體" w:hAnsi="Consolas" w:cs="新細明體"/>
-          <w:color w:val="9CDCFE"/>
-          <w:kern w:val="0"/>
-          <w:sz w:val="18"/>
-          <w:szCs w:val="21"/>
-        </w:rPr>
-        <w:t>dev_dl</w:t>
-      </w:r>
-      <w:proofErr w:type="spellEnd"/>
-    </w:p>
-    <w:p>
-      <w:pPr>
-        <w:rPr>
-          <w:rFonts w:ascii="Times New Roman" w:hAnsi="Times New Roman" w:cs="Times New Roman" w:hint="eastAsia"/>
-        </w:rPr>
-      </w:pPr>
-    </w:p>
-    <w:p>
-      <w:pPr>
-        <w:rPr>
-          <w:rFonts w:ascii="Times New Roman" w:hAnsi="Times New Roman" w:cs="Times New Roman"/>
-        </w:rPr>
-      </w:pPr>
-      <w:r>
-        <w:rPr>
-          <w:rFonts w:ascii="Times New Roman" w:hAnsi="Times New Roman" w:cs="Times New Roman"/>
-        </w:rPr>
-        <w:t xml:space="preserve">2. Have you tried </w:t>
-      </w:r>
-      <w:proofErr w:type="spellStart"/>
-      <w:r>
-        <w:rPr>
-          <w:rFonts w:ascii="Times New Roman" w:hAnsi="Times New Roman" w:cs="Times New Roman"/>
-        </w:rPr>
-        <w:t>pretrain</w:t>
-      </w:r>
-      <w:proofErr w:type="spellEnd"/>
-      <w:r>
-        <w:rPr>
-          <w:rFonts w:ascii="Times New Roman" w:hAnsi="Times New Roman" w:cs="Times New Roman"/>
-        </w:rPr>
-        <w:t xml:space="preserve"> word embedding?( e.g. Glove or Word2vec).What is the </w:t>
-      </w:r>
-      <w:r>
-        <w:rPr>
-          <w:rFonts w:ascii="Times New Roman" w:hAnsi="Times New Roman" w:cs="Times New Roman"/>
-        </w:rPr>
-        <w:lastRenderedPageBreak/>
-        <w:t>influence of   the result after you using them?(30%)</w:t>
-      </w:r>
-    </w:p>
-    <w:p>
-      <w:pPr>
-        <w:rPr>
-          <w:rFonts w:ascii="Times New Roman" w:hAnsi="Times New Roman" w:cs="Times New Roman"/>
-        </w:rPr>
-      </w:pPr>
-    </w:p>
-    <w:p>
-      <w:pPr>
-        <w:rPr>
-          <w:rFonts w:ascii="Times New Roman" w:hAnsi="Times New Roman" w:cs="Times New Roman"/>
-        </w:rPr>
-      </w:pPr>
-      <w:r>
-        <w:rPr>
-          <w:rFonts w:ascii="Times New Roman" w:hAnsi="Times New Roman" w:cs="Times New Roman"/>
-        </w:rPr>
-        <w:t>3. Have you tried attention on your model? What is the influence of the result after you using them? Which text your model attention on when it predict the emotion?(30%)</w:t>
-      </w:r>
-    </w:p>
-    <w:p>
-      <w:pPr>
-        <w:rPr>
-          <w:rFonts w:ascii="Times New Roman" w:hAnsi="Times New Roman" w:cs="Times New Roman"/>
-        </w:rPr>
-      </w:pPr>
-    </w:p>
-    <w:p>
-      <w:pPr>
-        <w:rPr>
-          <w:rFonts w:ascii="Times New Roman" w:hAnsi="Times New Roman" w:cs="Times New Roman"/>
-        </w:rPr>
-      </w:pPr>
-      <w:r>
-        <w:rPr>
-          <w:rFonts w:ascii="Times New Roman" w:hAnsi="Times New Roman" w:cs="Times New Roman"/>
-        </w:rPr>
-        <w:t>4.Have you used other information form dataset to improve your model performance?(e.g. Speaker) What is the influence of the result after you using them?(10%)</w:t>
-      </w:r>
-    </w:p>
-    <w:p>
-      <w:pPr>
-        <w:rPr>
-          <w:rFonts w:ascii="Times New Roman" w:hAnsi="Times New Roman" w:cs="Times New Roman" w:hint="eastAsia"/>
-        </w:rPr>
-      </w:pPr>
-      <w:proofErr w:type="spellStart"/>
-      <w:r>
-        <w:rPr>
-          <w:rFonts w:ascii="Times New Roman" w:hAnsi="Times New Roman" w:cs="Times New Roman"/>
-        </w:rPr>
-        <w:t>A</w:t>
-      </w:r>
-      <w:r>
-        <w:rPr>
-          <w:rFonts w:ascii="Times New Roman" w:hAnsi="Times New Roman" w:cs="Times New Roman" w:hint="eastAsia"/>
-        </w:rPr>
-        <w:t>ns</w:t>
-      </w:r>
-      <w:proofErr w:type="spellEnd"/>
-      <w:r>
-        <w:rPr>
-          <w:rFonts w:ascii="Times New Roman" w:hAnsi="Times New Roman" w:cs="Times New Roman" w:hint="eastAsia"/>
-        </w:rPr>
-        <w:t xml:space="preserve">: Yes, I add speaker into </w:t>
-      </w:r>
-    </w:p>
-    <w:p>
-      <w:pPr>
-        <w:rPr>
-          <w:rFonts w:ascii="Times New Roman" w:hAnsi="Times New Roman" w:cs="Times New Roman" w:hint="eastAsia"/>
+        <w:t>else</w:t>
+      </w:r>
+      <w:r>
+        <w:rPr>
+          <w:rFonts w:ascii="Consolas" w:eastAsia="新細明體" w:hAnsi="Consolas" w:cs="新細明體"/>
+          <w:color w:val="D4D4D4"/>
+          <w:kern w:val="0"/>
+          <w:sz w:val="18"/>
+          <w:szCs w:val="21"/>
+        </w:rPr>
+        <w:t>:</w:t>
+      </w:r>
+    </w:p>
+    <w:p>
+      <w:pPr>
+        <w:widowControl/>
+        <w:shd w:val="clear" w:color="auto" w:fill="1E1E1E"/>
+        <w:tabs>
+          <w:tab w:val="left" w:pos="2079"/>
+        </w:tabs>
+        <w:spacing w:line="285" w:lineRule="atLeast"/>
+        <w:rPr>
+          <w:rFonts w:ascii="Consolas" w:eastAsia="新細明體" w:hAnsi="Consolas" w:cs="新細明體"/>
+          <w:color w:val="D4D4D4"/>
+          <w:kern w:val="0"/>
+          <w:sz w:val="18"/>
+          <w:szCs w:val="21"/>
+        </w:rPr>
+      </w:pPr>
+      <w:r>
+        <w:rPr>
+          <w:rFonts w:ascii="Consolas" w:eastAsia="新細明體" w:hAnsi="Consolas" w:cs="新細明體"/>
+          <w:color w:val="D4D4D4"/>
+          <w:kern w:val="0"/>
+          <w:sz w:val="18"/>
+          <w:szCs w:val="21"/>
+        </w:rPr>
+        <w:t xml:space="preserve">        </w:t>
+      </w:r>
+      <w:proofErr w:type="spellStart"/>
+      <w:r>
+        <w:rPr>
+          <w:rFonts w:ascii="Consolas" w:eastAsia="新細明體" w:hAnsi="Consolas" w:cs="新細明體"/>
+          <w:color w:val="9CDCFE"/>
+          <w:kern w:val="0"/>
+          <w:sz w:val="18"/>
+          <w:szCs w:val="21"/>
+        </w:rPr>
+        <w:t>idx</w:t>
+      </w:r>
+      <w:proofErr w:type="spellEnd"/>
+      <w:r>
+        <w:rPr>
+          <w:rFonts w:ascii="Consolas" w:eastAsia="新細明體" w:hAnsi="Consolas" w:cs="新細明體"/>
+          <w:color w:val="D4D4D4"/>
+          <w:kern w:val="0"/>
+          <w:sz w:val="18"/>
+          <w:szCs w:val="21"/>
+        </w:rPr>
+        <w:t xml:space="preserve"> = </w:t>
+      </w:r>
+      <w:r>
+        <w:rPr>
+          <w:rFonts w:ascii="Consolas" w:eastAsia="新細明體" w:hAnsi="Consolas" w:cs="新細明體"/>
+          <w:color w:val="B5CEA8"/>
+          <w:kern w:val="0"/>
+          <w:sz w:val="18"/>
+          <w:szCs w:val="21"/>
+        </w:rPr>
+        <w:t>10</w:t>
+      </w:r>
+      <w:r>
+        <w:rPr>
+          <w:rFonts w:ascii="Consolas" w:eastAsia="新細明體" w:hAnsi="Consolas" w:cs="新細明體"/>
+          <w:color w:val="B5CEA8"/>
+          <w:kern w:val="0"/>
+          <w:sz w:val="18"/>
+          <w:szCs w:val="21"/>
+        </w:rPr>
+        <w:tab/>
+      </w:r>
+    </w:p>
+    <w:p>
+      <w:pPr>
+        <w:widowControl/>
+        <w:shd w:val="clear" w:color="auto" w:fill="1E1E1E"/>
+        <w:spacing w:line="285" w:lineRule="atLeast"/>
+        <w:rPr>
+          <w:rFonts w:ascii="Consolas" w:eastAsia="新細明體" w:hAnsi="Consolas" w:cs="新細明體"/>
+          <w:color w:val="D4D4D4"/>
+          <w:kern w:val="0"/>
+          <w:sz w:val="21"/>
+          <w:szCs w:val="21"/>
+        </w:rPr>
+      </w:pPr>
+      <w:r>
+        <w:rPr>
+          <w:rFonts w:ascii="Consolas" w:eastAsia="新細明體" w:hAnsi="Consolas" w:cs="新細明體"/>
+          <w:color w:val="D4D4D4"/>
+          <w:kern w:val="0"/>
+          <w:sz w:val="21"/>
+          <w:szCs w:val="21"/>
+        </w:rPr>
+        <w:t xml:space="preserve">    </w:t>
+      </w:r>
+      <w:proofErr w:type="spellStart"/>
+      <w:r>
+        <w:rPr>
+          <w:rFonts w:ascii="Consolas" w:eastAsia="新細明體" w:hAnsi="Consolas" w:cs="新細明體"/>
+          <w:color w:val="9CDCFE"/>
+          <w:kern w:val="0"/>
+          <w:sz w:val="21"/>
+          <w:szCs w:val="21"/>
+        </w:rPr>
+        <w:t>encoded</w:t>
+      </w:r>
+      <w:r>
+        <w:rPr>
+          <w:rFonts w:ascii="Consolas" w:eastAsia="新細明體" w:hAnsi="Consolas" w:cs="新細明體"/>
+          <w:color w:val="D4D4D4"/>
+          <w:kern w:val="0"/>
+          <w:sz w:val="21"/>
+          <w:szCs w:val="21"/>
+        </w:rPr>
+        <w:t>.insert</w:t>
+      </w:r>
+      <w:proofErr w:type="spellEnd"/>
+      <w:r>
+        <w:rPr>
+          <w:rFonts w:ascii="Consolas" w:eastAsia="新細明體" w:hAnsi="Consolas" w:cs="新細明體"/>
+          <w:color w:val="D4D4D4"/>
+          <w:kern w:val="0"/>
+          <w:sz w:val="21"/>
+          <w:szCs w:val="21"/>
+        </w:rPr>
+        <w:t>(</w:t>
+      </w:r>
+      <w:r>
+        <w:rPr>
+          <w:rFonts w:ascii="Consolas" w:eastAsia="新細明體" w:hAnsi="Consolas" w:cs="新細明體"/>
+          <w:color w:val="B5CEA8"/>
+          <w:kern w:val="0"/>
+          <w:sz w:val="21"/>
+          <w:szCs w:val="21"/>
+        </w:rPr>
+        <w:t>0</w:t>
+      </w:r>
+      <w:r>
+        <w:rPr>
+          <w:rFonts w:ascii="Consolas" w:eastAsia="新細明體" w:hAnsi="Consolas" w:cs="新細明體"/>
+          <w:color w:val="D4D4D4"/>
+          <w:kern w:val="0"/>
+          <w:sz w:val="21"/>
+          <w:szCs w:val="21"/>
+        </w:rPr>
+        <w:t>,</w:t>
+      </w:r>
+      <w:r>
+        <w:rPr>
+          <w:rFonts w:ascii="Consolas" w:eastAsia="新細明體" w:hAnsi="Consolas" w:cs="新細明體"/>
+          <w:color w:val="9CDCFE"/>
+          <w:kern w:val="0"/>
+          <w:sz w:val="21"/>
+          <w:szCs w:val="21"/>
+        </w:rPr>
+        <w:t>idx</w:t>
+      </w:r>
+      <w:r>
+        <w:rPr>
+          <w:rFonts w:ascii="Consolas" w:eastAsia="新細明體" w:hAnsi="Consolas" w:cs="新細明體"/>
+          <w:color w:val="D4D4D4"/>
+          <w:kern w:val="0"/>
+          <w:sz w:val="21"/>
+          <w:szCs w:val="21"/>
+        </w:rPr>
+        <w:t>)</w:t>
+      </w:r>
+    </w:p>
+    <w:p>
+      <w:pPr>
+        <w:rPr>
+          <w:rFonts w:ascii="Times New Roman" w:hAnsi="Times New Roman" w:cs="Times New Roman"/>
         </w:rPr>
       </w:pPr>
     </w:p>
@@ -2909,6 +5255,7 @@
   <w:style w:type="character" w:default="1" w:styleId="a0">
     <w:name w:val="Default Paragraph Font"/>
     <w:uiPriority w:val="1"/>
+    <w:semiHidden/>
     <w:unhideWhenUsed/>
   </w:style>
   <w:style w:type="table" w:default="1" w:styleId="a1">

</xml_diff>